<commit_message>
Q2 done; shit was hard
</commit_message>
<xml_diff>
--- a/HW5/Q2HW5.docx
+++ b/HW5/Q2HW5.docx
@@ -5,22 +5,45 @@
     <w:p>
       <w:pPr>
         <w:rPr>
-          <w:iCs/>
-          <w:sz w:val="28"/>
-          <w:szCs w:val="28"/>
+          <w:sz w:val="25"/>
+          <w:szCs w:val="25"/>
         </w:rPr>
       </w:pPr>
       <w:r>
         <w:rPr>
-          <w:sz w:val="28"/>
-          <w:szCs w:val="28"/>
+          <w:sz w:val="25"/>
+          <w:szCs w:val="25"/>
+        </w:rPr>
+        <w:t>Collaborator: yc2454 (Yalu Cai)</w:t>
+      </w:r>
+    </w:p>
+    <w:p>
+      <w:pPr>
+        <w:rPr>
+          <w:sz w:val="25"/>
+          <w:szCs w:val="25"/>
+        </w:rPr>
+      </w:pPr>
+    </w:p>
+    <w:p>
+      <w:pPr>
+        <w:rPr>
+          <w:iCs/>
+          <w:sz w:val="25"/>
+          <w:szCs w:val="25"/>
+        </w:rPr>
+      </w:pPr>
+      <w:r>
+        <w:rPr>
+          <w:sz w:val="25"/>
+          <w:szCs w:val="25"/>
         </w:rPr>
         <w:t xml:space="preserve">To prove this, we need to show an NP-hard problem is P. </w:t>
       </w:r>
       <w:r>
         <w:rPr>
-          <w:sz w:val="28"/>
-          <w:szCs w:val="28"/>
+          <w:sz w:val="25"/>
+          <w:szCs w:val="25"/>
         </w:rPr>
         <w:t xml:space="preserve">We choose </w:t>
       </w:r>
@@ -31,30 +54,30 @@
           </m:rPr>
           <w:rPr>
             <w:rFonts w:ascii="Cambria Math" w:hAnsi="Cambria Math"/>
-            <w:sz w:val="28"/>
-            <w:szCs w:val="28"/>
+            <w:sz w:val="25"/>
+            <w:szCs w:val="25"/>
           </w:rPr>
           <m:t>SAT</m:t>
         </m:r>
       </m:oMath>
       <w:r>
         <w:rPr>
-          <w:sz w:val="28"/>
-          <w:szCs w:val="28"/>
+          <w:sz w:val="25"/>
+          <w:szCs w:val="25"/>
         </w:rPr>
         <w:t>.</w:t>
       </w:r>
       <w:r>
         <w:rPr>
-          <w:sz w:val="28"/>
-          <w:szCs w:val="28"/>
+          <w:sz w:val="25"/>
+          <w:szCs w:val="25"/>
         </w:rPr>
         <w:t xml:space="preserve"> </w:t>
       </w:r>
       <w:r>
         <w:rPr>
-          <w:sz w:val="28"/>
-          <w:szCs w:val="28"/>
+          <w:sz w:val="25"/>
+          <w:szCs w:val="25"/>
         </w:rPr>
         <w:t xml:space="preserve">If a unary language is NP-complete, then there exists a polynomial time reduction from </w:t>
       </w:r>
@@ -65,46 +88,53 @@
           </m:rPr>
           <w:rPr>
             <w:rFonts w:ascii="Cambria Math" w:hAnsi="Cambria Math"/>
-            <w:sz w:val="28"/>
-            <w:szCs w:val="28"/>
+            <w:sz w:val="25"/>
+            <w:szCs w:val="25"/>
           </w:rPr>
           <m:t>SAT</m:t>
         </m:r>
       </m:oMath>
       <w:r>
         <w:rPr>
-          <w:sz w:val="28"/>
-          <w:szCs w:val="28"/>
+          <w:sz w:val="25"/>
+          <w:szCs w:val="25"/>
         </w:rPr>
         <w:t xml:space="preserve"> to this unary language</w:t>
       </w:r>
       <w:r>
         <w:rPr>
-          <w:sz w:val="28"/>
-          <w:szCs w:val="28"/>
+          <w:sz w:val="25"/>
+          <w:szCs w:val="25"/>
         </w:rPr>
         <w:t>,</w:t>
       </w:r>
       <w:r>
         <w:rPr>
-          <w:sz w:val="28"/>
-          <w:szCs w:val="28"/>
+          <w:sz w:val="25"/>
+          <w:szCs w:val="25"/>
         </w:rPr>
         <w:t xml:space="preserve"> and </w:t>
       </w:r>
       <w:r>
         <w:rPr>
-          <w:sz w:val="28"/>
-          <w:szCs w:val="28"/>
+          <w:sz w:val="25"/>
+          <w:szCs w:val="25"/>
         </w:rPr>
         <w:t xml:space="preserve">that </w:t>
       </w:r>
       <w:r>
         <w:rPr>
-          <w:sz w:val="28"/>
-          <w:szCs w:val="28"/>
-        </w:rPr>
-        <w:t xml:space="preserve">the </w:t>
+          <w:sz w:val="25"/>
+          <w:szCs w:val="25"/>
+        </w:rPr>
+        <w:t>a</w:t>
+      </w:r>
+      <w:r>
+        <w:rPr>
+          <w:sz w:val="25"/>
+          <w:szCs w:val="25"/>
+        </w:rPr>
+        <w:t xml:space="preserve"> </w:t>
       </w:r>
       <m:oMath>
         <m:r>
@@ -113,8 +143,8 @@
           </m:rPr>
           <w:rPr>
             <w:rFonts w:ascii="Cambria Math" w:hAnsi="Cambria Math"/>
-            <w:sz w:val="28"/>
-            <w:szCs w:val="28"/>
+            <w:sz w:val="25"/>
+            <w:szCs w:val="25"/>
           </w:rPr>
           <m:t>SAT</m:t>
         </m:r>
@@ -122,24 +152,40 @@
       <w:r>
         <w:rPr>
           <w:iCs/>
-          <w:sz w:val="28"/>
-          <w:szCs w:val="28"/>
+          <w:sz w:val="25"/>
+          <w:szCs w:val="25"/>
         </w:rPr>
         <w:t xml:space="preserve"> problem is satisfiable if and only if </w:t>
       </w:r>
       <w:r>
         <w:rPr>
           <w:iCs/>
-          <w:sz w:val="28"/>
-          <w:szCs w:val="28"/>
-        </w:rPr>
-        <w:t>the answer to the unary language problem is a certain answer.</w:t>
-      </w:r>
-      <w:r>
-        <w:rPr>
-          <w:iCs/>
-          <w:sz w:val="28"/>
-          <w:szCs w:val="28"/>
+          <w:sz w:val="25"/>
+          <w:szCs w:val="25"/>
+        </w:rPr>
+        <w:t xml:space="preserve">the answer to the </w:t>
+      </w:r>
+      <w:r>
+        <w:rPr>
+          <w:iCs/>
+          <w:sz w:val="25"/>
+          <w:szCs w:val="25"/>
+        </w:rPr>
+        <w:t xml:space="preserve">corresponding </w:t>
+      </w:r>
+      <w:r>
+        <w:rPr>
+          <w:iCs/>
+          <w:sz w:val="25"/>
+          <w:szCs w:val="25"/>
+        </w:rPr>
+        <w:t>unary language problem is a certain answer.</w:t>
+      </w:r>
+      <w:r>
+        <w:rPr>
+          <w:iCs/>
+          <w:sz w:val="25"/>
+          <w:szCs w:val="25"/>
         </w:rPr>
         <w:t xml:space="preserve"> Polynomial time reduction means if the </w:t>
       </w:r>
@@ -150,16 +196,16 @@
           </m:rPr>
           <w:rPr>
             <w:rFonts w:ascii="Cambria Math" w:hAnsi="Cambria Math"/>
-            <w:sz w:val="28"/>
-            <w:szCs w:val="28"/>
+            <w:sz w:val="25"/>
+            <w:szCs w:val="25"/>
           </w:rPr>
           <m:t>SAT</m:t>
         </m:r>
       </m:oMath>
       <w:r>
         <w:rPr>
-          <w:sz w:val="28"/>
-          <w:szCs w:val="28"/>
+          <w:sz w:val="25"/>
+          <w:szCs w:val="25"/>
         </w:rPr>
         <w:t xml:space="preserve"> problem is </w:t>
       </w:r>
@@ -167,16 +213,16 @@
         <m:r>
           <w:rPr>
             <w:rFonts w:ascii="Cambria Math" w:hAnsi="Cambria Math"/>
-            <w:sz w:val="28"/>
-            <w:szCs w:val="28"/>
+            <w:sz w:val="25"/>
+            <w:szCs w:val="25"/>
           </w:rPr>
           <m:t>n</m:t>
         </m:r>
       </m:oMath>
       <w:r>
         <w:rPr>
-          <w:sz w:val="28"/>
-          <w:szCs w:val="28"/>
+          <w:sz w:val="25"/>
+          <w:szCs w:val="25"/>
         </w:rPr>
         <w:t xml:space="preserve"> in length, then the reduction took </w:t>
       </w:r>
@@ -184,8 +230,8 @@
         <m:r>
           <w:rPr>
             <w:rFonts w:ascii="Cambria Math" w:hAnsi="Cambria Math"/>
-            <w:sz w:val="28"/>
-            <w:szCs w:val="28"/>
+            <w:sz w:val="25"/>
+            <w:szCs w:val="25"/>
           </w:rPr>
           <m:t>p</m:t>
         </m:r>
@@ -195,8 +241,8 @@
               <w:rPr>
                 <w:rFonts w:ascii="Cambria Math" w:hAnsi="Cambria Math"/>
                 <w:i/>
-                <w:sz w:val="28"/>
-                <w:szCs w:val="28"/>
+                <w:sz w:val="25"/>
+                <w:szCs w:val="25"/>
               </w:rPr>
             </m:ctrlPr>
           </m:dPr>
@@ -204,8 +250,8 @@
             <m:r>
               <w:rPr>
                 <w:rFonts w:ascii="Cambria Math" w:hAnsi="Cambria Math"/>
-                <w:sz w:val="28"/>
-                <w:szCs w:val="28"/>
+                <w:sz w:val="25"/>
+                <w:szCs w:val="25"/>
               </w:rPr>
               <m:t>n</m:t>
             </m:r>
@@ -214,8 +260,8 @@
       </m:oMath>
       <w:r>
         <w:rPr>
-          <w:sz w:val="28"/>
-          <w:szCs w:val="28"/>
+          <w:sz w:val="25"/>
+          <w:szCs w:val="25"/>
         </w:rPr>
         <w:t xml:space="preserve"> time, where </w:t>
       </w:r>
@@ -223,8 +269,8 @@
         <m:r>
           <w:rPr>
             <w:rFonts w:ascii="Cambria Math" w:hAnsi="Cambria Math"/>
-            <w:sz w:val="28"/>
-            <w:szCs w:val="28"/>
+            <w:sz w:val="25"/>
+            <w:szCs w:val="25"/>
           </w:rPr>
           <m:t>p</m:t>
         </m:r>
@@ -234,8 +280,8 @@
               <w:rPr>
                 <w:rFonts w:ascii="Cambria Math" w:hAnsi="Cambria Math"/>
                 <w:i/>
-                <w:sz w:val="28"/>
-                <w:szCs w:val="28"/>
+                <w:sz w:val="25"/>
+                <w:szCs w:val="25"/>
               </w:rPr>
             </m:ctrlPr>
           </m:dPr>
@@ -243,8 +289,8 @@
             <m:r>
               <w:rPr>
                 <w:rFonts w:ascii="Cambria Math" w:hAnsi="Cambria Math"/>
-                <w:sz w:val="28"/>
-                <w:szCs w:val="28"/>
+                <w:sz w:val="25"/>
+                <w:szCs w:val="25"/>
               </w:rPr>
               <m:t>n</m:t>
             </m:r>
@@ -253,15 +299,15 @@
       </m:oMath>
       <w:r>
         <w:rPr>
-          <w:sz w:val="28"/>
-          <w:szCs w:val="28"/>
+          <w:sz w:val="25"/>
+          <w:szCs w:val="25"/>
         </w:rPr>
         <w:t xml:space="preserve"> means “polynomial in n”</w:t>
       </w:r>
       <w:r>
         <w:rPr>
-          <w:sz w:val="28"/>
-          <w:szCs w:val="28"/>
+          <w:sz w:val="25"/>
+          <w:szCs w:val="25"/>
         </w:rPr>
         <w:t xml:space="preserve">. This also means the unary reduction of the </w:t>
       </w:r>
@@ -272,8 +318,8 @@
           </m:rPr>
           <w:rPr>
             <w:rFonts w:ascii="Cambria Math" w:hAnsi="Cambria Math"/>
-            <w:sz w:val="28"/>
-            <w:szCs w:val="28"/>
+            <w:sz w:val="25"/>
+            <w:szCs w:val="25"/>
           </w:rPr>
           <m:t>SAT</m:t>
         </m:r>
@@ -281,8 +327,8 @@
       <w:r>
         <w:rPr>
           <w:iCs/>
-          <w:sz w:val="28"/>
-          <w:szCs w:val="28"/>
+          <w:sz w:val="25"/>
+          <w:szCs w:val="25"/>
         </w:rPr>
         <w:t xml:space="preserve"> formula is at most </w:t>
       </w:r>
@@ -290,8 +336,8 @@
         <m:r>
           <w:rPr>
             <w:rFonts w:ascii="Cambria Math" w:hAnsi="Cambria Math"/>
-            <w:sz w:val="28"/>
-            <w:szCs w:val="28"/>
+            <w:sz w:val="25"/>
+            <w:szCs w:val="25"/>
           </w:rPr>
           <m:t>p</m:t>
         </m:r>
@@ -302,8 +348,8 @@
                 <w:rFonts w:ascii="Cambria Math" w:hAnsi="Cambria Math"/>
                 <w:i/>
                 <w:iCs/>
-                <w:sz w:val="28"/>
-                <w:szCs w:val="28"/>
+                <w:sz w:val="25"/>
+                <w:szCs w:val="25"/>
               </w:rPr>
             </m:ctrlPr>
           </m:dPr>
@@ -311,8 +357,8 @@
             <m:r>
               <w:rPr>
                 <w:rFonts w:ascii="Cambria Math" w:hAnsi="Cambria Math"/>
-                <w:sz w:val="28"/>
-                <w:szCs w:val="28"/>
+                <w:sz w:val="25"/>
+                <w:szCs w:val="25"/>
               </w:rPr>
               <m:t>n</m:t>
             </m:r>
@@ -322,16 +368,16 @@
       <w:r>
         <w:rPr>
           <w:iCs/>
-          <w:sz w:val="28"/>
-          <w:szCs w:val="28"/>
+          <w:sz w:val="25"/>
+          <w:szCs w:val="25"/>
         </w:rPr>
         <w:t xml:space="preserve"> in length.</w:t>
       </w:r>
       <w:r>
         <w:rPr>
           <w:iCs/>
-          <w:sz w:val="28"/>
-          <w:szCs w:val="28"/>
+          <w:sz w:val="25"/>
+          <w:szCs w:val="25"/>
         </w:rPr>
         <w:t xml:space="preserve"> </w:t>
       </w:r>
@@ -340,79 +386,108 @@
       <w:pPr>
         <w:rPr>
           <w:iCs/>
-          <w:sz w:val="28"/>
-          <w:szCs w:val="28"/>
+          <w:sz w:val="25"/>
+          <w:szCs w:val="25"/>
         </w:rPr>
       </w:pPr>
     </w:p>
     <w:p>
       <w:pPr>
         <w:rPr>
-          <w:sz w:val="28"/>
-          <w:szCs w:val="28"/>
+          <w:iCs/>
+          <w:sz w:val="25"/>
+          <w:szCs w:val="25"/>
         </w:rPr>
       </w:pPr>
       <w:r>
         <w:rPr>
           <w:iCs/>
-          <w:sz w:val="28"/>
-          <w:szCs w:val="28"/>
+          <w:sz w:val="25"/>
+          <w:szCs w:val="25"/>
         </w:rPr>
         <w:t>We use downward self</w:t>
       </w:r>
       <w:r>
         <w:rPr>
           <w:iCs/>
-          <w:sz w:val="28"/>
-          <w:szCs w:val="28"/>
+          <w:sz w:val="25"/>
+          <w:szCs w:val="25"/>
         </w:rPr>
         <w:t>-</w:t>
       </w:r>
       <w:r>
         <w:rPr>
           <w:iCs/>
-          <w:sz w:val="28"/>
-          <w:szCs w:val="28"/>
+          <w:sz w:val="25"/>
+          <w:szCs w:val="25"/>
         </w:rPr>
         <w:t>redu</w:t>
       </w:r>
       <w:r>
         <w:rPr>
           <w:iCs/>
-          <w:sz w:val="28"/>
-          <w:szCs w:val="28"/>
-        </w:rPr>
-        <w:t>ction to help us solve this problem</w:t>
-      </w:r>
-      <w:r>
-        <w:rPr>
-          <w:iCs/>
-          <w:sz w:val="28"/>
-          <w:szCs w:val="28"/>
+          <w:sz w:val="25"/>
+          <w:szCs w:val="25"/>
+        </w:rPr>
+        <w:t xml:space="preserve">ction to help us solve </w:t>
+      </w:r>
+      <w:r>
+        <w:rPr>
+          <w:iCs/>
+          <w:sz w:val="25"/>
+          <w:szCs w:val="25"/>
+        </w:rPr>
+        <w:t xml:space="preserve">an </w:t>
+      </w:r>
+      <m:oMath>
+        <m:r>
+          <m:rPr>
+            <m:sty m:val="p"/>
+          </m:rPr>
+          <w:rPr>
+            <w:rFonts w:ascii="Cambria Math" w:hAnsi="Cambria Math"/>
+            <w:sz w:val="25"/>
+            <w:szCs w:val="25"/>
+          </w:rPr>
+          <m:t>SAT</m:t>
+        </m:r>
+      </m:oMath>
+      <w:r>
+        <w:rPr>
+          <w:sz w:val="25"/>
+          <w:szCs w:val="25"/>
+        </w:rPr>
+        <w:t xml:space="preserve"> problem in polynomial time</w:t>
+      </w:r>
+      <w:r>
+        <w:rPr>
+          <w:iCs/>
+          <w:sz w:val="25"/>
+          <w:szCs w:val="25"/>
         </w:rPr>
         <w:t>.</w:t>
       </w:r>
       <w:r>
         <w:rPr>
           <w:iCs/>
-          <w:sz w:val="28"/>
-          <w:szCs w:val="28"/>
+          <w:sz w:val="25"/>
+          <w:szCs w:val="25"/>
         </w:rPr>
         <w:t xml:space="preserve"> A formula represented by</w:t>
       </w:r>
       <w:r>
         <w:rPr>
           <w:iCs/>
-          <w:sz w:val="28"/>
-          <w:szCs w:val="28"/>
+          <w:sz w:val="25"/>
+          <w:szCs w:val="25"/>
         </w:rPr>
         <w:t xml:space="preserve"> the possible assignments of its free variables</w:t>
       </w:r>
       <w:r>
         <w:rPr>
           <w:iCs/>
-          <w:sz w:val="28"/>
-          <w:szCs w:val="28"/>
+          <w:sz w:val="25"/>
+          <w:szCs w:val="25"/>
         </w:rPr>
         <w:t xml:space="preserve"> </w:t>
       </w:r>
@@ -424,8 +499,8 @@
                 <w:rFonts w:ascii="Cambria Math" w:hAnsi="Cambria Math"/>
                 <w:i/>
                 <w:iCs/>
-                <w:sz w:val="28"/>
-                <w:szCs w:val="28"/>
+                <w:sz w:val="25"/>
+                <w:szCs w:val="25"/>
               </w:rPr>
             </m:ctrlPr>
           </m:dPr>
@@ -437,8 +512,8 @@
                     <w:rFonts w:ascii="Cambria Math" w:hAnsi="Cambria Math"/>
                     <w:i/>
                     <w:iCs/>
-                    <w:sz w:val="28"/>
-                    <w:szCs w:val="28"/>
+                    <w:sz w:val="25"/>
+                    <w:szCs w:val="25"/>
                   </w:rPr>
                 </m:ctrlPr>
               </m:sSubPr>
@@ -446,8 +521,8 @@
                 <m:r>
                   <w:rPr>
                     <w:rFonts w:ascii="Cambria Math" w:hAnsi="Cambria Math"/>
-                    <w:sz w:val="28"/>
-                    <w:szCs w:val="28"/>
+                    <w:sz w:val="25"/>
+                    <w:szCs w:val="25"/>
                   </w:rPr>
                   <m:t>x</m:t>
                 </m:r>
@@ -456,8 +531,8 @@
                 <m:r>
                   <w:rPr>
                     <w:rFonts w:ascii="Cambria Math" w:hAnsi="Cambria Math"/>
-                    <w:sz w:val="28"/>
-                    <w:szCs w:val="28"/>
+                    <w:sz w:val="25"/>
+                    <w:szCs w:val="25"/>
                   </w:rPr>
                   <m:t>1</m:t>
                 </m:r>
@@ -466,8 +541,8 @@
             <m:r>
               <w:rPr>
                 <w:rFonts w:ascii="Cambria Math" w:hAnsi="Cambria Math"/>
-                <w:sz w:val="28"/>
-                <w:szCs w:val="28"/>
+                <w:sz w:val="25"/>
+                <w:szCs w:val="25"/>
               </w:rPr>
               <m:t>,</m:t>
             </m:r>
@@ -478,8 +553,8 @@
                     <w:rFonts w:ascii="Cambria Math" w:hAnsi="Cambria Math"/>
                     <w:i/>
                     <w:iCs/>
-                    <w:sz w:val="28"/>
-                    <w:szCs w:val="28"/>
+                    <w:sz w:val="25"/>
+                    <w:szCs w:val="25"/>
                   </w:rPr>
                 </m:ctrlPr>
               </m:sSubPr>
@@ -487,8 +562,8 @@
                 <m:r>
                   <w:rPr>
                     <w:rFonts w:ascii="Cambria Math" w:hAnsi="Cambria Math"/>
-                    <w:sz w:val="28"/>
-                    <w:szCs w:val="28"/>
+                    <w:sz w:val="25"/>
+                    <w:szCs w:val="25"/>
                   </w:rPr>
                   <m:t>x</m:t>
                 </m:r>
@@ -497,8 +572,8 @@
                 <m:r>
                   <w:rPr>
                     <w:rFonts w:ascii="Cambria Math" w:hAnsi="Cambria Math"/>
-                    <w:sz w:val="28"/>
-                    <w:szCs w:val="28"/>
+                    <w:sz w:val="25"/>
+                    <w:szCs w:val="25"/>
                   </w:rPr>
                   <m:t>2</m:t>
                 </m:r>
@@ -507,8 +582,8 @@
             <m:r>
               <w:rPr>
                 <w:rFonts w:ascii="Cambria Math" w:hAnsi="Cambria Math"/>
-                <w:sz w:val="28"/>
-                <w:szCs w:val="28"/>
+                <w:sz w:val="25"/>
+                <w:szCs w:val="25"/>
               </w:rPr>
               <m:t>,…,</m:t>
             </m:r>
@@ -519,8 +594,8 @@
                     <w:rFonts w:ascii="Cambria Math" w:hAnsi="Cambria Math"/>
                     <w:i/>
                     <w:iCs/>
-                    <w:sz w:val="28"/>
-                    <w:szCs w:val="28"/>
+                    <w:sz w:val="25"/>
+                    <w:szCs w:val="25"/>
                   </w:rPr>
                 </m:ctrlPr>
               </m:sSubPr>
@@ -528,8 +603,8 @@
                 <m:r>
                   <w:rPr>
                     <w:rFonts w:ascii="Cambria Math" w:hAnsi="Cambria Math"/>
-                    <w:sz w:val="28"/>
-                    <w:szCs w:val="28"/>
+                    <w:sz w:val="25"/>
+                    <w:szCs w:val="25"/>
                   </w:rPr>
                   <m:t>x</m:t>
                 </m:r>
@@ -538,8 +613,8 @@
                 <m:r>
                   <w:rPr>
                     <w:rFonts w:ascii="Cambria Math" w:hAnsi="Cambria Math"/>
-                    <w:sz w:val="28"/>
-                    <w:szCs w:val="28"/>
+                    <w:sz w:val="25"/>
+                    <w:szCs w:val="25"/>
                   </w:rPr>
                   <m:t>n</m:t>
                 </m:r>
@@ -551,16 +626,16 @@
       <w:r>
         <w:rPr>
           <w:iCs/>
-          <w:sz w:val="28"/>
-          <w:szCs w:val="28"/>
+          <w:sz w:val="25"/>
+          <w:szCs w:val="25"/>
         </w:rPr>
         <w:t xml:space="preserve"> is satisfiable if and only if</w:t>
       </w:r>
       <w:r>
         <w:rPr>
           <w:iCs/>
-          <w:sz w:val="28"/>
-          <w:szCs w:val="28"/>
+          <w:sz w:val="25"/>
+          <w:szCs w:val="25"/>
         </w:rPr>
         <w:t xml:space="preserve"> one of </w:t>
       </w:r>
@@ -572,25 +647,68 @@
                 <w:rFonts w:ascii="Cambria Math" w:hAnsi="Cambria Math"/>
                 <w:i/>
                 <w:iCs/>
-                <w:sz w:val="28"/>
-                <w:szCs w:val="28"/>
+                <w:sz w:val="25"/>
+                <w:szCs w:val="25"/>
               </w:rPr>
             </m:ctrlPr>
           </m:dPr>
           <m:e>
+            <m:sSub>
+              <m:sSubPr>
+                <m:ctrlPr>
+                  <w:rPr>
+                    <w:rFonts w:ascii="Cambria Math" w:hAnsi="Cambria Math"/>
+                    <w:i/>
+                    <w:sz w:val="25"/>
+                    <w:szCs w:val="25"/>
+                  </w:rPr>
+                </m:ctrlPr>
+              </m:sSubPr>
+              <m:e>
+                <m:r>
+                  <w:rPr>
+                    <w:rFonts w:ascii="Cambria Math" w:hAnsi="Cambria Math"/>
+                    <w:sz w:val="25"/>
+                    <w:szCs w:val="25"/>
+                  </w:rPr>
+                  <m:t>x</m:t>
+                </m:r>
+              </m:e>
+              <m:sub>
+                <m:r>
+                  <w:rPr>
+                    <w:rFonts w:ascii="Cambria Math" w:hAnsi="Cambria Math"/>
+                    <w:sz w:val="25"/>
+                    <w:szCs w:val="25"/>
+                  </w:rPr>
+                  <m:t>1</m:t>
+                </m:r>
+              </m:sub>
+            </m:sSub>
             <m:r>
               <w:rPr>
                 <w:rFonts w:ascii="Cambria Math" w:hAnsi="Cambria Math"/>
-                <w:sz w:val="28"/>
-                <w:szCs w:val="28"/>
+                <w:sz w:val="25"/>
+                <w:szCs w:val="25"/>
+              </w:rPr>
+              <m:t>=</m:t>
+            </m:r>
+            <m:r>
+              <m:rPr>
+                <m:sty m:val="p"/>
+              </m:rPr>
+              <w:rPr>
+                <w:rFonts w:ascii="Cambria Math" w:hAnsi="Cambria Math"/>
+                <w:sz w:val="25"/>
+                <w:szCs w:val="25"/>
               </w:rPr>
               <m:t>false</m:t>
             </m:r>
             <m:r>
               <w:rPr>
                 <w:rFonts w:ascii="Cambria Math" w:hAnsi="Cambria Math"/>
-                <w:sz w:val="28"/>
-                <w:szCs w:val="28"/>
+                <w:sz w:val="25"/>
+                <w:szCs w:val="25"/>
               </w:rPr>
               <m:t>,</m:t>
             </m:r>
@@ -601,8 +719,8 @@
                     <w:rFonts w:ascii="Cambria Math" w:hAnsi="Cambria Math"/>
                     <w:i/>
                     <w:iCs/>
-                    <w:sz w:val="28"/>
-                    <w:szCs w:val="28"/>
+                    <w:sz w:val="25"/>
+                    <w:szCs w:val="25"/>
                   </w:rPr>
                 </m:ctrlPr>
               </m:sSubPr>
@@ -610,8 +728,8 @@
                 <m:r>
                   <w:rPr>
                     <w:rFonts w:ascii="Cambria Math" w:hAnsi="Cambria Math"/>
-                    <w:sz w:val="28"/>
-                    <w:szCs w:val="28"/>
+                    <w:sz w:val="25"/>
+                    <w:szCs w:val="25"/>
                   </w:rPr>
                   <m:t>x</m:t>
                 </m:r>
@@ -620,8 +738,8 @@
                 <m:r>
                   <w:rPr>
                     <w:rFonts w:ascii="Cambria Math" w:hAnsi="Cambria Math"/>
-                    <w:sz w:val="28"/>
-                    <w:szCs w:val="28"/>
+                    <w:sz w:val="25"/>
+                    <w:szCs w:val="25"/>
                   </w:rPr>
                   <m:t>2</m:t>
                 </m:r>
@@ -630,8 +748,8 @@
             <m:r>
               <w:rPr>
                 <w:rFonts w:ascii="Cambria Math" w:hAnsi="Cambria Math"/>
-                <w:sz w:val="28"/>
-                <w:szCs w:val="28"/>
+                <w:sz w:val="25"/>
+                <w:szCs w:val="25"/>
               </w:rPr>
               <m:t>,…,</m:t>
             </m:r>
@@ -642,8 +760,8 @@
                     <w:rFonts w:ascii="Cambria Math" w:hAnsi="Cambria Math"/>
                     <w:i/>
                     <w:iCs/>
-                    <w:sz w:val="28"/>
-                    <w:szCs w:val="28"/>
+                    <w:sz w:val="25"/>
+                    <w:szCs w:val="25"/>
                   </w:rPr>
                 </m:ctrlPr>
               </m:sSubPr>
@@ -651,8 +769,8 @@
                 <m:r>
                   <w:rPr>
                     <w:rFonts w:ascii="Cambria Math" w:hAnsi="Cambria Math"/>
-                    <w:sz w:val="28"/>
-                    <w:szCs w:val="28"/>
+                    <w:sz w:val="25"/>
+                    <w:szCs w:val="25"/>
                   </w:rPr>
                   <m:t>x</m:t>
                 </m:r>
@@ -661,8 +779,8 @@
                 <m:r>
                   <w:rPr>
                     <w:rFonts w:ascii="Cambria Math" w:hAnsi="Cambria Math"/>
-                    <w:sz w:val="28"/>
-                    <w:szCs w:val="28"/>
+                    <w:sz w:val="25"/>
+                    <w:szCs w:val="25"/>
                   </w:rPr>
                   <m:t>n</m:t>
                 </m:r>
@@ -674,8 +792,8 @@
       <w:r>
         <w:rPr>
           <w:iCs/>
-          <w:sz w:val="28"/>
-          <w:szCs w:val="28"/>
+          <w:sz w:val="25"/>
+          <w:szCs w:val="25"/>
         </w:rPr>
         <w:t xml:space="preserve"> or </w:t>
       </w:r>
@@ -687,25 +805,68 @@
                 <w:rFonts w:ascii="Cambria Math" w:hAnsi="Cambria Math"/>
                 <w:i/>
                 <w:iCs/>
-                <w:sz w:val="28"/>
-                <w:szCs w:val="28"/>
+                <w:sz w:val="25"/>
+                <w:szCs w:val="25"/>
               </w:rPr>
             </m:ctrlPr>
           </m:dPr>
           <m:e>
+            <m:sSub>
+              <m:sSubPr>
+                <m:ctrlPr>
+                  <w:rPr>
+                    <w:rFonts w:ascii="Cambria Math" w:hAnsi="Cambria Math"/>
+                    <w:i/>
+                    <w:sz w:val="25"/>
+                    <w:szCs w:val="25"/>
+                  </w:rPr>
+                </m:ctrlPr>
+              </m:sSubPr>
+              <m:e>
+                <m:r>
+                  <w:rPr>
+                    <w:rFonts w:ascii="Cambria Math" w:hAnsi="Cambria Math"/>
+                    <w:sz w:val="25"/>
+                    <w:szCs w:val="25"/>
+                  </w:rPr>
+                  <m:t>x</m:t>
+                </m:r>
+              </m:e>
+              <m:sub>
+                <m:r>
+                  <w:rPr>
+                    <w:rFonts w:ascii="Cambria Math" w:hAnsi="Cambria Math"/>
+                    <w:sz w:val="25"/>
+                    <w:szCs w:val="25"/>
+                  </w:rPr>
+                  <m:t>1</m:t>
+                </m:r>
+              </m:sub>
+            </m:sSub>
             <m:r>
               <w:rPr>
                 <w:rFonts w:ascii="Cambria Math" w:hAnsi="Cambria Math"/>
-                <w:sz w:val="28"/>
-                <w:szCs w:val="28"/>
+                <w:sz w:val="25"/>
+                <w:szCs w:val="25"/>
+              </w:rPr>
+              <m:t>=</m:t>
+            </m:r>
+            <m:r>
+              <m:rPr>
+                <m:sty m:val="p"/>
+              </m:rPr>
+              <w:rPr>
+                <w:rFonts w:ascii="Cambria Math" w:hAnsi="Cambria Math"/>
+                <w:sz w:val="25"/>
+                <w:szCs w:val="25"/>
               </w:rPr>
               <m:t>true</m:t>
             </m:r>
             <m:r>
               <w:rPr>
                 <w:rFonts w:ascii="Cambria Math" w:hAnsi="Cambria Math"/>
-                <w:sz w:val="28"/>
-                <w:szCs w:val="28"/>
+                <w:sz w:val="25"/>
+                <w:szCs w:val="25"/>
               </w:rPr>
               <m:t>,</m:t>
             </m:r>
@@ -716,8 +877,8 @@
                     <w:rFonts w:ascii="Cambria Math" w:hAnsi="Cambria Math"/>
                     <w:i/>
                     <w:iCs/>
-                    <w:sz w:val="28"/>
-                    <w:szCs w:val="28"/>
+                    <w:sz w:val="25"/>
+                    <w:szCs w:val="25"/>
                   </w:rPr>
                 </m:ctrlPr>
               </m:sSubPr>
@@ -725,8 +886,8 @@
                 <m:r>
                   <w:rPr>
                     <w:rFonts w:ascii="Cambria Math" w:hAnsi="Cambria Math"/>
-                    <w:sz w:val="28"/>
-                    <w:szCs w:val="28"/>
+                    <w:sz w:val="25"/>
+                    <w:szCs w:val="25"/>
                   </w:rPr>
                   <m:t>x</m:t>
                 </m:r>
@@ -735,8 +896,8 @@
                 <m:r>
                   <w:rPr>
                     <w:rFonts w:ascii="Cambria Math" w:hAnsi="Cambria Math"/>
-                    <w:sz w:val="28"/>
-                    <w:szCs w:val="28"/>
+                    <w:sz w:val="25"/>
+                    <w:szCs w:val="25"/>
                   </w:rPr>
                   <m:t>2</m:t>
                 </m:r>
@@ -745,8 +906,8 @@
             <m:r>
               <w:rPr>
                 <w:rFonts w:ascii="Cambria Math" w:hAnsi="Cambria Math"/>
-                <w:sz w:val="28"/>
-                <w:szCs w:val="28"/>
+                <w:sz w:val="25"/>
+                <w:szCs w:val="25"/>
               </w:rPr>
               <m:t>,…,</m:t>
             </m:r>
@@ -757,8 +918,8 @@
                     <w:rFonts w:ascii="Cambria Math" w:hAnsi="Cambria Math"/>
                     <w:i/>
                     <w:iCs/>
-                    <w:sz w:val="28"/>
-                    <w:szCs w:val="28"/>
+                    <w:sz w:val="25"/>
+                    <w:szCs w:val="25"/>
                   </w:rPr>
                 </m:ctrlPr>
               </m:sSubPr>
@@ -766,8 +927,8 @@
                 <m:r>
                   <w:rPr>
                     <w:rFonts w:ascii="Cambria Math" w:hAnsi="Cambria Math"/>
-                    <w:sz w:val="28"/>
-                    <w:szCs w:val="28"/>
+                    <w:sz w:val="25"/>
+                    <w:szCs w:val="25"/>
                   </w:rPr>
                   <m:t>x</m:t>
                 </m:r>
@@ -776,8 +937,8 @@
                 <m:r>
                   <w:rPr>
                     <w:rFonts w:ascii="Cambria Math" w:hAnsi="Cambria Math"/>
-                    <w:sz w:val="28"/>
-                    <w:szCs w:val="28"/>
+                    <w:sz w:val="25"/>
+                    <w:szCs w:val="25"/>
                   </w:rPr>
                   <m:t>n</m:t>
                 </m:r>
@@ -789,25 +950,57 @@
       <w:r>
         <w:rPr>
           <w:iCs/>
-          <w:sz w:val="28"/>
-          <w:szCs w:val="28"/>
+          <w:sz w:val="25"/>
+          <w:szCs w:val="25"/>
         </w:rPr>
         <w:t xml:space="preserve"> is satisfiable.</w:t>
       </w:r>
       <w:r>
         <w:rPr>
           <w:iCs/>
-          <w:sz w:val="28"/>
-          <w:szCs w:val="28"/>
-        </w:rPr>
-        <w:t xml:space="preserve"> Each of those can continue the logic to create a recursive tree of depth </w:t>
+          <w:sz w:val="25"/>
+          <w:szCs w:val="25"/>
+        </w:rPr>
+        <w:t xml:space="preserve"> Each of those </w:t>
+      </w:r>
+      <w:r>
+        <w:rPr>
+          <w:iCs/>
+          <w:sz w:val="25"/>
+          <w:szCs w:val="25"/>
+        </w:rPr>
+        <w:t xml:space="preserve">two </w:t>
+      </w:r>
+      <w:r>
+        <w:rPr>
+          <w:iCs/>
+          <w:sz w:val="25"/>
+          <w:szCs w:val="25"/>
+        </w:rPr>
+        <w:t xml:space="preserve">can </w:t>
+      </w:r>
+      <w:r>
+        <w:rPr>
+          <w:iCs/>
+          <w:sz w:val="25"/>
+          <w:szCs w:val="25"/>
+        </w:rPr>
+        <w:t xml:space="preserve">then </w:t>
+      </w:r>
+      <w:r>
+        <w:rPr>
+          <w:iCs/>
+          <w:sz w:val="25"/>
+          <w:szCs w:val="25"/>
+        </w:rPr>
+        <w:t xml:space="preserve">continue the logic to create a recursive tree of depth </w:t>
       </w:r>
       <m:oMath>
         <m:r>
           <w:rPr>
             <w:rFonts w:ascii="Cambria Math" w:hAnsi="Cambria Math"/>
-            <w:sz w:val="28"/>
-            <w:szCs w:val="28"/>
+            <w:sz w:val="25"/>
+            <w:szCs w:val="25"/>
           </w:rPr>
           <m:t>n</m:t>
         </m:r>
@@ -815,8 +1008,8 @@
       <w:r>
         <w:rPr>
           <w:iCs/>
-          <w:sz w:val="28"/>
-          <w:szCs w:val="28"/>
+          <w:sz w:val="25"/>
+          <w:szCs w:val="25"/>
         </w:rPr>
         <w:t xml:space="preserve"> and branching factor </w:t>
       </w:r>
@@ -824,8 +1017,8 @@
         <m:r>
           <w:rPr>
             <w:rFonts w:ascii="Cambria Math" w:hAnsi="Cambria Math"/>
-            <w:sz w:val="28"/>
-            <w:szCs w:val="28"/>
+            <w:sz w:val="25"/>
+            <w:szCs w:val="25"/>
           </w:rPr>
           <m:t>2</m:t>
         </m:r>
@@ -833,10 +1026,3326 @@
       <w:r>
         <w:rPr>
           <w:iCs/>
-          <w:sz w:val="28"/>
-          <w:szCs w:val="28"/>
+          <w:sz w:val="25"/>
+          <w:szCs w:val="25"/>
         </w:rPr>
         <w:t>.</w:t>
+      </w:r>
+      <w:r>
+        <w:rPr>
+          <w:iCs/>
+          <w:sz w:val="25"/>
+          <w:szCs w:val="25"/>
+        </w:rPr>
+        <w:t xml:space="preserve"> If we define </w:t>
+      </w:r>
+      <m:oMath>
+        <m:r>
+          <w:rPr>
+            <w:rFonts w:ascii="Cambria Math" w:hAnsi="Cambria Math"/>
+            <w:sz w:val="25"/>
+            <w:szCs w:val="25"/>
+          </w:rPr>
+          <m:t>U</m:t>
+        </m:r>
+        <m:d>
+          <m:dPr>
+            <m:ctrlPr>
+              <w:rPr>
+                <w:rFonts w:ascii="Cambria Math" w:hAnsi="Cambria Math"/>
+                <w:i/>
+                <w:iCs/>
+                <w:sz w:val="25"/>
+                <w:szCs w:val="25"/>
+              </w:rPr>
+            </m:ctrlPr>
+          </m:dPr>
+          <m:e>
+            <m:r>
+              <w:rPr>
+                <w:rFonts w:ascii="Cambria Math" w:hAnsi="Cambria Math"/>
+                <w:sz w:val="25"/>
+                <w:szCs w:val="25"/>
+              </w:rPr>
+              <m:t>ϕ</m:t>
+            </m:r>
+          </m:e>
+        </m:d>
+      </m:oMath>
+      <w:r>
+        <w:rPr>
+          <w:iCs/>
+          <w:sz w:val="25"/>
+          <w:szCs w:val="25"/>
+        </w:rPr>
+        <w:t xml:space="preserve"> to be the unary reduction of formula </w:t>
+      </w:r>
+      <m:oMath>
+        <m:r>
+          <w:rPr>
+            <w:rFonts w:ascii="Cambria Math" w:hAnsi="Cambria Math"/>
+            <w:sz w:val="25"/>
+            <w:szCs w:val="25"/>
+          </w:rPr>
+          <m:t>ϕ</m:t>
+        </m:r>
+      </m:oMath>
+      <w:r>
+        <w:rPr>
+          <w:iCs/>
+          <w:sz w:val="25"/>
+          <w:szCs w:val="25"/>
+        </w:rPr>
+        <w:t xml:space="preserve">, we make the observation that </w:t>
+      </w:r>
+      <m:oMath>
+        <m:r>
+          <w:rPr>
+            <w:rFonts w:ascii="Cambria Math" w:hAnsi="Cambria Math"/>
+            <w:sz w:val="25"/>
+            <w:szCs w:val="25"/>
+          </w:rPr>
+          <m:t>U</m:t>
+        </m:r>
+        <m:d>
+          <m:dPr>
+            <m:ctrlPr>
+              <w:rPr>
+                <w:rFonts w:ascii="Cambria Math" w:hAnsi="Cambria Math"/>
+                <w:i/>
+                <w:iCs/>
+                <w:sz w:val="25"/>
+                <w:szCs w:val="25"/>
+              </w:rPr>
+            </m:ctrlPr>
+          </m:dPr>
+          <m:e>
+            <m:r>
+              <w:rPr>
+                <w:rFonts w:ascii="Cambria Math" w:hAnsi="Cambria Math"/>
+                <w:sz w:val="25"/>
+                <w:szCs w:val="25"/>
+              </w:rPr>
+              <m:t>ϕ</m:t>
+            </m:r>
+          </m:e>
+        </m:d>
+        <m:r>
+          <w:rPr>
+            <w:rFonts w:ascii="Cambria Math" w:hAnsi="Cambria Math"/>
+            <w:sz w:val="25"/>
+            <w:szCs w:val="25"/>
+          </w:rPr>
+          <m:t>=U(ψ)</m:t>
+        </m:r>
+      </m:oMath>
+      <w:r>
+        <w:rPr>
+          <w:iCs/>
+          <w:sz w:val="25"/>
+          <w:szCs w:val="25"/>
+        </w:rPr>
+        <w:t xml:space="preserve"> if and only if both </w:t>
+      </w:r>
+      <m:oMath>
+        <m:r>
+          <w:rPr>
+            <w:rFonts w:ascii="Cambria Math" w:hAnsi="Cambria Math"/>
+            <w:sz w:val="25"/>
+            <w:szCs w:val="25"/>
+          </w:rPr>
+          <m:t>ϕ</m:t>
+        </m:r>
+      </m:oMath>
+      <w:r>
+        <w:rPr>
+          <w:iCs/>
+          <w:sz w:val="25"/>
+          <w:szCs w:val="25"/>
+        </w:rPr>
+        <w:t xml:space="preserve"> and </w:t>
+      </w:r>
+      <m:oMath>
+        <m:r>
+          <w:rPr>
+            <w:rFonts w:ascii="Cambria Math" w:hAnsi="Cambria Math"/>
+            <w:sz w:val="25"/>
+            <w:szCs w:val="25"/>
+          </w:rPr>
+          <m:t>ψ</m:t>
+        </m:r>
+      </m:oMath>
+      <w:r>
+        <w:rPr>
+          <w:iCs/>
+          <w:sz w:val="25"/>
+          <w:szCs w:val="25"/>
+        </w:rPr>
+        <w:t xml:space="preserve"> are satisfiable or both unsatisfiable.</w:t>
+      </w:r>
+      <w:r>
+        <w:rPr>
+          <w:iCs/>
+          <w:sz w:val="25"/>
+          <w:szCs w:val="25"/>
+        </w:rPr>
+        <w:t xml:space="preserve"> </w:t>
+      </w:r>
+    </w:p>
+    <w:p>
+      <w:pPr>
+        <w:rPr>
+          <w:iCs/>
+          <w:sz w:val="25"/>
+          <w:szCs w:val="25"/>
+        </w:rPr>
+      </w:pPr>
+    </w:p>
+    <w:p>
+      <w:pPr>
+        <w:rPr>
+          <w:iCs/>
+          <w:sz w:val="25"/>
+          <w:szCs w:val="25"/>
+        </w:rPr>
+      </w:pPr>
+    </w:p>
+    <w:p>
+      <w:pPr>
+        <w:rPr>
+          <w:iCs/>
+          <w:sz w:val="25"/>
+          <w:szCs w:val="25"/>
+        </w:rPr>
+      </w:pPr>
+      <w:r>
+        <w:rPr>
+          <w:iCs/>
+          <w:noProof/>
+          <w:sz w:val="25"/>
+          <w:szCs w:val="25"/>
+        </w:rPr>
+        <mc:AlternateContent>
+          <mc:Choice Requires="wps">
+            <w:drawing>
+              <wp:anchor distT="0" distB="0" distL="114300" distR="114300" simplePos="0" relativeHeight="251680768" behindDoc="0" locked="0" layoutInCell="1" allowOverlap="1" wp14:anchorId="544408E3" wp14:editId="26791F82">
+                <wp:simplePos x="0" y="0"/>
+                <wp:positionH relativeFrom="column">
+                  <wp:posOffset>2996161</wp:posOffset>
+                </wp:positionH>
+                <wp:positionV relativeFrom="paragraph">
+                  <wp:posOffset>95250</wp:posOffset>
+                </wp:positionV>
+                <wp:extent cx="1310937" cy="392590"/>
+                <wp:effectExtent l="0" t="0" r="0" b="0"/>
+                <wp:wrapNone/>
+                <wp:docPr id="21" name="Text Box 21"/>
+                <wp:cNvGraphicFramePr/>
+                <a:graphic xmlns:a="http://schemas.openxmlformats.org/drawingml/2006/main">
+                  <a:graphicData uri="http://schemas.microsoft.com/office/word/2010/wordprocessingShape">
+                    <wps:wsp>
+                      <wps:cNvSpPr txBox="1"/>
+                      <wps:spPr>
+                        <a:xfrm>
+                          <a:off x="0" y="0"/>
+                          <a:ext cx="1310937" cy="392590"/>
+                        </a:xfrm>
+                        <a:prstGeom prst="rect">
+                          <a:avLst/>
+                        </a:prstGeom>
+                        <a:noFill/>
+                        <a:ln w="6350">
+                          <a:noFill/>
+                        </a:ln>
+                      </wps:spPr>
+                      <wps:txbx>
+                        <w:txbxContent>
+                          <w:p>
+                            <m:oMathPara>
+                              <m:oMath>
+                                <m:d>
+                                  <m:dPr>
+                                    <m:ctrlPr>
+                                      <w:rPr>
+                                        <w:rFonts w:ascii="Cambria Math" w:hAnsi="Cambria Math"/>
+                                        <w:i/>
+                                        <w:iCs/>
+                                        <w:sz w:val="28"/>
+                                        <w:szCs w:val="28"/>
+                                      </w:rPr>
+                                    </m:ctrlPr>
+                                  </m:dPr>
+                                  <m:e>
+                                    <m:sSub>
+                                      <m:sSubPr>
+                                        <m:ctrlPr>
+                                          <w:rPr>
+                                            <w:rFonts w:ascii="Cambria Math" w:hAnsi="Cambria Math"/>
+                                            <w:i/>
+                                            <w:iCs/>
+                                            <w:sz w:val="28"/>
+                                            <w:szCs w:val="28"/>
+                                          </w:rPr>
+                                        </m:ctrlPr>
+                                      </m:sSubPr>
+                                      <m:e>
+                                        <m:r>
+                                          <w:rPr>
+                                            <w:rFonts w:ascii="Cambria Math" w:hAnsi="Cambria Math"/>
+                                            <w:sz w:val="28"/>
+                                            <w:szCs w:val="28"/>
+                                          </w:rPr>
+                                          <m:t>x</m:t>
+                                        </m:r>
+                                      </m:e>
+                                      <m:sub>
+                                        <m:r>
+                                          <w:rPr>
+                                            <w:rFonts w:ascii="Cambria Math" w:hAnsi="Cambria Math"/>
+                                            <w:sz w:val="28"/>
+                                            <w:szCs w:val="28"/>
+                                          </w:rPr>
+                                          <m:t>1</m:t>
+                                        </m:r>
+                                      </m:sub>
+                                    </m:sSub>
+                                    <m:r>
+                                      <w:rPr>
+                                        <w:rFonts w:ascii="Cambria Math" w:hAnsi="Cambria Math"/>
+                                        <w:sz w:val="28"/>
+                                        <w:szCs w:val="28"/>
+                                      </w:rPr>
+                                      <m:t>,</m:t>
+                                    </m:r>
+                                    <m:sSub>
+                                      <m:sSubPr>
+                                        <m:ctrlPr>
+                                          <w:rPr>
+                                            <w:rFonts w:ascii="Cambria Math" w:hAnsi="Cambria Math"/>
+                                            <w:i/>
+                                            <w:iCs/>
+                                            <w:sz w:val="28"/>
+                                            <w:szCs w:val="28"/>
+                                          </w:rPr>
+                                        </m:ctrlPr>
+                                      </m:sSubPr>
+                                      <m:e>
+                                        <m:r>
+                                          <w:rPr>
+                                            <w:rFonts w:ascii="Cambria Math" w:hAnsi="Cambria Math"/>
+                                            <w:sz w:val="28"/>
+                                            <w:szCs w:val="28"/>
+                                          </w:rPr>
+                                          <m:t>x</m:t>
+                                        </m:r>
+                                      </m:e>
+                                      <m:sub>
+                                        <m:r>
+                                          <w:rPr>
+                                            <w:rFonts w:ascii="Cambria Math" w:hAnsi="Cambria Math"/>
+                                            <w:sz w:val="28"/>
+                                            <w:szCs w:val="28"/>
+                                          </w:rPr>
+                                          <m:t>2</m:t>
+                                        </m:r>
+                                      </m:sub>
+                                    </m:sSub>
+                                    <m:r>
+                                      <w:rPr>
+                                        <w:rFonts w:ascii="Cambria Math" w:hAnsi="Cambria Math"/>
+                                        <w:sz w:val="28"/>
+                                        <w:szCs w:val="28"/>
+                                      </w:rPr>
+                                      <m:t>,…,</m:t>
+                                    </m:r>
+                                    <m:sSub>
+                                      <m:sSubPr>
+                                        <m:ctrlPr>
+                                          <w:rPr>
+                                            <w:rFonts w:ascii="Cambria Math" w:hAnsi="Cambria Math"/>
+                                            <w:i/>
+                                            <w:iCs/>
+                                            <w:sz w:val="28"/>
+                                            <w:szCs w:val="28"/>
+                                          </w:rPr>
+                                        </m:ctrlPr>
+                                      </m:sSubPr>
+                                      <m:e>
+                                        <m:r>
+                                          <w:rPr>
+                                            <w:rFonts w:ascii="Cambria Math" w:hAnsi="Cambria Math"/>
+                                            <w:sz w:val="28"/>
+                                            <w:szCs w:val="28"/>
+                                          </w:rPr>
+                                          <m:t>x</m:t>
+                                        </m:r>
+                                      </m:e>
+                                      <m:sub>
+                                        <m:r>
+                                          <w:rPr>
+                                            <w:rFonts w:ascii="Cambria Math" w:hAnsi="Cambria Math"/>
+                                            <w:sz w:val="28"/>
+                                            <w:szCs w:val="28"/>
+                                          </w:rPr>
+                                          <m:t>n</m:t>
+                                        </m:r>
+                                      </m:sub>
+                                    </m:sSub>
+                                  </m:e>
+                                </m:d>
+                              </m:oMath>
+                            </m:oMathPara>
+                          </w:p>
+                        </w:txbxContent>
+                      </wps:txbx>
+                      <wps:bodyPr rot="0" spcFirstLastPara="0" vertOverflow="overflow" horzOverflow="overflow" vert="horz" wrap="square" lIns="91440" tIns="45720" rIns="91440" bIns="45720" numCol="1" spcCol="0" rtlCol="0" fromWordArt="0" anchor="t" anchorCtr="0" forceAA="0" compatLnSpc="1">
+                        <a:prstTxWarp prst="textNoShape">
+                          <a:avLst/>
+                        </a:prstTxWarp>
+                        <a:noAutofit/>
+                      </wps:bodyPr>
+                    </wps:wsp>
+                  </a:graphicData>
+                </a:graphic>
+                <wp14:sizeRelH relativeFrom="margin">
+                  <wp14:pctWidth>0</wp14:pctWidth>
+                </wp14:sizeRelH>
+                <wp14:sizeRelV relativeFrom="margin">
+                  <wp14:pctHeight>0</wp14:pctHeight>
+                </wp14:sizeRelV>
+              </wp:anchor>
+            </w:drawing>
+          </mc:Choice>
+          <mc:Fallback>
+            <w:pict>
+              <v:shapetype w14:anchorId="544408E3" id="_x0000_t202" coordsize="21600,21600" o:spt="202" path="m,l,21600r21600,l21600,xe">
+                <v:stroke joinstyle="miter"/>
+                <v:path gradientshapeok="t" o:connecttype="rect"/>
+              </v:shapetype>
+              <v:shape id="Text Box 21" o:spid="_x0000_s1026" type="#_x0000_t202" style="position:absolute;margin-left:235.9pt;margin-top:7.5pt;width:103.2pt;height:30.9pt;z-index:251680768;visibility:visible;mso-wrap-style:square;mso-width-percent:0;mso-height-percent:0;mso-wrap-distance-left:9pt;mso-wrap-distance-top:0;mso-wrap-distance-right:9pt;mso-wrap-distance-bottom:0;mso-position-horizontal:absolute;mso-position-horizontal-relative:text;mso-position-vertical:absolute;mso-position-vertical-relative:text;mso-width-percent:0;mso-height-percent:0;mso-width-relative:margin;mso-height-relative:margin;v-text-anchor:top" o:gfxdata="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" filled="f" stroked="f" strokeweight=".5pt">
+                <v:textbox>
+                  <w:txbxContent>
+                    <w:p>
+                      <m:oMathPara>
+                        <m:oMath>
+                          <m:d>
+                            <m:dPr>
+                              <m:ctrlPr>
+                                <w:rPr>
+                                  <w:rFonts w:ascii="Cambria Math" w:hAnsi="Cambria Math"/>
+                                  <w:i/>
+                                  <w:iCs/>
+                                  <w:sz w:val="28"/>
+                                  <w:szCs w:val="28"/>
+                                </w:rPr>
+                              </m:ctrlPr>
+                            </m:dPr>
+                            <m:e>
+                              <m:sSub>
+                                <m:sSubPr>
+                                  <m:ctrlPr>
+                                    <w:rPr>
+                                      <w:rFonts w:ascii="Cambria Math" w:hAnsi="Cambria Math"/>
+                                      <w:i/>
+                                      <w:iCs/>
+                                      <w:sz w:val="28"/>
+                                      <w:szCs w:val="28"/>
+                                    </w:rPr>
+                                  </m:ctrlPr>
+                                </m:sSubPr>
+                                <m:e>
+                                  <m:r>
+                                    <w:rPr>
+                                      <w:rFonts w:ascii="Cambria Math" w:hAnsi="Cambria Math"/>
+                                      <w:sz w:val="28"/>
+                                      <w:szCs w:val="28"/>
+                                    </w:rPr>
+                                    <m:t>x</m:t>
+                                  </m:r>
+                                </m:e>
+                                <m:sub>
+                                  <m:r>
+                                    <w:rPr>
+                                      <w:rFonts w:ascii="Cambria Math" w:hAnsi="Cambria Math"/>
+                                      <w:sz w:val="28"/>
+                                      <w:szCs w:val="28"/>
+                                    </w:rPr>
+                                    <m:t>1</m:t>
+                                  </m:r>
+                                </m:sub>
+                              </m:sSub>
+                              <m:r>
+                                <w:rPr>
+                                  <w:rFonts w:ascii="Cambria Math" w:hAnsi="Cambria Math"/>
+                                  <w:sz w:val="28"/>
+                                  <w:szCs w:val="28"/>
+                                </w:rPr>
+                                <m:t>,</m:t>
+                              </m:r>
+                              <m:sSub>
+                                <m:sSubPr>
+                                  <m:ctrlPr>
+                                    <w:rPr>
+                                      <w:rFonts w:ascii="Cambria Math" w:hAnsi="Cambria Math"/>
+                                      <w:i/>
+                                      <w:iCs/>
+                                      <w:sz w:val="28"/>
+                                      <w:szCs w:val="28"/>
+                                    </w:rPr>
+                                  </m:ctrlPr>
+                                </m:sSubPr>
+                                <m:e>
+                                  <m:r>
+                                    <w:rPr>
+                                      <w:rFonts w:ascii="Cambria Math" w:hAnsi="Cambria Math"/>
+                                      <w:sz w:val="28"/>
+                                      <w:szCs w:val="28"/>
+                                    </w:rPr>
+                                    <m:t>x</m:t>
+                                  </m:r>
+                                </m:e>
+                                <m:sub>
+                                  <m:r>
+                                    <w:rPr>
+                                      <w:rFonts w:ascii="Cambria Math" w:hAnsi="Cambria Math"/>
+                                      <w:sz w:val="28"/>
+                                      <w:szCs w:val="28"/>
+                                    </w:rPr>
+                                    <m:t>2</m:t>
+                                  </m:r>
+                                </m:sub>
+                              </m:sSub>
+                              <m:r>
+                                <w:rPr>
+                                  <w:rFonts w:ascii="Cambria Math" w:hAnsi="Cambria Math"/>
+                                  <w:sz w:val="28"/>
+                                  <w:szCs w:val="28"/>
+                                </w:rPr>
+                                <m:t>,…,</m:t>
+                              </m:r>
+                              <m:sSub>
+                                <m:sSubPr>
+                                  <m:ctrlPr>
+                                    <w:rPr>
+                                      <w:rFonts w:ascii="Cambria Math" w:hAnsi="Cambria Math"/>
+                                      <w:i/>
+                                      <w:iCs/>
+                                      <w:sz w:val="28"/>
+                                      <w:szCs w:val="28"/>
+                                    </w:rPr>
+                                  </m:ctrlPr>
+                                </m:sSubPr>
+                                <m:e>
+                                  <m:r>
+                                    <w:rPr>
+                                      <w:rFonts w:ascii="Cambria Math" w:hAnsi="Cambria Math"/>
+                                      <w:sz w:val="28"/>
+                                      <w:szCs w:val="28"/>
+                                    </w:rPr>
+                                    <m:t>x</m:t>
+                                  </m:r>
+                                </m:e>
+                                <m:sub>
+                                  <m:r>
+                                    <w:rPr>
+                                      <w:rFonts w:ascii="Cambria Math" w:hAnsi="Cambria Math"/>
+                                      <w:sz w:val="28"/>
+                                      <w:szCs w:val="28"/>
+                                    </w:rPr>
+                                    <m:t>n</m:t>
+                                  </m:r>
+                                </m:sub>
+                              </m:sSub>
+                            </m:e>
+                          </m:d>
+                        </m:oMath>
+                      </m:oMathPara>
+                    </w:p>
+                  </w:txbxContent>
+                </v:textbox>
+              </v:shape>
+            </w:pict>
+          </mc:Fallback>
+        </mc:AlternateContent>
+      </w:r>
+      <w:r>
+        <w:rPr>
+          <w:iCs/>
+          <w:noProof/>
+          <w:sz w:val="25"/>
+          <w:szCs w:val="25"/>
+        </w:rPr>
+        <mc:AlternateContent>
+          <mc:Choice Requires="wps">
+            <w:drawing>
+              <wp:anchor distT="0" distB="0" distL="114300" distR="114300" simplePos="0" relativeHeight="251659264" behindDoc="0" locked="0" layoutInCell="1" allowOverlap="1" wp14:anchorId="1C819BA4" wp14:editId="7324687D">
+                <wp:simplePos x="0" y="0"/>
+                <wp:positionH relativeFrom="column">
+                  <wp:posOffset>2597921</wp:posOffset>
+                </wp:positionH>
+                <wp:positionV relativeFrom="paragraph">
+                  <wp:posOffset>43032</wp:posOffset>
+                </wp:positionV>
+                <wp:extent cx="444382" cy="444381"/>
+                <wp:effectExtent l="0" t="0" r="13335" b="13335"/>
+                <wp:wrapNone/>
+                <wp:docPr id="1" name="Oval 1"/>
+                <wp:cNvGraphicFramePr/>
+                <a:graphic xmlns:a="http://schemas.openxmlformats.org/drawingml/2006/main">
+                  <a:graphicData uri="http://schemas.microsoft.com/office/word/2010/wordprocessingShape">
+                    <wps:wsp>
+                      <wps:cNvSpPr/>
+                      <wps:spPr>
+                        <a:xfrm>
+                          <a:off x="0" y="0"/>
+                          <a:ext cx="444382" cy="444381"/>
+                        </a:xfrm>
+                        <a:prstGeom prst="ellipse">
+                          <a:avLst/>
+                        </a:prstGeom>
+                      </wps:spPr>
+                      <wps:style>
+                        <a:lnRef idx="2">
+                          <a:schemeClr val="accent1">
+                            <a:shade val="50000"/>
+                          </a:schemeClr>
+                        </a:lnRef>
+                        <a:fillRef idx="1">
+                          <a:schemeClr val="accent1"/>
+                        </a:fillRef>
+                        <a:effectRef idx="0">
+                          <a:schemeClr val="accent1"/>
+                        </a:effectRef>
+                        <a:fontRef idx="minor">
+                          <a:schemeClr val="lt1"/>
+                        </a:fontRef>
+                      </wps:style>
+                      <wps:bodyPr rot="0" spcFirstLastPara="0" vertOverflow="overflow" horzOverflow="overflow" vert="horz" wrap="square" lIns="91440" tIns="45720" rIns="91440" bIns="45720" numCol="1" spcCol="0" rtlCol="0" fromWordArt="0" anchor="ctr" anchorCtr="0" forceAA="0" compatLnSpc="1">
+                        <a:prstTxWarp prst="textNoShape">
+                          <a:avLst/>
+                        </a:prstTxWarp>
+                        <a:noAutofit/>
+                      </wps:bodyPr>
+                    </wps:wsp>
+                  </a:graphicData>
+                </a:graphic>
+              </wp:anchor>
+            </w:drawing>
+          </mc:Choice>
+          <mc:Fallback>
+            <w:pict>
+              <v:oval w14:anchorId="5201AE1B" id="Oval 1" o:spid="_x0000_s1026" style="position:absolute;margin-left:204.55pt;margin-top:3.4pt;width:35pt;height:35pt;z-index:251659264;visibility:visible;mso-wrap-style:square;mso-wrap-distance-left:9pt;mso-wrap-distance-top:0;mso-wrap-distance-right:9pt;mso-wrap-distance-bottom:0;mso-position-horizontal:absolute;mso-position-horizontal-relative:text;mso-position-vertical:absolute;mso-position-vertical-relative:text;v-text-anchor:middle" o:gfxdata="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" fillcolor="#4472c4 [3204]" strokecolor="#1f3763 [1604]" strokeweight="1pt">
+                <v:stroke joinstyle="miter"/>
+              </v:oval>
+            </w:pict>
+          </mc:Fallback>
+        </mc:AlternateContent>
+      </w:r>
+    </w:p>
+    <w:p>
+      <w:pPr>
+        <w:rPr>
+          <w:iCs/>
+          <w:sz w:val="25"/>
+          <w:szCs w:val="25"/>
+        </w:rPr>
+      </w:pPr>
+    </w:p>
+    <w:p>
+      <w:pPr>
+        <w:rPr>
+          <w:iCs/>
+          <w:sz w:val="25"/>
+          <w:szCs w:val="25"/>
+        </w:rPr>
+      </w:pPr>
+      <w:r>
+        <w:rPr>
+          <w:iCs/>
+          <w:noProof/>
+          <w:sz w:val="25"/>
+          <w:szCs w:val="25"/>
+        </w:rPr>
+        <mc:AlternateContent>
+          <mc:Choice Requires="wps">
+            <w:drawing>
+              <wp:anchor distT="0" distB="0" distL="114300" distR="114300" simplePos="0" relativeHeight="251696128" behindDoc="0" locked="0" layoutInCell="1" allowOverlap="1" wp14:anchorId="0705ABFD" wp14:editId="6B05D9DE">
+                <wp:simplePos x="0" y="0"/>
+                <wp:positionH relativeFrom="column">
+                  <wp:posOffset>3041785</wp:posOffset>
+                </wp:positionH>
+                <wp:positionV relativeFrom="paragraph">
+                  <wp:posOffset>54687</wp:posOffset>
+                </wp:positionV>
+                <wp:extent cx="282059" cy="252160"/>
+                <wp:effectExtent l="12700" t="12700" r="22860" b="27305"/>
+                <wp:wrapNone/>
+                <wp:docPr id="29" name="Straight Connector 29"/>
+                <wp:cNvGraphicFramePr/>
+                <a:graphic xmlns:a="http://schemas.openxmlformats.org/drawingml/2006/main">
+                  <a:graphicData uri="http://schemas.microsoft.com/office/word/2010/wordprocessingShape">
+                    <wps:wsp>
+                      <wps:cNvCnPr/>
+                      <wps:spPr>
+                        <a:xfrm flipH="1" flipV="1">
+                          <a:off x="0" y="0"/>
+                          <a:ext cx="282059" cy="252160"/>
+                        </a:xfrm>
+                        <a:prstGeom prst="line">
+                          <a:avLst/>
+                        </a:prstGeom>
+                        <a:ln w="31750"/>
+                      </wps:spPr>
+                      <wps:style>
+                        <a:lnRef idx="1">
+                          <a:schemeClr val="accent1"/>
+                        </a:lnRef>
+                        <a:fillRef idx="0">
+                          <a:schemeClr val="accent1"/>
+                        </a:fillRef>
+                        <a:effectRef idx="0">
+                          <a:schemeClr val="accent1"/>
+                        </a:effectRef>
+                        <a:fontRef idx="minor">
+                          <a:schemeClr val="tx1"/>
+                        </a:fontRef>
+                      </wps:style>
+                      <wps:bodyPr/>
+                    </wps:wsp>
+                  </a:graphicData>
+                </a:graphic>
+                <wp14:sizeRelH relativeFrom="margin">
+                  <wp14:pctWidth>0</wp14:pctWidth>
+                </wp14:sizeRelH>
+                <wp14:sizeRelV relativeFrom="margin">
+                  <wp14:pctHeight>0</wp14:pctHeight>
+                </wp14:sizeRelV>
+              </wp:anchor>
+            </w:drawing>
+          </mc:Choice>
+          <mc:Fallback>
+            <w:pict>
+              <v:line w14:anchorId="1E55EEB0" id="Straight Connector 29" o:spid="_x0000_s1026" style="position:absolute;flip:x y;z-index:251696128;visibility:visible;mso-wrap-style:square;mso-width-percent:0;mso-height-percent:0;mso-wrap-distance-left:9pt;mso-wrap-distance-top:0;mso-wrap-distance-right:9pt;mso-wrap-distance-bottom:0;mso-position-horizontal:absolute;mso-position-horizontal-relative:text;mso-position-vertical:absolute;mso-position-vertical-relative:text;mso-width-percent:0;mso-height-percent:0;mso-width-relative:margin;mso-height-relative:margin" from="239.5pt,4.3pt" to="261.7pt,24.15pt" o:gfxdata="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" strokecolor="#4472c4 [3204]" strokeweight="2.5pt">
+                <v:stroke joinstyle="miter"/>
+              </v:line>
+            </w:pict>
+          </mc:Fallback>
+        </mc:AlternateContent>
+      </w:r>
+      <w:r>
+        <w:rPr>
+          <w:iCs/>
+          <w:noProof/>
+          <w:sz w:val="25"/>
+          <w:szCs w:val="25"/>
+        </w:rPr>
+        <mc:AlternateContent>
+          <mc:Choice Requires="wps">
+            <w:drawing>
+              <wp:anchor distT="0" distB="0" distL="114300" distR="114300" simplePos="0" relativeHeight="251689984" behindDoc="0" locked="0" layoutInCell="1" allowOverlap="1" wp14:anchorId="1A765B3B" wp14:editId="387C3EB7">
+                <wp:simplePos x="0" y="0"/>
+                <wp:positionH relativeFrom="column">
+                  <wp:posOffset>2272665</wp:posOffset>
+                </wp:positionH>
+                <wp:positionV relativeFrom="paragraph">
+                  <wp:posOffset>54527</wp:posOffset>
+                </wp:positionV>
+                <wp:extent cx="325256" cy="257050"/>
+                <wp:effectExtent l="12700" t="12700" r="30480" b="22860"/>
+                <wp:wrapNone/>
+                <wp:docPr id="26" name="Straight Connector 26"/>
+                <wp:cNvGraphicFramePr/>
+                <a:graphic xmlns:a="http://schemas.openxmlformats.org/drawingml/2006/main">
+                  <a:graphicData uri="http://schemas.microsoft.com/office/word/2010/wordprocessingShape">
+                    <wps:wsp>
+                      <wps:cNvCnPr/>
+                      <wps:spPr>
+                        <a:xfrm flipV="1">
+                          <a:off x="0" y="0"/>
+                          <a:ext cx="325256" cy="257050"/>
+                        </a:xfrm>
+                        <a:prstGeom prst="line">
+                          <a:avLst/>
+                        </a:prstGeom>
+                        <a:ln w="31750"/>
+                      </wps:spPr>
+                      <wps:style>
+                        <a:lnRef idx="1">
+                          <a:schemeClr val="accent1"/>
+                        </a:lnRef>
+                        <a:fillRef idx="0">
+                          <a:schemeClr val="accent1"/>
+                        </a:fillRef>
+                        <a:effectRef idx="0">
+                          <a:schemeClr val="accent1"/>
+                        </a:effectRef>
+                        <a:fontRef idx="minor">
+                          <a:schemeClr val="tx1"/>
+                        </a:fontRef>
+                      </wps:style>
+                      <wps:bodyPr/>
+                    </wps:wsp>
+                  </a:graphicData>
+                </a:graphic>
+              </wp:anchor>
+            </w:drawing>
+          </mc:Choice>
+          <mc:Fallback>
+            <w:pict>
+              <v:line w14:anchorId="08AF42C7" id="Straight Connector 26" o:spid="_x0000_s1026" style="position:absolute;flip:y;z-index:251689984;visibility:visible;mso-wrap-style:square;mso-wrap-distance-left:9pt;mso-wrap-distance-top:0;mso-wrap-distance-right:9pt;mso-wrap-distance-bottom:0;mso-position-horizontal:absolute;mso-position-horizontal-relative:text;mso-position-vertical:absolute;mso-position-vertical-relative:text" from="178.95pt,4.3pt" to="204.55pt,24.55pt" o:gfxdata="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" strokecolor="#4472c4 [3204]" strokeweight="2.5pt">
+                <v:stroke joinstyle="miter"/>
+              </v:line>
+            </w:pict>
+          </mc:Fallback>
+        </mc:AlternateContent>
+      </w:r>
+    </w:p>
+    <w:p>
+      <w:pPr>
+        <w:rPr>
+          <w:iCs/>
+          <w:sz w:val="25"/>
+          <w:szCs w:val="25"/>
+        </w:rPr>
+      </w:pPr>
+      <w:r>
+        <w:rPr>
+          <w:iCs/>
+          <w:noProof/>
+          <w:sz w:val="25"/>
+          <w:szCs w:val="25"/>
+        </w:rPr>
+        <mc:AlternateContent>
+          <mc:Choice Requires="wps">
+            <w:drawing>
+              <wp:anchor distT="0" distB="0" distL="114300" distR="114300" simplePos="0" relativeHeight="251682816" behindDoc="0" locked="0" layoutInCell="1" allowOverlap="1" wp14:anchorId="1597665F" wp14:editId="61E81D00">
+                <wp:simplePos x="0" y="0"/>
+                <wp:positionH relativeFrom="column">
+                  <wp:posOffset>23305</wp:posOffset>
+                </wp:positionH>
+                <wp:positionV relativeFrom="paragraph">
+                  <wp:posOffset>145546</wp:posOffset>
+                </wp:positionV>
+                <wp:extent cx="1806296" cy="392590"/>
+                <wp:effectExtent l="0" t="0" r="0" b="0"/>
+                <wp:wrapNone/>
+                <wp:docPr id="22" name="Text Box 22"/>
+                <wp:cNvGraphicFramePr/>
+                <a:graphic xmlns:a="http://schemas.openxmlformats.org/drawingml/2006/main">
+                  <a:graphicData uri="http://schemas.microsoft.com/office/word/2010/wordprocessingShape">
+                    <wps:wsp>
+                      <wps:cNvSpPr txBox="1"/>
+                      <wps:spPr>
+                        <a:xfrm>
+                          <a:off x="0" y="0"/>
+                          <a:ext cx="1806296" cy="392590"/>
+                        </a:xfrm>
+                        <a:prstGeom prst="rect">
+                          <a:avLst/>
+                        </a:prstGeom>
+                        <a:noFill/>
+                        <a:ln w="6350">
+                          <a:noFill/>
+                        </a:ln>
+                      </wps:spPr>
+                      <wps:txbx>
+                        <w:txbxContent>
+                          <w:p>
+                            <m:oMathPara>
+                              <m:oMath>
+                                <m:d>
+                                  <m:dPr>
+                                    <m:ctrlPr>
+                                      <w:rPr>
+                                        <w:rFonts w:ascii="Cambria Math" w:hAnsi="Cambria Math"/>
+                                        <w:i/>
+                                        <w:iCs/>
+                                        <w:sz w:val="28"/>
+                                        <w:szCs w:val="28"/>
+                                      </w:rPr>
+                                    </m:ctrlPr>
+                                  </m:dPr>
+                                  <m:e>
+                                    <m:sSub>
+                                      <m:sSubPr>
+                                        <m:ctrlPr>
+                                          <w:rPr>
+                                            <w:rFonts w:ascii="Cambria Math" w:hAnsi="Cambria Math"/>
+                                            <w:i/>
+                                            <w:sz w:val="28"/>
+                                            <w:szCs w:val="28"/>
+                                          </w:rPr>
+                                        </m:ctrlPr>
+                                      </m:sSubPr>
+                                      <m:e>
+                                        <m:r>
+                                          <w:rPr>
+                                            <w:rFonts w:ascii="Cambria Math" w:hAnsi="Cambria Math"/>
+                                            <w:sz w:val="28"/>
+                                            <w:szCs w:val="28"/>
+                                          </w:rPr>
+                                          <m:t>x</m:t>
+                                        </m:r>
+                                      </m:e>
+                                      <m:sub>
+                                        <m:r>
+                                          <w:rPr>
+                                            <w:rFonts w:ascii="Cambria Math" w:hAnsi="Cambria Math"/>
+                                            <w:sz w:val="28"/>
+                                            <w:szCs w:val="28"/>
+                                          </w:rPr>
+                                          <m:t>1</m:t>
+                                        </m:r>
+                                      </m:sub>
+                                    </m:sSub>
+                                    <m:r>
+                                      <w:rPr>
+                                        <w:rFonts w:ascii="Cambria Math" w:hAnsi="Cambria Math"/>
+                                        <w:sz w:val="28"/>
+                                        <w:szCs w:val="28"/>
+                                      </w:rPr>
+                                      <m:t>=</m:t>
+                                    </m:r>
+                                    <m:r>
+                                      <m:rPr>
+                                        <m:sty m:val="p"/>
+                                      </m:rPr>
+                                      <w:rPr>
+                                        <w:rFonts w:ascii="Cambria Math" w:hAnsi="Cambria Math"/>
+                                        <w:sz w:val="28"/>
+                                        <w:szCs w:val="28"/>
+                                      </w:rPr>
+                                      <m:t>true</m:t>
+                                    </m:r>
+                                    <m:r>
+                                      <w:rPr>
+                                        <w:rFonts w:ascii="Cambria Math" w:hAnsi="Cambria Math"/>
+                                        <w:sz w:val="28"/>
+                                        <w:szCs w:val="28"/>
+                                      </w:rPr>
+                                      <m:t>,</m:t>
+                                    </m:r>
+                                    <m:sSub>
+                                      <m:sSubPr>
+                                        <m:ctrlPr>
+                                          <w:rPr>
+                                            <w:rFonts w:ascii="Cambria Math" w:hAnsi="Cambria Math"/>
+                                            <w:i/>
+                                            <w:iCs/>
+                                            <w:sz w:val="28"/>
+                                            <w:szCs w:val="28"/>
+                                          </w:rPr>
+                                        </m:ctrlPr>
+                                      </m:sSubPr>
+                                      <m:e>
+                                        <m:r>
+                                          <w:rPr>
+                                            <w:rFonts w:ascii="Cambria Math" w:hAnsi="Cambria Math"/>
+                                            <w:sz w:val="28"/>
+                                            <w:szCs w:val="28"/>
+                                          </w:rPr>
+                                          <m:t>x</m:t>
+                                        </m:r>
+                                      </m:e>
+                                      <m:sub>
+                                        <m:r>
+                                          <w:rPr>
+                                            <w:rFonts w:ascii="Cambria Math" w:hAnsi="Cambria Math"/>
+                                            <w:sz w:val="28"/>
+                                            <w:szCs w:val="28"/>
+                                          </w:rPr>
+                                          <m:t>2</m:t>
+                                        </m:r>
+                                      </m:sub>
+                                    </m:sSub>
+                                    <m:r>
+                                      <w:rPr>
+                                        <w:rFonts w:ascii="Cambria Math" w:hAnsi="Cambria Math"/>
+                                        <w:sz w:val="28"/>
+                                        <w:szCs w:val="28"/>
+                                      </w:rPr>
+                                      <m:t>,…,</m:t>
+                                    </m:r>
+                                    <m:sSub>
+                                      <m:sSubPr>
+                                        <m:ctrlPr>
+                                          <w:rPr>
+                                            <w:rFonts w:ascii="Cambria Math" w:hAnsi="Cambria Math"/>
+                                            <w:i/>
+                                            <w:iCs/>
+                                            <w:sz w:val="28"/>
+                                            <w:szCs w:val="28"/>
+                                          </w:rPr>
+                                        </m:ctrlPr>
+                                      </m:sSubPr>
+                                      <m:e>
+                                        <m:r>
+                                          <w:rPr>
+                                            <w:rFonts w:ascii="Cambria Math" w:hAnsi="Cambria Math"/>
+                                            <w:sz w:val="28"/>
+                                            <w:szCs w:val="28"/>
+                                          </w:rPr>
+                                          <m:t>x</m:t>
+                                        </m:r>
+                                      </m:e>
+                                      <m:sub>
+                                        <m:r>
+                                          <w:rPr>
+                                            <w:rFonts w:ascii="Cambria Math" w:hAnsi="Cambria Math"/>
+                                            <w:sz w:val="28"/>
+                                            <w:szCs w:val="28"/>
+                                          </w:rPr>
+                                          <m:t>n</m:t>
+                                        </m:r>
+                                      </m:sub>
+                                    </m:sSub>
+                                  </m:e>
+                                </m:d>
+                              </m:oMath>
+                            </m:oMathPara>
+                          </w:p>
+                        </w:txbxContent>
+                      </wps:txbx>
+                      <wps:bodyPr rot="0" spcFirstLastPara="0" vertOverflow="overflow" horzOverflow="overflow" vert="horz" wrap="square" lIns="91440" tIns="45720" rIns="91440" bIns="45720" numCol="1" spcCol="0" rtlCol="0" fromWordArt="0" anchor="t" anchorCtr="0" forceAA="0" compatLnSpc="1">
+                        <a:prstTxWarp prst="textNoShape">
+                          <a:avLst/>
+                        </a:prstTxWarp>
+                        <a:noAutofit/>
+                      </wps:bodyPr>
+                    </wps:wsp>
+                  </a:graphicData>
+                </a:graphic>
+                <wp14:sizeRelH relativeFrom="margin">
+                  <wp14:pctWidth>0</wp14:pctWidth>
+                </wp14:sizeRelH>
+                <wp14:sizeRelV relativeFrom="margin">
+                  <wp14:pctHeight>0</wp14:pctHeight>
+                </wp14:sizeRelV>
+              </wp:anchor>
+            </w:drawing>
+          </mc:Choice>
+          <mc:Fallback>
+            <w:pict>
+              <v:shape w14:anchorId="1597665F" id="Text Box 22" o:spid="_x0000_s1027" type="#_x0000_t202" style="position:absolute;margin-left:1.85pt;margin-top:11.45pt;width:142.25pt;height:30.9pt;z-index:251682816;visibility:visible;mso-wrap-style:square;mso-width-percent:0;mso-height-percent:0;mso-wrap-distance-left:9pt;mso-wrap-distance-top:0;mso-wrap-distance-right:9pt;mso-wrap-distance-bottom:0;mso-position-horizontal:absolute;mso-position-horizontal-relative:text;mso-position-vertical:absolute;mso-position-vertical-relative:text;mso-width-percent:0;mso-height-percent:0;mso-width-relative:margin;mso-height-relative:margin;v-text-anchor:top" o:gfxdata="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" filled="f" stroked="f" strokeweight=".5pt">
+                <v:textbox>
+                  <w:txbxContent>
+                    <w:p>
+                      <m:oMathPara>
+                        <m:oMath>
+                          <m:d>
+                            <m:dPr>
+                              <m:ctrlPr>
+                                <w:rPr>
+                                  <w:rFonts w:ascii="Cambria Math" w:hAnsi="Cambria Math"/>
+                                  <w:i/>
+                                  <w:iCs/>
+                                  <w:sz w:val="28"/>
+                                  <w:szCs w:val="28"/>
+                                </w:rPr>
+                              </m:ctrlPr>
+                            </m:dPr>
+                            <m:e>
+                              <m:sSub>
+                                <m:sSubPr>
+                                  <m:ctrlPr>
+                                    <w:rPr>
+                                      <w:rFonts w:ascii="Cambria Math" w:hAnsi="Cambria Math"/>
+                                      <w:i/>
+                                      <w:sz w:val="28"/>
+                                      <w:szCs w:val="28"/>
+                                    </w:rPr>
+                                  </m:ctrlPr>
+                                </m:sSubPr>
+                                <m:e>
+                                  <m:r>
+                                    <w:rPr>
+                                      <w:rFonts w:ascii="Cambria Math" w:hAnsi="Cambria Math"/>
+                                      <w:sz w:val="28"/>
+                                      <w:szCs w:val="28"/>
+                                    </w:rPr>
+                                    <m:t>x</m:t>
+                                  </m:r>
+                                </m:e>
+                                <m:sub>
+                                  <m:r>
+                                    <w:rPr>
+                                      <w:rFonts w:ascii="Cambria Math" w:hAnsi="Cambria Math"/>
+                                      <w:sz w:val="28"/>
+                                      <w:szCs w:val="28"/>
+                                    </w:rPr>
+                                    <m:t>1</m:t>
+                                  </m:r>
+                                </m:sub>
+                              </m:sSub>
+                              <m:r>
+                                <w:rPr>
+                                  <w:rFonts w:ascii="Cambria Math" w:hAnsi="Cambria Math"/>
+                                  <w:sz w:val="28"/>
+                                  <w:szCs w:val="28"/>
+                                </w:rPr>
+                                <m:t>=</m:t>
+                              </m:r>
+                              <m:r>
+                                <m:rPr>
+                                  <m:sty m:val="p"/>
+                                </m:rPr>
+                                <w:rPr>
+                                  <w:rFonts w:ascii="Cambria Math" w:hAnsi="Cambria Math"/>
+                                  <w:sz w:val="28"/>
+                                  <w:szCs w:val="28"/>
+                                </w:rPr>
+                                <m:t>true</m:t>
+                              </m:r>
+                              <m:r>
+                                <w:rPr>
+                                  <w:rFonts w:ascii="Cambria Math" w:hAnsi="Cambria Math"/>
+                                  <w:sz w:val="28"/>
+                                  <w:szCs w:val="28"/>
+                                </w:rPr>
+                                <m:t>,</m:t>
+                              </m:r>
+                              <m:sSub>
+                                <m:sSubPr>
+                                  <m:ctrlPr>
+                                    <w:rPr>
+                                      <w:rFonts w:ascii="Cambria Math" w:hAnsi="Cambria Math"/>
+                                      <w:i/>
+                                      <w:iCs/>
+                                      <w:sz w:val="28"/>
+                                      <w:szCs w:val="28"/>
+                                    </w:rPr>
+                                  </m:ctrlPr>
+                                </m:sSubPr>
+                                <m:e>
+                                  <m:r>
+                                    <w:rPr>
+                                      <w:rFonts w:ascii="Cambria Math" w:hAnsi="Cambria Math"/>
+                                      <w:sz w:val="28"/>
+                                      <w:szCs w:val="28"/>
+                                    </w:rPr>
+                                    <m:t>x</m:t>
+                                  </m:r>
+                                </m:e>
+                                <m:sub>
+                                  <m:r>
+                                    <w:rPr>
+                                      <w:rFonts w:ascii="Cambria Math" w:hAnsi="Cambria Math"/>
+                                      <w:sz w:val="28"/>
+                                      <w:szCs w:val="28"/>
+                                    </w:rPr>
+                                    <m:t>2</m:t>
+                                  </m:r>
+                                </m:sub>
+                              </m:sSub>
+                              <m:r>
+                                <w:rPr>
+                                  <w:rFonts w:ascii="Cambria Math" w:hAnsi="Cambria Math"/>
+                                  <w:sz w:val="28"/>
+                                  <w:szCs w:val="28"/>
+                                </w:rPr>
+                                <m:t>,…,</m:t>
+                              </m:r>
+                              <m:sSub>
+                                <m:sSubPr>
+                                  <m:ctrlPr>
+                                    <w:rPr>
+                                      <w:rFonts w:ascii="Cambria Math" w:hAnsi="Cambria Math"/>
+                                      <w:i/>
+                                      <w:iCs/>
+                                      <w:sz w:val="28"/>
+                                      <w:szCs w:val="28"/>
+                                    </w:rPr>
+                                  </m:ctrlPr>
+                                </m:sSubPr>
+                                <m:e>
+                                  <m:r>
+                                    <w:rPr>
+                                      <w:rFonts w:ascii="Cambria Math" w:hAnsi="Cambria Math"/>
+                                      <w:sz w:val="28"/>
+                                      <w:szCs w:val="28"/>
+                                    </w:rPr>
+                                    <m:t>x</m:t>
+                                  </m:r>
+                                </m:e>
+                                <m:sub>
+                                  <m:r>
+                                    <w:rPr>
+                                      <w:rFonts w:ascii="Cambria Math" w:hAnsi="Cambria Math"/>
+                                      <w:sz w:val="28"/>
+                                      <w:szCs w:val="28"/>
+                                    </w:rPr>
+                                    <m:t>n</m:t>
+                                  </m:r>
+                                </m:sub>
+                              </m:sSub>
+                            </m:e>
+                          </m:d>
+                        </m:oMath>
+                      </m:oMathPara>
+                    </w:p>
+                  </w:txbxContent>
+                </v:textbox>
+              </v:shape>
+            </w:pict>
+          </mc:Fallback>
+        </mc:AlternateContent>
+      </w:r>
+      <w:r>
+        <w:rPr>
+          <w:iCs/>
+          <w:noProof/>
+          <w:sz w:val="25"/>
+          <w:szCs w:val="25"/>
+        </w:rPr>
+        <mc:AlternateContent>
+          <mc:Choice Requires="wps">
+            <w:drawing>
+              <wp:anchor distT="0" distB="0" distL="114300" distR="114300" simplePos="0" relativeHeight="251684864" behindDoc="0" locked="0" layoutInCell="1" allowOverlap="1" wp14:anchorId="435FA402" wp14:editId="011D97EC">
+                <wp:simplePos x="0" y="0"/>
+                <wp:positionH relativeFrom="column">
+                  <wp:posOffset>3639963</wp:posOffset>
+                </wp:positionH>
+                <wp:positionV relativeFrom="paragraph">
+                  <wp:posOffset>145415</wp:posOffset>
+                </wp:positionV>
+                <wp:extent cx="1991170" cy="392590"/>
+                <wp:effectExtent l="0" t="0" r="0" b="0"/>
+                <wp:wrapNone/>
+                <wp:docPr id="23" name="Text Box 23"/>
+                <wp:cNvGraphicFramePr/>
+                <a:graphic xmlns:a="http://schemas.openxmlformats.org/drawingml/2006/main">
+                  <a:graphicData uri="http://schemas.microsoft.com/office/word/2010/wordprocessingShape">
+                    <wps:wsp>
+                      <wps:cNvSpPr txBox="1"/>
+                      <wps:spPr>
+                        <a:xfrm>
+                          <a:off x="0" y="0"/>
+                          <a:ext cx="1991170" cy="392590"/>
+                        </a:xfrm>
+                        <a:prstGeom prst="rect">
+                          <a:avLst/>
+                        </a:prstGeom>
+                        <a:noFill/>
+                        <a:ln w="6350">
+                          <a:noFill/>
+                        </a:ln>
+                      </wps:spPr>
+                      <wps:txbx>
+                        <w:txbxContent>
+                          <w:p>
+                            <m:oMathPara>
+                              <m:oMath>
+                                <m:d>
+                                  <m:dPr>
+                                    <m:ctrlPr>
+                                      <w:rPr>
+                                        <w:rFonts w:ascii="Cambria Math" w:hAnsi="Cambria Math"/>
+                                        <w:i/>
+                                        <w:iCs/>
+                                        <w:sz w:val="28"/>
+                                        <w:szCs w:val="28"/>
+                                      </w:rPr>
+                                    </m:ctrlPr>
+                                  </m:dPr>
+                                  <m:e>
+                                    <m:sSub>
+                                      <m:sSubPr>
+                                        <m:ctrlPr>
+                                          <w:rPr>
+                                            <w:rFonts w:ascii="Cambria Math" w:hAnsi="Cambria Math"/>
+                                            <w:i/>
+                                            <w:sz w:val="28"/>
+                                            <w:szCs w:val="28"/>
+                                          </w:rPr>
+                                        </m:ctrlPr>
+                                      </m:sSubPr>
+                                      <m:e>
+                                        <m:r>
+                                          <w:rPr>
+                                            <w:rFonts w:ascii="Cambria Math" w:hAnsi="Cambria Math"/>
+                                            <w:sz w:val="28"/>
+                                            <w:szCs w:val="28"/>
+                                          </w:rPr>
+                                          <m:t>x</m:t>
+                                        </m:r>
+                                      </m:e>
+                                      <m:sub>
+                                        <m:r>
+                                          <w:rPr>
+                                            <w:rFonts w:ascii="Cambria Math" w:hAnsi="Cambria Math"/>
+                                            <w:sz w:val="28"/>
+                                            <w:szCs w:val="28"/>
+                                          </w:rPr>
+                                          <m:t>1</m:t>
+                                        </m:r>
+                                      </m:sub>
+                                    </m:sSub>
+                                    <m:r>
+                                      <w:rPr>
+                                        <w:rFonts w:ascii="Cambria Math" w:hAnsi="Cambria Math"/>
+                                        <w:sz w:val="28"/>
+                                        <w:szCs w:val="28"/>
+                                      </w:rPr>
+                                      <m:t>=</m:t>
+                                    </m:r>
+                                    <m:r>
+                                      <m:rPr>
+                                        <m:sty m:val="p"/>
+                                      </m:rPr>
+                                      <w:rPr>
+                                        <w:rFonts w:ascii="Cambria Math" w:hAnsi="Cambria Math"/>
+                                        <w:sz w:val="28"/>
+                                        <w:szCs w:val="28"/>
+                                      </w:rPr>
+                                      <m:t>false</m:t>
+                                    </m:r>
+                                    <m:r>
+                                      <w:rPr>
+                                        <w:rFonts w:ascii="Cambria Math" w:hAnsi="Cambria Math"/>
+                                        <w:sz w:val="28"/>
+                                        <w:szCs w:val="28"/>
+                                      </w:rPr>
+                                      <m:t>,</m:t>
+                                    </m:r>
+                                    <m:sSub>
+                                      <m:sSubPr>
+                                        <m:ctrlPr>
+                                          <w:rPr>
+                                            <w:rFonts w:ascii="Cambria Math" w:hAnsi="Cambria Math"/>
+                                            <w:i/>
+                                            <w:iCs/>
+                                            <w:sz w:val="28"/>
+                                            <w:szCs w:val="28"/>
+                                          </w:rPr>
+                                        </m:ctrlPr>
+                                      </m:sSubPr>
+                                      <m:e>
+                                        <m:r>
+                                          <w:rPr>
+                                            <w:rFonts w:ascii="Cambria Math" w:hAnsi="Cambria Math"/>
+                                            <w:sz w:val="28"/>
+                                            <w:szCs w:val="28"/>
+                                          </w:rPr>
+                                          <m:t>x</m:t>
+                                        </m:r>
+                                      </m:e>
+                                      <m:sub>
+                                        <m:r>
+                                          <w:rPr>
+                                            <w:rFonts w:ascii="Cambria Math" w:hAnsi="Cambria Math"/>
+                                            <w:sz w:val="28"/>
+                                            <w:szCs w:val="28"/>
+                                          </w:rPr>
+                                          <m:t>2</m:t>
+                                        </m:r>
+                                      </m:sub>
+                                    </m:sSub>
+                                    <m:r>
+                                      <w:rPr>
+                                        <w:rFonts w:ascii="Cambria Math" w:hAnsi="Cambria Math"/>
+                                        <w:sz w:val="28"/>
+                                        <w:szCs w:val="28"/>
+                                      </w:rPr>
+                                      <m:t>,…,</m:t>
+                                    </m:r>
+                                    <m:sSub>
+                                      <m:sSubPr>
+                                        <m:ctrlPr>
+                                          <w:rPr>
+                                            <w:rFonts w:ascii="Cambria Math" w:hAnsi="Cambria Math"/>
+                                            <w:i/>
+                                            <w:iCs/>
+                                            <w:sz w:val="28"/>
+                                            <w:szCs w:val="28"/>
+                                          </w:rPr>
+                                        </m:ctrlPr>
+                                      </m:sSubPr>
+                                      <m:e>
+                                        <m:r>
+                                          <w:rPr>
+                                            <w:rFonts w:ascii="Cambria Math" w:hAnsi="Cambria Math"/>
+                                            <w:sz w:val="28"/>
+                                            <w:szCs w:val="28"/>
+                                          </w:rPr>
+                                          <m:t>x</m:t>
+                                        </m:r>
+                                      </m:e>
+                                      <m:sub>
+                                        <m:r>
+                                          <w:rPr>
+                                            <w:rFonts w:ascii="Cambria Math" w:hAnsi="Cambria Math"/>
+                                            <w:sz w:val="28"/>
+                                            <w:szCs w:val="28"/>
+                                          </w:rPr>
+                                          <m:t>n</m:t>
+                                        </m:r>
+                                      </m:sub>
+                                    </m:sSub>
+                                  </m:e>
+                                </m:d>
+                              </m:oMath>
+                            </m:oMathPara>
+                          </w:p>
+                        </w:txbxContent>
+                      </wps:txbx>
+                      <wps:bodyPr rot="0" spcFirstLastPara="0" vertOverflow="overflow" horzOverflow="overflow" vert="horz" wrap="square" lIns="91440" tIns="45720" rIns="91440" bIns="45720" numCol="1" spcCol="0" rtlCol="0" fromWordArt="0" anchor="t" anchorCtr="0" forceAA="0" compatLnSpc="1">
+                        <a:prstTxWarp prst="textNoShape">
+                          <a:avLst/>
+                        </a:prstTxWarp>
+                        <a:noAutofit/>
+                      </wps:bodyPr>
+                    </wps:wsp>
+                  </a:graphicData>
+                </a:graphic>
+                <wp14:sizeRelH relativeFrom="margin">
+                  <wp14:pctWidth>0</wp14:pctWidth>
+                </wp14:sizeRelH>
+                <wp14:sizeRelV relativeFrom="margin">
+                  <wp14:pctHeight>0</wp14:pctHeight>
+                </wp14:sizeRelV>
+              </wp:anchor>
+            </w:drawing>
+          </mc:Choice>
+          <mc:Fallback>
+            <w:pict>
+              <v:shape w14:anchorId="435FA402" id="Text Box 23" o:spid="_x0000_s1028" type="#_x0000_t202" style="position:absolute;margin-left:286.6pt;margin-top:11.45pt;width:156.8pt;height:30.9pt;z-index:251684864;visibility:visible;mso-wrap-style:square;mso-width-percent:0;mso-height-percent:0;mso-wrap-distance-left:9pt;mso-wrap-distance-top:0;mso-wrap-distance-right:9pt;mso-wrap-distance-bottom:0;mso-position-horizontal:absolute;mso-position-horizontal-relative:text;mso-position-vertical:absolute;mso-position-vertical-relative:text;mso-width-percent:0;mso-height-percent:0;mso-width-relative:margin;mso-height-relative:margin;v-text-anchor:top" o:gfxdata="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" filled="f" stroked="f" strokeweight=".5pt">
+                <v:textbox>
+                  <w:txbxContent>
+                    <w:p>
+                      <m:oMathPara>
+                        <m:oMath>
+                          <m:d>
+                            <m:dPr>
+                              <m:ctrlPr>
+                                <w:rPr>
+                                  <w:rFonts w:ascii="Cambria Math" w:hAnsi="Cambria Math"/>
+                                  <w:i/>
+                                  <w:iCs/>
+                                  <w:sz w:val="28"/>
+                                  <w:szCs w:val="28"/>
+                                </w:rPr>
+                              </m:ctrlPr>
+                            </m:dPr>
+                            <m:e>
+                              <m:sSub>
+                                <m:sSubPr>
+                                  <m:ctrlPr>
+                                    <w:rPr>
+                                      <w:rFonts w:ascii="Cambria Math" w:hAnsi="Cambria Math"/>
+                                      <w:i/>
+                                      <w:sz w:val="28"/>
+                                      <w:szCs w:val="28"/>
+                                    </w:rPr>
+                                  </m:ctrlPr>
+                                </m:sSubPr>
+                                <m:e>
+                                  <m:r>
+                                    <w:rPr>
+                                      <w:rFonts w:ascii="Cambria Math" w:hAnsi="Cambria Math"/>
+                                      <w:sz w:val="28"/>
+                                      <w:szCs w:val="28"/>
+                                    </w:rPr>
+                                    <m:t>x</m:t>
+                                  </m:r>
+                                </m:e>
+                                <m:sub>
+                                  <m:r>
+                                    <w:rPr>
+                                      <w:rFonts w:ascii="Cambria Math" w:hAnsi="Cambria Math"/>
+                                      <w:sz w:val="28"/>
+                                      <w:szCs w:val="28"/>
+                                    </w:rPr>
+                                    <m:t>1</m:t>
+                                  </m:r>
+                                </m:sub>
+                              </m:sSub>
+                              <m:r>
+                                <w:rPr>
+                                  <w:rFonts w:ascii="Cambria Math" w:hAnsi="Cambria Math"/>
+                                  <w:sz w:val="28"/>
+                                  <w:szCs w:val="28"/>
+                                </w:rPr>
+                                <m:t>=</m:t>
+                              </m:r>
+                              <m:r>
+                                <m:rPr>
+                                  <m:sty m:val="p"/>
+                                </m:rPr>
+                                <w:rPr>
+                                  <w:rFonts w:ascii="Cambria Math" w:hAnsi="Cambria Math"/>
+                                  <w:sz w:val="28"/>
+                                  <w:szCs w:val="28"/>
+                                </w:rPr>
+                                <m:t>false</m:t>
+                              </m:r>
+                              <m:r>
+                                <w:rPr>
+                                  <w:rFonts w:ascii="Cambria Math" w:hAnsi="Cambria Math"/>
+                                  <w:sz w:val="28"/>
+                                  <w:szCs w:val="28"/>
+                                </w:rPr>
+                                <m:t>,</m:t>
+                              </m:r>
+                              <m:sSub>
+                                <m:sSubPr>
+                                  <m:ctrlPr>
+                                    <w:rPr>
+                                      <w:rFonts w:ascii="Cambria Math" w:hAnsi="Cambria Math"/>
+                                      <w:i/>
+                                      <w:iCs/>
+                                      <w:sz w:val="28"/>
+                                      <w:szCs w:val="28"/>
+                                    </w:rPr>
+                                  </m:ctrlPr>
+                                </m:sSubPr>
+                                <m:e>
+                                  <m:r>
+                                    <w:rPr>
+                                      <w:rFonts w:ascii="Cambria Math" w:hAnsi="Cambria Math"/>
+                                      <w:sz w:val="28"/>
+                                      <w:szCs w:val="28"/>
+                                    </w:rPr>
+                                    <m:t>x</m:t>
+                                  </m:r>
+                                </m:e>
+                                <m:sub>
+                                  <m:r>
+                                    <w:rPr>
+                                      <w:rFonts w:ascii="Cambria Math" w:hAnsi="Cambria Math"/>
+                                      <w:sz w:val="28"/>
+                                      <w:szCs w:val="28"/>
+                                    </w:rPr>
+                                    <m:t>2</m:t>
+                                  </m:r>
+                                </m:sub>
+                              </m:sSub>
+                              <m:r>
+                                <w:rPr>
+                                  <w:rFonts w:ascii="Cambria Math" w:hAnsi="Cambria Math"/>
+                                  <w:sz w:val="28"/>
+                                  <w:szCs w:val="28"/>
+                                </w:rPr>
+                                <m:t>,…,</m:t>
+                              </m:r>
+                              <m:sSub>
+                                <m:sSubPr>
+                                  <m:ctrlPr>
+                                    <w:rPr>
+                                      <w:rFonts w:ascii="Cambria Math" w:hAnsi="Cambria Math"/>
+                                      <w:i/>
+                                      <w:iCs/>
+                                      <w:sz w:val="28"/>
+                                      <w:szCs w:val="28"/>
+                                    </w:rPr>
+                                  </m:ctrlPr>
+                                </m:sSubPr>
+                                <m:e>
+                                  <m:r>
+                                    <w:rPr>
+                                      <w:rFonts w:ascii="Cambria Math" w:hAnsi="Cambria Math"/>
+                                      <w:sz w:val="28"/>
+                                      <w:szCs w:val="28"/>
+                                    </w:rPr>
+                                    <m:t>x</m:t>
+                                  </m:r>
+                                </m:e>
+                                <m:sub>
+                                  <m:r>
+                                    <w:rPr>
+                                      <w:rFonts w:ascii="Cambria Math" w:hAnsi="Cambria Math"/>
+                                      <w:sz w:val="28"/>
+                                      <w:szCs w:val="28"/>
+                                    </w:rPr>
+                                    <m:t>n</m:t>
+                                  </m:r>
+                                </m:sub>
+                              </m:sSub>
+                            </m:e>
+                          </m:d>
+                        </m:oMath>
+                      </m:oMathPara>
+                    </w:p>
+                  </w:txbxContent>
+                </v:textbox>
+              </v:shape>
+            </w:pict>
+          </mc:Fallback>
+        </mc:AlternateContent>
+      </w:r>
+      <w:r>
+        <w:rPr>
+          <w:iCs/>
+          <w:noProof/>
+          <w:sz w:val="25"/>
+          <w:szCs w:val="25"/>
+        </w:rPr>
+        <mc:AlternateContent>
+          <mc:Choice Requires="wps">
+            <w:drawing>
+              <wp:anchor distT="0" distB="0" distL="114300" distR="114300" simplePos="0" relativeHeight="251663360" behindDoc="0" locked="0" layoutInCell="1" allowOverlap="1" wp14:anchorId="5B68F861" wp14:editId="069D8A08">
+                <wp:simplePos x="0" y="0"/>
+                <wp:positionH relativeFrom="column">
+                  <wp:posOffset>3281585</wp:posOffset>
+                </wp:positionH>
+                <wp:positionV relativeFrom="paragraph">
+                  <wp:posOffset>102550</wp:posOffset>
+                </wp:positionV>
+                <wp:extent cx="444382" cy="444381"/>
+                <wp:effectExtent l="0" t="0" r="13335" b="13335"/>
+                <wp:wrapNone/>
+                <wp:docPr id="3" name="Oval 3"/>
+                <wp:cNvGraphicFramePr/>
+                <a:graphic xmlns:a="http://schemas.openxmlformats.org/drawingml/2006/main">
+                  <a:graphicData uri="http://schemas.microsoft.com/office/word/2010/wordprocessingShape">
+                    <wps:wsp>
+                      <wps:cNvSpPr/>
+                      <wps:spPr>
+                        <a:xfrm>
+                          <a:off x="0" y="0"/>
+                          <a:ext cx="444382" cy="444381"/>
+                        </a:xfrm>
+                        <a:prstGeom prst="ellipse">
+                          <a:avLst/>
+                        </a:prstGeom>
+                      </wps:spPr>
+                      <wps:style>
+                        <a:lnRef idx="2">
+                          <a:schemeClr val="accent1">
+                            <a:shade val="50000"/>
+                          </a:schemeClr>
+                        </a:lnRef>
+                        <a:fillRef idx="1">
+                          <a:schemeClr val="accent1"/>
+                        </a:fillRef>
+                        <a:effectRef idx="0">
+                          <a:schemeClr val="accent1"/>
+                        </a:effectRef>
+                        <a:fontRef idx="minor">
+                          <a:schemeClr val="lt1"/>
+                        </a:fontRef>
+                      </wps:style>
+                      <wps:bodyPr rot="0" spcFirstLastPara="0" vertOverflow="overflow" horzOverflow="overflow" vert="horz" wrap="square" lIns="91440" tIns="45720" rIns="91440" bIns="45720" numCol="1" spcCol="0" rtlCol="0" fromWordArt="0" anchor="ctr" anchorCtr="0" forceAA="0" compatLnSpc="1">
+                        <a:prstTxWarp prst="textNoShape">
+                          <a:avLst/>
+                        </a:prstTxWarp>
+                        <a:noAutofit/>
+                      </wps:bodyPr>
+                    </wps:wsp>
+                  </a:graphicData>
+                </a:graphic>
+              </wp:anchor>
+            </w:drawing>
+          </mc:Choice>
+          <mc:Fallback>
+            <w:pict>
+              <v:oval w14:anchorId="000A54DB" id="Oval 3" o:spid="_x0000_s1026" style="position:absolute;margin-left:258.4pt;margin-top:8.05pt;width:35pt;height:35pt;z-index:251663360;visibility:visible;mso-wrap-style:square;mso-wrap-distance-left:9pt;mso-wrap-distance-top:0;mso-wrap-distance-right:9pt;mso-wrap-distance-bottom:0;mso-position-horizontal:absolute;mso-position-horizontal-relative:text;mso-position-vertical:absolute;mso-position-vertical-relative:text;v-text-anchor:middle" o:gfxdata="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" fillcolor="#4472c4 [3204]" strokecolor="#1f3763 [1604]" strokeweight="1pt">
+                <v:stroke joinstyle="miter"/>
+              </v:oval>
+            </w:pict>
+          </mc:Fallback>
+        </mc:AlternateContent>
+      </w:r>
+      <w:r>
+        <w:rPr>
+          <w:iCs/>
+          <w:noProof/>
+          <w:sz w:val="25"/>
+          <w:szCs w:val="25"/>
+        </w:rPr>
+        <mc:AlternateContent>
+          <mc:Choice Requires="wps">
+            <w:drawing>
+              <wp:anchor distT="0" distB="0" distL="114300" distR="114300" simplePos="0" relativeHeight="251661312" behindDoc="0" locked="0" layoutInCell="1" allowOverlap="1" wp14:anchorId="19FF2BEF" wp14:editId="386260B0">
+                <wp:simplePos x="0" y="0"/>
+                <wp:positionH relativeFrom="column">
+                  <wp:posOffset>1828800</wp:posOffset>
+                </wp:positionH>
+                <wp:positionV relativeFrom="paragraph">
+                  <wp:posOffset>97529</wp:posOffset>
+                </wp:positionV>
+                <wp:extent cx="444382" cy="444381"/>
+                <wp:effectExtent l="0" t="0" r="13335" b="13335"/>
+                <wp:wrapNone/>
+                <wp:docPr id="2" name="Oval 2"/>
+                <wp:cNvGraphicFramePr/>
+                <a:graphic xmlns:a="http://schemas.openxmlformats.org/drawingml/2006/main">
+                  <a:graphicData uri="http://schemas.microsoft.com/office/word/2010/wordprocessingShape">
+                    <wps:wsp>
+                      <wps:cNvSpPr/>
+                      <wps:spPr>
+                        <a:xfrm>
+                          <a:off x="0" y="0"/>
+                          <a:ext cx="444382" cy="444381"/>
+                        </a:xfrm>
+                        <a:prstGeom prst="ellipse">
+                          <a:avLst/>
+                        </a:prstGeom>
+                      </wps:spPr>
+                      <wps:style>
+                        <a:lnRef idx="2">
+                          <a:schemeClr val="accent1">
+                            <a:shade val="50000"/>
+                          </a:schemeClr>
+                        </a:lnRef>
+                        <a:fillRef idx="1">
+                          <a:schemeClr val="accent1"/>
+                        </a:fillRef>
+                        <a:effectRef idx="0">
+                          <a:schemeClr val="accent1"/>
+                        </a:effectRef>
+                        <a:fontRef idx="minor">
+                          <a:schemeClr val="lt1"/>
+                        </a:fontRef>
+                      </wps:style>
+                      <wps:bodyPr rot="0" spcFirstLastPara="0" vertOverflow="overflow" horzOverflow="overflow" vert="horz" wrap="square" lIns="91440" tIns="45720" rIns="91440" bIns="45720" numCol="1" spcCol="0" rtlCol="0" fromWordArt="0" anchor="ctr" anchorCtr="0" forceAA="0" compatLnSpc="1">
+                        <a:prstTxWarp prst="textNoShape">
+                          <a:avLst/>
+                        </a:prstTxWarp>
+                        <a:noAutofit/>
+                      </wps:bodyPr>
+                    </wps:wsp>
+                  </a:graphicData>
+                </a:graphic>
+              </wp:anchor>
+            </w:drawing>
+          </mc:Choice>
+          <mc:Fallback>
+            <w:pict>
+              <v:oval w14:anchorId="4B180AF2" id="Oval 2" o:spid="_x0000_s1026" style="position:absolute;margin-left:2in;margin-top:7.7pt;width:35pt;height:35pt;z-index:251661312;visibility:visible;mso-wrap-style:square;mso-wrap-distance-left:9pt;mso-wrap-distance-top:0;mso-wrap-distance-right:9pt;mso-wrap-distance-bottom:0;mso-position-horizontal:absolute;mso-position-horizontal-relative:text;mso-position-vertical:absolute;mso-position-vertical-relative:text;v-text-anchor:middle" o:gfxdata="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" fillcolor="#4472c4 [3204]" strokecolor="#1f3763 [1604]" strokeweight="1pt">
+                <v:stroke joinstyle="miter"/>
+              </v:oval>
+            </w:pict>
+          </mc:Fallback>
+        </mc:AlternateContent>
+      </w:r>
+    </w:p>
+    <w:p>
+      <w:pPr>
+        <w:rPr>
+          <w:iCs/>
+          <w:sz w:val="25"/>
+          <w:szCs w:val="25"/>
+        </w:rPr>
+      </w:pPr>
+    </w:p>
+    <w:p>
+      <w:pPr>
+        <w:rPr>
+          <w:iCs/>
+          <w:sz w:val="25"/>
+          <w:szCs w:val="25"/>
+        </w:rPr>
+      </w:pPr>
+      <w:r>
+        <w:rPr>
+          <w:iCs/>
+          <w:noProof/>
+          <w:sz w:val="25"/>
+          <w:szCs w:val="25"/>
+        </w:rPr>
+        <mc:AlternateContent>
+          <mc:Choice Requires="wps">
+            <w:drawing>
+              <wp:anchor distT="0" distB="0" distL="114300" distR="114300" simplePos="0" relativeHeight="251700224" behindDoc="0" locked="0" layoutInCell="1" allowOverlap="1" wp14:anchorId="42752633" wp14:editId="43D1CEA6">
+                <wp:simplePos x="0" y="0"/>
+                <wp:positionH relativeFrom="column">
+                  <wp:posOffset>3721296</wp:posOffset>
+                </wp:positionH>
+                <wp:positionV relativeFrom="paragraph">
+                  <wp:posOffset>190031</wp:posOffset>
+                </wp:positionV>
+                <wp:extent cx="282059" cy="252160"/>
+                <wp:effectExtent l="12700" t="12700" r="22860" b="27305"/>
+                <wp:wrapNone/>
+                <wp:docPr id="32" name="Straight Connector 32"/>
+                <wp:cNvGraphicFramePr/>
+                <a:graphic xmlns:a="http://schemas.openxmlformats.org/drawingml/2006/main">
+                  <a:graphicData uri="http://schemas.microsoft.com/office/word/2010/wordprocessingShape">
+                    <wps:wsp>
+                      <wps:cNvCnPr/>
+                      <wps:spPr>
+                        <a:xfrm flipH="1" flipV="1">
+                          <a:off x="0" y="0"/>
+                          <a:ext cx="282059" cy="252160"/>
+                        </a:xfrm>
+                        <a:prstGeom prst="line">
+                          <a:avLst/>
+                        </a:prstGeom>
+                        <a:ln w="31750"/>
+                      </wps:spPr>
+                      <wps:style>
+                        <a:lnRef idx="1">
+                          <a:schemeClr val="accent1"/>
+                        </a:lnRef>
+                        <a:fillRef idx="0">
+                          <a:schemeClr val="accent1"/>
+                        </a:fillRef>
+                        <a:effectRef idx="0">
+                          <a:schemeClr val="accent1"/>
+                        </a:effectRef>
+                        <a:fontRef idx="minor">
+                          <a:schemeClr val="tx1"/>
+                        </a:fontRef>
+                      </wps:style>
+                      <wps:bodyPr/>
+                    </wps:wsp>
+                  </a:graphicData>
+                </a:graphic>
+                <wp14:sizeRelH relativeFrom="margin">
+                  <wp14:pctWidth>0</wp14:pctWidth>
+                </wp14:sizeRelH>
+                <wp14:sizeRelV relativeFrom="margin">
+                  <wp14:pctHeight>0</wp14:pctHeight>
+                </wp14:sizeRelV>
+              </wp:anchor>
+            </w:drawing>
+          </mc:Choice>
+          <mc:Fallback>
+            <w:pict>
+              <v:line w14:anchorId="7E802ADB" id="Straight Connector 32" o:spid="_x0000_s1026" style="position:absolute;flip:x y;z-index:251700224;visibility:visible;mso-wrap-style:square;mso-width-percent:0;mso-height-percent:0;mso-wrap-distance-left:9pt;mso-wrap-distance-top:0;mso-wrap-distance-right:9pt;mso-wrap-distance-bottom:0;mso-position-horizontal:absolute;mso-position-horizontal-relative:text;mso-position-vertical:absolute;mso-position-vertical-relative:text;mso-width-percent:0;mso-height-percent:0;mso-width-relative:margin;mso-height-relative:margin" from="293pt,14.95pt" to="315.2pt,34.8pt" o:gfxdata="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" strokecolor="#4472c4 [3204]" strokeweight="2.5pt">
+                <v:stroke joinstyle="miter"/>
+              </v:line>
+            </w:pict>
+          </mc:Fallback>
+        </mc:AlternateContent>
+      </w:r>
+      <w:r>
+        <w:rPr>
+          <w:iCs/>
+          <w:noProof/>
+          <w:sz w:val="25"/>
+          <w:szCs w:val="25"/>
+        </w:rPr>
+        <mc:AlternateContent>
+          <mc:Choice Requires="wps">
+            <w:drawing>
+              <wp:anchor distT="0" distB="0" distL="114300" distR="114300" simplePos="0" relativeHeight="251698176" behindDoc="0" locked="0" layoutInCell="1" allowOverlap="1" wp14:anchorId="294F2311" wp14:editId="3875A0C4">
+                <wp:simplePos x="0" y="0"/>
+                <wp:positionH relativeFrom="column">
+                  <wp:posOffset>2264636</wp:posOffset>
+                </wp:positionH>
+                <wp:positionV relativeFrom="paragraph">
+                  <wp:posOffset>129000</wp:posOffset>
+                </wp:positionV>
+                <wp:extent cx="282059" cy="252160"/>
+                <wp:effectExtent l="12700" t="12700" r="22860" b="27305"/>
+                <wp:wrapNone/>
+                <wp:docPr id="31" name="Straight Connector 31"/>
+                <wp:cNvGraphicFramePr/>
+                <a:graphic xmlns:a="http://schemas.openxmlformats.org/drawingml/2006/main">
+                  <a:graphicData uri="http://schemas.microsoft.com/office/word/2010/wordprocessingShape">
+                    <wps:wsp>
+                      <wps:cNvCnPr/>
+                      <wps:spPr>
+                        <a:xfrm flipH="1" flipV="1">
+                          <a:off x="0" y="0"/>
+                          <a:ext cx="282059" cy="252160"/>
+                        </a:xfrm>
+                        <a:prstGeom prst="line">
+                          <a:avLst/>
+                        </a:prstGeom>
+                        <a:ln w="31750"/>
+                      </wps:spPr>
+                      <wps:style>
+                        <a:lnRef idx="1">
+                          <a:schemeClr val="accent1"/>
+                        </a:lnRef>
+                        <a:fillRef idx="0">
+                          <a:schemeClr val="accent1"/>
+                        </a:fillRef>
+                        <a:effectRef idx="0">
+                          <a:schemeClr val="accent1"/>
+                        </a:effectRef>
+                        <a:fontRef idx="minor">
+                          <a:schemeClr val="tx1"/>
+                        </a:fontRef>
+                      </wps:style>
+                      <wps:bodyPr/>
+                    </wps:wsp>
+                  </a:graphicData>
+                </a:graphic>
+                <wp14:sizeRelH relativeFrom="margin">
+                  <wp14:pctWidth>0</wp14:pctWidth>
+                </wp14:sizeRelH>
+                <wp14:sizeRelV relativeFrom="margin">
+                  <wp14:pctHeight>0</wp14:pctHeight>
+                </wp14:sizeRelV>
+              </wp:anchor>
+            </w:drawing>
+          </mc:Choice>
+          <mc:Fallback>
+            <w:pict>
+              <v:line w14:anchorId="1B9418A5" id="Straight Connector 31" o:spid="_x0000_s1026" style="position:absolute;flip:x y;z-index:251698176;visibility:visible;mso-wrap-style:square;mso-width-percent:0;mso-height-percent:0;mso-wrap-distance-left:9pt;mso-wrap-distance-top:0;mso-wrap-distance-right:9pt;mso-wrap-distance-bottom:0;mso-position-horizontal:absolute;mso-position-horizontal-relative:text;mso-position-vertical:absolute;mso-position-vertical-relative:text;mso-width-percent:0;mso-height-percent:0;mso-width-relative:margin;mso-height-relative:margin" from="178.3pt,10.15pt" to="200.5pt,30pt" o:gfxdata="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" strokecolor="#4472c4 [3204]" strokeweight="2.5pt">
+                <v:stroke joinstyle="miter"/>
+              </v:line>
+            </w:pict>
+          </mc:Fallback>
+        </mc:AlternateContent>
+      </w:r>
+      <w:r>
+        <w:rPr>
+          <w:iCs/>
+          <w:noProof/>
+          <w:sz w:val="25"/>
+          <w:szCs w:val="25"/>
+        </w:rPr>
+        <mc:AlternateContent>
+          <mc:Choice Requires="wps">
+            <w:drawing>
+              <wp:anchor distT="0" distB="0" distL="114300" distR="114300" simplePos="0" relativeHeight="251694080" behindDoc="0" locked="0" layoutInCell="1" allowOverlap="1" wp14:anchorId="39ECCDF0" wp14:editId="7B95DBAF">
+                <wp:simplePos x="0" y="0"/>
+                <wp:positionH relativeFrom="column">
+                  <wp:posOffset>2959492</wp:posOffset>
+                </wp:positionH>
+                <wp:positionV relativeFrom="paragraph">
+                  <wp:posOffset>196850</wp:posOffset>
+                </wp:positionV>
+                <wp:extent cx="325256" cy="257050"/>
+                <wp:effectExtent l="12700" t="12700" r="30480" b="22860"/>
+                <wp:wrapNone/>
+                <wp:docPr id="28" name="Straight Connector 28"/>
+                <wp:cNvGraphicFramePr/>
+                <a:graphic xmlns:a="http://schemas.openxmlformats.org/drawingml/2006/main">
+                  <a:graphicData uri="http://schemas.microsoft.com/office/word/2010/wordprocessingShape">
+                    <wps:wsp>
+                      <wps:cNvCnPr/>
+                      <wps:spPr>
+                        <a:xfrm flipV="1">
+                          <a:off x="0" y="0"/>
+                          <a:ext cx="325256" cy="257050"/>
+                        </a:xfrm>
+                        <a:prstGeom prst="line">
+                          <a:avLst/>
+                        </a:prstGeom>
+                        <a:ln w="31750"/>
+                      </wps:spPr>
+                      <wps:style>
+                        <a:lnRef idx="1">
+                          <a:schemeClr val="accent1"/>
+                        </a:lnRef>
+                        <a:fillRef idx="0">
+                          <a:schemeClr val="accent1"/>
+                        </a:fillRef>
+                        <a:effectRef idx="0">
+                          <a:schemeClr val="accent1"/>
+                        </a:effectRef>
+                        <a:fontRef idx="minor">
+                          <a:schemeClr val="tx1"/>
+                        </a:fontRef>
+                      </wps:style>
+                      <wps:bodyPr/>
+                    </wps:wsp>
+                  </a:graphicData>
+                </a:graphic>
+              </wp:anchor>
+            </w:drawing>
+          </mc:Choice>
+          <mc:Fallback>
+            <w:pict>
+              <v:line w14:anchorId="670CE262" id="Straight Connector 28" o:spid="_x0000_s1026" style="position:absolute;flip:y;z-index:251694080;visibility:visible;mso-wrap-style:square;mso-wrap-distance-left:9pt;mso-wrap-distance-top:0;mso-wrap-distance-right:9pt;mso-wrap-distance-bottom:0;mso-position-horizontal:absolute;mso-position-horizontal-relative:text;mso-position-vertical:absolute;mso-position-vertical-relative:text" from="233.05pt,15.5pt" to="258.65pt,35.75pt" o:gfxdata="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" strokecolor="#4472c4 [3204]" strokeweight="2.5pt">
+                <v:stroke joinstyle="miter"/>
+              </v:line>
+            </w:pict>
+          </mc:Fallback>
+        </mc:AlternateContent>
+      </w:r>
+      <w:r>
+        <w:rPr>
+          <w:iCs/>
+          <w:noProof/>
+          <w:sz w:val="25"/>
+          <w:szCs w:val="25"/>
+        </w:rPr>
+        <mc:AlternateContent>
+          <mc:Choice Requires="wps">
+            <w:drawing>
+              <wp:anchor distT="0" distB="0" distL="114300" distR="114300" simplePos="0" relativeHeight="251692032" behindDoc="0" locked="0" layoutInCell="1" allowOverlap="1" wp14:anchorId="480EDE47" wp14:editId="526D7466">
+                <wp:simplePos x="0" y="0"/>
+                <wp:positionH relativeFrom="column">
+                  <wp:posOffset>1563880</wp:posOffset>
+                </wp:positionH>
+                <wp:positionV relativeFrom="paragraph">
+                  <wp:posOffset>124305</wp:posOffset>
+                </wp:positionV>
+                <wp:extent cx="325256" cy="257050"/>
+                <wp:effectExtent l="12700" t="12700" r="30480" b="22860"/>
+                <wp:wrapNone/>
+                <wp:docPr id="27" name="Straight Connector 27"/>
+                <wp:cNvGraphicFramePr/>
+                <a:graphic xmlns:a="http://schemas.openxmlformats.org/drawingml/2006/main">
+                  <a:graphicData uri="http://schemas.microsoft.com/office/word/2010/wordprocessingShape">
+                    <wps:wsp>
+                      <wps:cNvCnPr/>
+                      <wps:spPr>
+                        <a:xfrm flipV="1">
+                          <a:off x="0" y="0"/>
+                          <a:ext cx="325256" cy="257050"/>
+                        </a:xfrm>
+                        <a:prstGeom prst="line">
+                          <a:avLst/>
+                        </a:prstGeom>
+                        <a:ln w="31750"/>
+                      </wps:spPr>
+                      <wps:style>
+                        <a:lnRef idx="1">
+                          <a:schemeClr val="accent1"/>
+                        </a:lnRef>
+                        <a:fillRef idx="0">
+                          <a:schemeClr val="accent1"/>
+                        </a:fillRef>
+                        <a:effectRef idx="0">
+                          <a:schemeClr val="accent1"/>
+                        </a:effectRef>
+                        <a:fontRef idx="minor">
+                          <a:schemeClr val="tx1"/>
+                        </a:fontRef>
+                      </wps:style>
+                      <wps:bodyPr/>
+                    </wps:wsp>
+                  </a:graphicData>
+                </a:graphic>
+              </wp:anchor>
+            </w:drawing>
+          </mc:Choice>
+          <mc:Fallback>
+            <w:pict>
+              <v:line w14:anchorId="562E089D" id="Straight Connector 27" o:spid="_x0000_s1026" style="position:absolute;flip:y;z-index:251692032;visibility:visible;mso-wrap-style:square;mso-wrap-distance-left:9pt;mso-wrap-distance-top:0;mso-wrap-distance-right:9pt;mso-wrap-distance-bottom:0;mso-position-horizontal:absolute;mso-position-horizontal-relative:text;mso-position-vertical:absolute;mso-position-vertical-relative:text" from="123.15pt,9.8pt" to="148.75pt,30.05pt" o:gfxdata="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" strokecolor="#4472c4 [3204]" strokeweight="2.5pt">
+                <v:stroke joinstyle="miter"/>
+              </v:line>
+            </w:pict>
+          </mc:Fallback>
+        </mc:AlternateContent>
+      </w:r>
+    </w:p>
+    <w:p>
+      <w:pPr>
+        <w:rPr>
+          <w:iCs/>
+          <w:sz w:val="25"/>
+          <w:szCs w:val="25"/>
+        </w:rPr>
+      </w:pPr>
+      <w:r>
+        <w:rPr>
+          <w:iCs/>
+          <w:noProof/>
+          <w:sz w:val="25"/>
+          <w:szCs w:val="25"/>
+        </w:rPr>
+        <mc:AlternateContent>
+          <mc:Choice Requires="wpi">
+            <w:drawing>
+              <wp:anchor distT="0" distB="0" distL="114300" distR="114300" simplePos="0" relativeHeight="251666432" behindDoc="0" locked="0" layoutInCell="1" allowOverlap="1" wp14:anchorId="443FE971" wp14:editId="1FE64DD6">
+                <wp:simplePos x="0" y="0"/>
+                <wp:positionH relativeFrom="column">
+                  <wp:posOffset>2767444</wp:posOffset>
+                </wp:positionH>
+                <wp:positionV relativeFrom="paragraph">
+                  <wp:posOffset>107497</wp:posOffset>
+                </wp:positionV>
+                <wp:extent cx="360" cy="360"/>
+                <wp:effectExtent l="50800" t="50800" r="50800" b="50800"/>
+                <wp:wrapNone/>
+                <wp:docPr id="8" name="Ink 8"/>
+                <wp:cNvGraphicFramePr/>
+                <a:graphic xmlns:a="http://schemas.openxmlformats.org/drawingml/2006/main">
+                  <a:graphicData uri="http://schemas.microsoft.com/office/word/2010/wordprocessingInk">
+                    <w14:contentPart bwMode="auto" r:id="rId4">
+                      <w14:nvContentPartPr>
+                        <w14:cNvContentPartPr/>
+                      </w14:nvContentPartPr>
+                      <w14:xfrm>
+                        <a:off x="0" y="0"/>
+                        <a:ext cx="360" cy="360"/>
+                      </w14:xfrm>
+                    </w14:contentPart>
+                  </a:graphicData>
+                </a:graphic>
+              </wp:anchor>
+            </w:drawing>
+          </mc:Choice>
+          <mc:Fallback>
+            <w:pict>
+              <v:shapetype w14:anchorId="50205FE0" id="_x0000_t75" coordsize="21600,21600" o:spt="75" o:preferrelative="t" path="m@4@5l@4@11@9@11@9@5xe" filled="f" stroked="f">
+                <v:stroke joinstyle="miter"/>
+                <v:formulas>
+                  <v:f eqn="if lineDrawn pixelLineWidth 0"/>
+                  <v:f eqn="sum @0 1 0"/>
+                  <v:f eqn="sum 0 0 @1"/>
+                  <v:f eqn="prod @2 1 2"/>
+                  <v:f eqn="prod @3 21600 pixelWidth"/>
+                  <v:f eqn="prod @3 21600 pixelHeight"/>
+                  <v:f eqn="sum @0 0 1"/>
+                  <v:f eqn="prod @6 1 2"/>
+                  <v:f eqn="prod @7 21600 pixelWidth"/>
+                  <v:f eqn="sum @8 21600 0"/>
+                  <v:f eqn="prod @7 21600 pixelHeight"/>
+                  <v:f eqn="sum @10 21600 0"/>
+                </v:formulas>
+                <v:path o:extrusionok="f" gradientshapeok="t" o:connecttype="rect"/>
+                <o:lock v:ext="edit" aspectratio="t"/>
+              </v:shapetype>
+              <v:shape id="Ink 8" o:spid="_x0000_s1026" type="#_x0000_t75" style="position:absolute;margin-left:216.5pt;margin-top:7.05pt;width:2.9pt;height:2.9pt;z-index:251666432;visibility:visible;mso-wrap-style:square;mso-wrap-distance-left:9pt;mso-wrap-distance-top:0;mso-wrap-distance-right:9pt;mso-wrap-distance-bottom:0;mso-position-horizontal:absolute;mso-position-horizontal-relative:text;mso-position-vertical:absolute;mso-position-vertical-relative:text" o:gfxdata="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">
+                <v:imagedata r:id="rId5" o:title=""/>
+              </v:shape>
+            </w:pict>
+          </mc:Fallback>
+        </mc:AlternateContent>
+      </w:r>
+    </w:p>
+    <w:p>
+      <w:pPr>
+        <w:rPr>
+          <w:iCs/>
+          <w:sz w:val="25"/>
+          <w:szCs w:val="25"/>
+        </w:rPr>
+      </w:pPr>
+      <w:r>
+        <w:rPr>
+          <w:iCs/>
+          <w:noProof/>
+          <w:sz w:val="25"/>
+          <w:szCs w:val="25"/>
+        </w:rPr>
+        <mc:AlternateContent>
+          <mc:Choice Requires="wpi">
+            <w:drawing>
+              <wp:anchor distT="0" distB="0" distL="114300" distR="114300" simplePos="0" relativeHeight="251668480" behindDoc="0" locked="0" layoutInCell="1" allowOverlap="1" wp14:anchorId="0E9223F6" wp14:editId="510CB570">
+                <wp:simplePos x="0" y="0"/>
+                <wp:positionH relativeFrom="column">
+                  <wp:posOffset>2779684</wp:posOffset>
+                </wp:positionH>
+                <wp:positionV relativeFrom="paragraph">
+                  <wp:posOffset>155647</wp:posOffset>
+                </wp:positionV>
+                <wp:extent cx="360" cy="360"/>
+                <wp:effectExtent l="63500" t="63500" r="50800" b="50800"/>
+                <wp:wrapNone/>
+                <wp:docPr id="10" name="Ink 10"/>
+                <wp:cNvGraphicFramePr/>
+                <a:graphic xmlns:a="http://schemas.openxmlformats.org/drawingml/2006/main">
+                  <a:graphicData uri="http://schemas.microsoft.com/office/word/2010/wordprocessingInk">
+                    <w14:contentPart bwMode="auto" r:id="rId6">
+                      <w14:nvContentPartPr>
+                        <w14:cNvContentPartPr/>
+                      </w14:nvContentPartPr>
+                      <w14:xfrm>
+                        <a:off x="0" y="0"/>
+                        <a:ext cx="360" cy="360"/>
+                      </w14:xfrm>
+                    </w14:contentPart>
+                  </a:graphicData>
+                </a:graphic>
+              </wp:anchor>
+            </w:drawing>
+          </mc:Choice>
+          <mc:Fallback>
+            <w:pict>
+              <v:shape w14:anchorId="16923B69" id="Ink 10" o:spid="_x0000_s1026" type="#_x0000_t75" style="position:absolute;margin-left:217.45pt;margin-top:10.85pt;width:2.9pt;height:2.9pt;z-index:251668480;visibility:visible;mso-wrap-style:square;mso-wrap-distance-left:9pt;mso-wrap-distance-top:0;mso-wrap-distance-right:9pt;mso-wrap-distance-bottom:0;mso-position-horizontal:absolute;mso-position-horizontal-relative:text;mso-position-vertical:absolute;mso-position-vertical-relative:text" o:gfxdata="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">
+                <v:imagedata r:id="rId5" o:title=""/>
+              </v:shape>
+            </w:pict>
+          </mc:Fallback>
+        </mc:AlternateContent>
+      </w:r>
+      <w:r>
+        <w:rPr>
+          <w:iCs/>
+          <w:noProof/>
+          <w:sz w:val="25"/>
+          <w:szCs w:val="25"/>
+        </w:rPr>
+        <mc:AlternateContent>
+          <mc:Choice Requires="wpi">
+            <w:drawing>
+              <wp:anchor distT="0" distB="0" distL="114300" distR="114300" simplePos="0" relativeHeight="251667456" behindDoc="0" locked="0" layoutInCell="1" allowOverlap="1" wp14:anchorId="099D9FA9" wp14:editId="7E2077D4">
+                <wp:simplePos x="0" y="0"/>
+                <wp:positionH relativeFrom="column">
+                  <wp:posOffset>2781844</wp:posOffset>
+                </wp:positionH>
+                <wp:positionV relativeFrom="paragraph">
+                  <wp:posOffset>19567</wp:posOffset>
+                </wp:positionV>
+                <wp:extent cx="360" cy="360"/>
+                <wp:effectExtent l="63500" t="50800" r="50800" b="50800"/>
+                <wp:wrapNone/>
+                <wp:docPr id="9" name="Ink 9"/>
+                <wp:cNvGraphicFramePr/>
+                <a:graphic xmlns:a="http://schemas.openxmlformats.org/drawingml/2006/main">
+                  <a:graphicData uri="http://schemas.microsoft.com/office/word/2010/wordprocessingInk">
+                    <w14:contentPart bwMode="auto" r:id="rId7">
+                      <w14:nvContentPartPr>
+                        <w14:cNvContentPartPr/>
+                      </w14:nvContentPartPr>
+                      <w14:xfrm>
+                        <a:off x="0" y="0"/>
+                        <a:ext cx="360" cy="360"/>
+                      </w14:xfrm>
+                    </w14:contentPart>
+                  </a:graphicData>
+                </a:graphic>
+              </wp:anchor>
+            </w:drawing>
+          </mc:Choice>
+          <mc:Fallback>
+            <w:pict>
+              <v:shape w14:anchorId="68D48263" id="Ink 9" o:spid="_x0000_s1026" type="#_x0000_t75" style="position:absolute;margin-left:217.65pt;margin-top:.15pt;width:2.9pt;height:2.9pt;z-index:251667456;visibility:visible;mso-wrap-style:square;mso-wrap-distance-left:9pt;mso-wrap-distance-top:0;mso-wrap-distance-right:9pt;mso-wrap-distance-bottom:0;mso-position-horizontal:absolute;mso-position-horizontal-relative:text;mso-position-vertical:absolute;mso-position-vertical-relative:text" o:gfxdata="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">
+                <v:imagedata r:id="rId5" o:title=""/>
+              </v:shape>
+            </w:pict>
+          </mc:Fallback>
+        </mc:AlternateContent>
+      </w:r>
+    </w:p>
+    <w:p>
+      <w:pPr>
+        <w:rPr>
+          <w:iCs/>
+          <w:sz w:val="25"/>
+          <w:szCs w:val="25"/>
+        </w:rPr>
+      </w:pPr>
+      <w:r>
+        <w:rPr>
+          <w:iCs/>
+          <w:noProof/>
+          <w:sz w:val="25"/>
+          <w:szCs w:val="25"/>
+        </w:rPr>
+        <mc:AlternateContent>
+          <mc:Choice Requires="wpi">
+            <w:drawing>
+              <wp:anchor distT="0" distB="0" distL="114300" distR="114300" simplePos="0" relativeHeight="251669504" behindDoc="0" locked="0" layoutInCell="1" allowOverlap="1" wp14:anchorId="658ED613" wp14:editId="79389B43">
+                <wp:simplePos x="0" y="0"/>
+                <wp:positionH relativeFrom="column">
+                  <wp:posOffset>2775004</wp:posOffset>
+                </wp:positionH>
+                <wp:positionV relativeFrom="paragraph">
+                  <wp:posOffset>99037</wp:posOffset>
+                </wp:positionV>
+                <wp:extent cx="360" cy="360"/>
+                <wp:effectExtent l="50800" t="50800" r="50800" b="50800"/>
+                <wp:wrapNone/>
+                <wp:docPr id="11" name="Ink 11"/>
+                <wp:cNvGraphicFramePr/>
+                <a:graphic xmlns:a="http://schemas.openxmlformats.org/drawingml/2006/main">
+                  <a:graphicData uri="http://schemas.microsoft.com/office/word/2010/wordprocessingInk">
+                    <w14:contentPart bwMode="auto" r:id="rId8">
+                      <w14:nvContentPartPr>
+                        <w14:cNvContentPartPr/>
+                      </w14:nvContentPartPr>
+                      <w14:xfrm>
+                        <a:off x="0" y="0"/>
+                        <a:ext cx="360" cy="360"/>
+                      </w14:xfrm>
+                    </w14:contentPart>
+                  </a:graphicData>
+                </a:graphic>
+              </wp:anchor>
+            </w:drawing>
+          </mc:Choice>
+          <mc:Fallback>
+            <w:pict>
+              <v:shape w14:anchorId="41A93B2C" id="Ink 11" o:spid="_x0000_s1026" type="#_x0000_t75" style="position:absolute;margin-left:217.1pt;margin-top:6.4pt;width:2.9pt;height:2.9pt;z-index:251669504;visibility:visible;mso-wrap-style:square;mso-wrap-distance-left:9pt;mso-wrap-distance-top:0;mso-wrap-distance-right:9pt;mso-wrap-distance-bottom:0;mso-position-horizontal:absolute;mso-position-horizontal-relative:text;mso-position-vertical:absolute;mso-position-vertical-relative:text" o:gfxdata="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">
+                <v:imagedata r:id="rId5" o:title=""/>
+              </v:shape>
+            </w:pict>
+          </mc:Fallback>
+        </mc:AlternateContent>
+      </w:r>
+    </w:p>
+    <w:p>
+      <w:pPr>
+        <w:rPr>
+          <w:iCs/>
+          <w:sz w:val="25"/>
+          <w:szCs w:val="25"/>
+        </w:rPr>
+      </w:pPr>
+      <w:r>
+        <w:rPr>
+          <w:iCs/>
+          <w:noProof/>
+          <w:sz w:val="25"/>
+          <w:szCs w:val="25"/>
+        </w:rPr>
+        <mc:AlternateContent>
+          <mc:Choice Requires="wpi">
+            <w:drawing>
+              <wp:anchor distT="0" distB="0" distL="114300" distR="114300" simplePos="0" relativeHeight="251670528" behindDoc="0" locked="0" layoutInCell="1" allowOverlap="1" wp14:anchorId="7657D546" wp14:editId="7C516766">
+                <wp:simplePos x="0" y="0"/>
+                <wp:positionH relativeFrom="column">
+                  <wp:posOffset>2779684</wp:posOffset>
+                </wp:positionH>
+                <wp:positionV relativeFrom="paragraph">
+                  <wp:posOffset>52147</wp:posOffset>
+                </wp:positionV>
+                <wp:extent cx="360" cy="360"/>
+                <wp:effectExtent l="50800" t="50800" r="50800" b="50800"/>
+                <wp:wrapNone/>
+                <wp:docPr id="12" name="Ink 12"/>
+                <wp:cNvGraphicFramePr/>
+                <a:graphic xmlns:a="http://schemas.openxmlformats.org/drawingml/2006/main">
+                  <a:graphicData uri="http://schemas.microsoft.com/office/word/2010/wordprocessingInk">
+                    <w14:contentPart bwMode="auto" r:id="rId9">
+                      <w14:nvContentPartPr>
+                        <w14:cNvContentPartPr/>
+                      </w14:nvContentPartPr>
+                      <w14:xfrm>
+                        <a:off x="0" y="0"/>
+                        <a:ext cx="360" cy="360"/>
+                      </w14:xfrm>
+                    </w14:contentPart>
+                  </a:graphicData>
+                </a:graphic>
+              </wp:anchor>
+            </w:drawing>
+          </mc:Choice>
+          <mc:Fallback>
+            <w:pict>
+              <v:shape w14:anchorId="1D6B7600" id="Ink 12" o:spid="_x0000_s1026" type="#_x0000_t75" style="position:absolute;margin-left:217.45pt;margin-top:2.7pt;width:2.9pt;height:2.9pt;z-index:251670528;visibility:visible;mso-wrap-style:square;mso-wrap-distance-left:9pt;mso-wrap-distance-top:0;mso-wrap-distance-right:9pt;mso-wrap-distance-bottom:0;mso-position-horizontal:absolute;mso-position-horizontal-relative:text;mso-position-vertical:absolute;mso-position-vertical-relative:text" o:gfxdata="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">
+                <v:imagedata r:id="rId5" o:title=""/>
+              </v:shape>
+            </w:pict>
+          </mc:Fallback>
+        </mc:AlternateContent>
+      </w:r>
+    </w:p>
+    <w:p>
+      <w:pPr>
+        <w:rPr>
+          <w:iCs/>
+          <w:sz w:val="25"/>
+          <w:szCs w:val="25"/>
+        </w:rPr>
+      </w:pPr>
+      <w:r>
+        <w:rPr>
+          <w:iCs/>
+          <w:noProof/>
+          <w:sz w:val="25"/>
+          <w:szCs w:val="25"/>
+        </w:rPr>
+        <mc:AlternateContent>
+          <mc:Choice Requires="wps">
+            <w:drawing>
+              <wp:anchor distT="0" distB="0" distL="114300" distR="114300" simplePos="0" relativeHeight="251688960" behindDoc="0" locked="0" layoutInCell="1" allowOverlap="1" wp14:anchorId="1D20BEAF" wp14:editId="2614D7AB">
+                <wp:simplePos x="0" y="0"/>
+                <wp:positionH relativeFrom="column">
+                  <wp:posOffset>4665487</wp:posOffset>
+                </wp:positionH>
+                <wp:positionV relativeFrom="paragraph">
+                  <wp:posOffset>213170</wp:posOffset>
+                </wp:positionV>
+                <wp:extent cx="1520635" cy="392430"/>
+                <wp:effectExtent l="0" t="0" r="0" b="0"/>
+                <wp:wrapNone/>
+                <wp:docPr id="25" name="Text Box 25"/>
+                <wp:cNvGraphicFramePr/>
+                <a:graphic xmlns:a="http://schemas.openxmlformats.org/drawingml/2006/main">
+                  <a:graphicData uri="http://schemas.microsoft.com/office/word/2010/wordprocessingShape">
+                    <wps:wsp>
+                      <wps:cNvSpPr txBox="1"/>
+                      <wps:spPr>
+                        <a:xfrm>
+                          <a:off x="0" y="0"/>
+                          <a:ext cx="1520635" cy="392430"/>
+                        </a:xfrm>
+                        <a:prstGeom prst="rect">
+                          <a:avLst/>
+                        </a:prstGeom>
+                        <a:noFill/>
+                        <a:ln w="6350">
+                          <a:noFill/>
+                        </a:ln>
+                      </wps:spPr>
+                      <wps:txbx>
+                        <w:txbxContent>
+                          <w:p>
+                            <m:oMathPara>
+                              <m:oMath>
+                                <m:d>
+                                  <m:dPr>
+                                    <m:ctrlPr>
+                                      <w:rPr>
+                                        <w:rFonts w:ascii="Cambria Math" w:hAnsi="Cambria Math"/>
+                                      </w:rPr>
+                                    </m:ctrlPr>
+                                  </m:dPr>
+                                  <m:e>
+                                    <m:r>
+                                      <m:rPr>
+                                        <m:sty m:val="p"/>
+                                      </m:rPr>
+                                      <w:rPr>
+                                        <w:rFonts w:ascii="Cambria Math" w:hAnsi="Cambria Math"/>
+                                      </w:rPr>
+                                      <m:t>false,false,…,false</m:t>
+                                    </m:r>
+                                  </m:e>
+                                </m:d>
+                              </m:oMath>
+                            </m:oMathPara>
+                          </w:p>
+                        </w:txbxContent>
+                      </wps:txbx>
+                      <wps:bodyPr rot="0" spcFirstLastPara="0" vertOverflow="overflow" horzOverflow="overflow" vert="horz" wrap="square" lIns="91440" tIns="45720" rIns="91440" bIns="45720" numCol="1" spcCol="0" rtlCol="0" fromWordArt="0" anchor="t" anchorCtr="0" forceAA="0" compatLnSpc="1">
+                        <a:prstTxWarp prst="textNoShape">
+                          <a:avLst/>
+                        </a:prstTxWarp>
+                        <a:noAutofit/>
+                      </wps:bodyPr>
+                    </wps:wsp>
+                  </a:graphicData>
+                </a:graphic>
+                <wp14:sizeRelH relativeFrom="margin">
+                  <wp14:pctWidth>0</wp14:pctWidth>
+                </wp14:sizeRelH>
+                <wp14:sizeRelV relativeFrom="margin">
+                  <wp14:pctHeight>0</wp14:pctHeight>
+                </wp14:sizeRelV>
+              </wp:anchor>
+            </w:drawing>
+          </mc:Choice>
+          <mc:Fallback>
+            <w:pict>
+              <v:shape w14:anchorId="1D20BEAF" id="Text Box 25" o:spid="_x0000_s1029" type="#_x0000_t202" style="position:absolute;margin-left:367.35pt;margin-top:16.8pt;width:119.75pt;height:30.9pt;z-index:251688960;visibility:visible;mso-wrap-style:square;mso-width-percent:0;mso-height-percent:0;mso-wrap-distance-left:9pt;mso-wrap-distance-top:0;mso-wrap-distance-right:9pt;mso-wrap-distance-bottom:0;mso-position-horizontal:absolute;mso-position-horizontal-relative:text;mso-position-vertical:absolute;mso-position-vertical-relative:text;mso-width-percent:0;mso-height-percent:0;mso-width-relative:margin;mso-height-relative:margin;v-text-anchor:top" o:gfxdata="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" filled="f" stroked="f" strokeweight=".5pt">
+                <v:textbox>
+                  <w:txbxContent>
+                    <w:p>
+                      <m:oMathPara>
+                        <m:oMath>
+                          <m:d>
+                            <m:dPr>
+                              <m:ctrlPr>
+                                <w:rPr>
+                                  <w:rFonts w:ascii="Cambria Math" w:hAnsi="Cambria Math"/>
+                                </w:rPr>
+                              </m:ctrlPr>
+                            </m:dPr>
+                            <m:e>
+                              <m:r>
+                                <m:rPr>
+                                  <m:sty m:val="p"/>
+                                </m:rPr>
+                                <w:rPr>
+                                  <w:rFonts w:ascii="Cambria Math" w:hAnsi="Cambria Math"/>
+                                </w:rPr>
+                                <m:t>false,false,…,false</m:t>
+                              </m:r>
+                            </m:e>
+                          </m:d>
+                        </m:oMath>
+                      </m:oMathPara>
+                    </w:p>
+                  </w:txbxContent>
+                </v:textbox>
+              </v:shape>
+            </w:pict>
+          </mc:Fallback>
+        </mc:AlternateContent>
+      </w:r>
+      <w:r>
+        <w:rPr>
+          <w:iCs/>
+          <w:noProof/>
+          <w:sz w:val="25"/>
+          <w:szCs w:val="25"/>
+        </w:rPr>
+        <mc:AlternateContent>
+          <mc:Choice Requires="wps">
+            <w:drawing>
+              <wp:anchor distT="0" distB="0" distL="114300" distR="114300" simplePos="0" relativeHeight="251686912" behindDoc="0" locked="0" layoutInCell="1" allowOverlap="1" wp14:anchorId="0800EF76" wp14:editId="2AF544D8">
+                <wp:simplePos x="0" y="0"/>
+                <wp:positionH relativeFrom="column">
+                  <wp:posOffset>-630863</wp:posOffset>
+                </wp:positionH>
+                <wp:positionV relativeFrom="paragraph">
+                  <wp:posOffset>215680</wp:posOffset>
+                </wp:positionV>
+                <wp:extent cx="1520635" cy="392430"/>
+                <wp:effectExtent l="0" t="0" r="0" b="0"/>
+                <wp:wrapNone/>
+                <wp:docPr id="24" name="Text Box 24"/>
+                <wp:cNvGraphicFramePr/>
+                <a:graphic xmlns:a="http://schemas.openxmlformats.org/drawingml/2006/main">
+                  <a:graphicData uri="http://schemas.microsoft.com/office/word/2010/wordprocessingShape">
+                    <wps:wsp>
+                      <wps:cNvSpPr txBox="1"/>
+                      <wps:spPr>
+                        <a:xfrm>
+                          <a:off x="0" y="0"/>
+                          <a:ext cx="1520635" cy="392430"/>
+                        </a:xfrm>
+                        <a:prstGeom prst="rect">
+                          <a:avLst/>
+                        </a:prstGeom>
+                        <a:noFill/>
+                        <a:ln w="6350">
+                          <a:noFill/>
+                        </a:ln>
+                      </wps:spPr>
+                      <wps:txbx>
+                        <w:txbxContent>
+                          <w:p>
+                            <m:oMathPara>
+                              <m:oMath>
+                                <m:d>
+                                  <m:dPr>
+                                    <m:ctrlPr>
+                                      <w:rPr>
+                                        <w:rFonts w:ascii="Cambria Math" w:hAnsi="Cambria Math"/>
+                                      </w:rPr>
+                                    </m:ctrlPr>
+                                  </m:dPr>
+                                  <m:e>
+                                    <m:r>
+                                      <m:rPr>
+                                        <m:sty m:val="p"/>
+                                      </m:rPr>
+                                      <w:rPr>
+                                        <w:rFonts w:ascii="Cambria Math" w:hAnsi="Cambria Math"/>
+                                      </w:rPr>
+                                      <m:t>true,true,…,true</m:t>
+                                    </m:r>
+                                  </m:e>
+                                </m:d>
+                              </m:oMath>
+                            </m:oMathPara>
+                          </w:p>
+                        </w:txbxContent>
+                      </wps:txbx>
+                      <wps:bodyPr rot="0" spcFirstLastPara="0" vertOverflow="overflow" horzOverflow="overflow" vert="horz" wrap="square" lIns="91440" tIns="45720" rIns="91440" bIns="45720" numCol="1" spcCol="0" rtlCol="0" fromWordArt="0" anchor="t" anchorCtr="0" forceAA="0" compatLnSpc="1">
+                        <a:prstTxWarp prst="textNoShape">
+                          <a:avLst/>
+                        </a:prstTxWarp>
+                        <a:noAutofit/>
+                      </wps:bodyPr>
+                    </wps:wsp>
+                  </a:graphicData>
+                </a:graphic>
+                <wp14:sizeRelH relativeFrom="margin">
+                  <wp14:pctWidth>0</wp14:pctWidth>
+                </wp14:sizeRelH>
+                <wp14:sizeRelV relativeFrom="margin">
+                  <wp14:pctHeight>0</wp14:pctHeight>
+                </wp14:sizeRelV>
+              </wp:anchor>
+            </w:drawing>
+          </mc:Choice>
+          <mc:Fallback>
+            <w:pict>
+              <v:shape w14:anchorId="0800EF76" id="Text Box 24" o:spid="_x0000_s1030" type="#_x0000_t202" style="position:absolute;margin-left:-49.65pt;margin-top:17pt;width:119.75pt;height:30.9pt;z-index:251686912;visibility:visible;mso-wrap-style:square;mso-width-percent:0;mso-height-percent:0;mso-wrap-distance-left:9pt;mso-wrap-distance-top:0;mso-wrap-distance-right:9pt;mso-wrap-distance-bottom:0;mso-position-horizontal:absolute;mso-position-horizontal-relative:text;mso-position-vertical:absolute;mso-position-vertical-relative:text;mso-width-percent:0;mso-height-percent:0;mso-width-relative:margin;mso-height-relative:margin;v-text-anchor:top" o:gfxdata="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" filled="f" stroked="f" strokeweight=".5pt">
+                <v:textbox>
+                  <w:txbxContent>
+                    <w:p>
+                      <m:oMathPara>
+                        <m:oMath>
+                          <m:d>
+                            <m:dPr>
+                              <m:ctrlPr>
+                                <w:rPr>
+                                  <w:rFonts w:ascii="Cambria Math" w:hAnsi="Cambria Math"/>
+                                </w:rPr>
+                              </m:ctrlPr>
+                            </m:dPr>
+                            <m:e>
+                              <m:r>
+                                <m:rPr>
+                                  <m:sty m:val="p"/>
+                                </m:rPr>
+                                <w:rPr>
+                                  <w:rFonts w:ascii="Cambria Math" w:hAnsi="Cambria Math"/>
+                                </w:rPr>
+                                <m:t>true,true,…,true</m:t>
+                              </m:r>
+                            </m:e>
+                          </m:d>
+                        </m:oMath>
+                      </m:oMathPara>
+                    </w:p>
+                  </w:txbxContent>
+                </v:textbox>
+              </v:shape>
+            </w:pict>
+          </mc:Fallback>
+        </mc:AlternateContent>
+      </w:r>
+      <w:r>
+        <w:rPr>
+          <w:iCs/>
+          <w:noProof/>
+          <w:sz w:val="25"/>
+          <w:szCs w:val="25"/>
+        </w:rPr>
+        <mc:AlternateContent>
+          <mc:Choice Requires="wps">
+            <w:drawing>
+              <wp:anchor distT="0" distB="0" distL="114300" distR="114300" simplePos="0" relativeHeight="251679744" behindDoc="0" locked="0" layoutInCell="1" allowOverlap="1" wp14:anchorId="0EC7D862" wp14:editId="42F9FE96">
+                <wp:simplePos x="0" y="0"/>
+                <wp:positionH relativeFrom="column">
+                  <wp:posOffset>4221112</wp:posOffset>
+                </wp:positionH>
+                <wp:positionV relativeFrom="paragraph">
+                  <wp:posOffset>166370</wp:posOffset>
+                </wp:positionV>
+                <wp:extent cx="444382" cy="444381"/>
+                <wp:effectExtent l="0" t="0" r="13335" b="13335"/>
+                <wp:wrapNone/>
+                <wp:docPr id="20" name="Oval 20"/>
+                <wp:cNvGraphicFramePr/>
+                <a:graphic xmlns:a="http://schemas.openxmlformats.org/drawingml/2006/main">
+                  <a:graphicData uri="http://schemas.microsoft.com/office/word/2010/wordprocessingShape">
+                    <wps:wsp>
+                      <wps:cNvSpPr/>
+                      <wps:spPr>
+                        <a:xfrm>
+                          <a:off x="0" y="0"/>
+                          <a:ext cx="444382" cy="444381"/>
+                        </a:xfrm>
+                        <a:prstGeom prst="ellipse">
+                          <a:avLst/>
+                        </a:prstGeom>
+                      </wps:spPr>
+                      <wps:style>
+                        <a:lnRef idx="2">
+                          <a:schemeClr val="accent1">
+                            <a:shade val="50000"/>
+                          </a:schemeClr>
+                        </a:lnRef>
+                        <a:fillRef idx="1">
+                          <a:schemeClr val="accent1"/>
+                        </a:fillRef>
+                        <a:effectRef idx="0">
+                          <a:schemeClr val="accent1"/>
+                        </a:effectRef>
+                        <a:fontRef idx="minor">
+                          <a:schemeClr val="lt1"/>
+                        </a:fontRef>
+                      </wps:style>
+                      <wps:bodyPr rot="0" spcFirstLastPara="0" vertOverflow="overflow" horzOverflow="overflow" vert="horz" wrap="square" lIns="91440" tIns="45720" rIns="91440" bIns="45720" numCol="1" spcCol="0" rtlCol="0" fromWordArt="0" anchor="ctr" anchorCtr="0" forceAA="0" compatLnSpc="1">
+                        <a:prstTxWarp prst="textNoShape">
+                          <a:avLst/>
+                        </a:prstTxWarp>
+                        <a:noAutofit/>
+                      </wps:bodyPr>
+                    </wps:wsp>
+                  </a:graphicData>
+                </a:graphic>
+              </wp:anchor>
+            </w:drawing>
+          </mc:Choice>
+          <mc:Fallback>
+            <w:pict>
+              <v:oval w14:anchorId="5C34D6A9" id="Oval 20" o:spid="_x0000_s1026" style="position:absolute;margin-left:332.35pt;margin-top:13.1pt;width:35pt;height:35pt;z-index:251679744;visibility:visible;mso-wrap-style:square;mso-wrap-distance-left:9pt;mso-wrap-distance-top:0;mso-wrap-distance-right:9pt;mso-wrap-distance-bottom:0;mso-position-horizontal:absolute;mso-position-horizontal-relative:text;mso-position-vertical:absolute;mso-position-vertical-relative:text;v-text-anchor:middle" o:gfxdata="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" fillcolor="#4472c4 [3204]" strokecolor="#1f3763 [1604]" strokeweight="1pt">
+                <v:stroke joinstyle="miter"/>
+              </v:oval>
+            </w:pict>
+          </mc:Fallback>
+        </mc:AlternateContent>
+      </w:r>
+      <w:r>
+        <w:rPr>
+          <w:iCs/>
+          <w:noProof/>
+          <w:sz w:val="25"/>
+          <w:szCs w:val="25"/>
+        </w:rPr>
+        <mc:AlternateContent>
+          <mc:Choice Requires="wps">
+            <w:drawing>
+              <wp:anchor distT="0" distB="0" distL="114300" distR="114300" simplePos="0" relativeHeight="251665408" behindDoc="0" locked="0" layoutInCell="1" allowOverlap="1" wp14:anchorId="0EA44768" wp14:editId="78AC108F">
+                <wp:simplePos x="0" y="0"/>
+                <wp:positionH relativeFrom="column">
+                  <wp:posOffset>887285</wp:posOffset>
+                </wp:positionH>
+                <wp:positionV relativeFrom="paragraph">
+                  <wp:posOffset>165100</wp:posOffset>
+                </wp:positionV>
+                <wp:extent cx="444382" cy="444381"/>
+                <wp:effectExtent l="0" t="0" r="13335" b="13335"/>
+                <wp:wrapNone/>
+                <wp:docPr id="4" name="Oval 4"/>
+                <wp:cNvGraphicFramePr/>
+                <a:graphic xmlns:a="http://schemas.openxmlformats.org/drawingml/2006/main">
+                  <a:graphicData uri="http://schemas.microsoft.com/office/word/2010/wordprocessingShape">
+                    <wps:wsp>
+                      <wps:cNvSpPr/>
+                      <wps:spPr>
+                        <a:xfrm>
+                          <a:off x="0" y="0"/>
+                          <a:ext cx="444382" cy="444381"/>
+                        </a:xfrm>
+                        <a:prstGeom prst="ellipse">
+                          <a:avLst/>
+                        </a:prstGeom>
+                      </wps:spPr>
+                      <wps:style>
+                        <a:lnRef idx="2">
+                          <a:schemeClr val="accent1">
+                            <a:shade val="50000"/>
+                          </a:schemeClr>
+                        </a:lnRef>
+                        <a:fillRef idx="1">
+                          <a:schemeClr val="accent1"/>
+                        </a:fillRef>
+                        <a:effectRef idx="0">
+                          <a:schemeClr val="accent1"/>
+                        </a:effectRef>
+                        <a:fontRef idx="minor">
+                          <a:schemeClr val="lt1"/>
+                        </a:fontRef>
+                      </wps:style>
+                      <wps:bodyPr rot="0" spcFirstLastPara="0" vertOverflow="overflow" horzOverflow="overflow" vert="horz" wrap="square" lIns="91440" tIns="45720" rIns="91440" bIns="45720" numCol="1" spcCol="0" rtlCol="0" fromWordArt="0" anchor="ctr" anchorCtr="0" forceAA="0" compatLnSpc="1">
+                        <a:prstTxWarp prst="textNoShape">
+                          <a:avLst/>
+                        </a:prstTxWarp>
+                        <a:noAutofit/>
+                      </wps:bodyPr>
+                    </wps:wsp>
+                  </a:graphicData>
+                </a:graphic>
+              </wp:anchor>
+            </w:drawing>
+          </mc:Choice>
+          <mc:Fallback>
+            <w:pict>
+              <v:oval w14:anchorId="0C1AC9E2" id="Oval 4" o:spid="_x0000_s1026" style="position:absolute;margin-left:69.85pt;margin-top:13pt;width:35pt;height:35pt;z-index:251665408;visibility:visible;mso-wrap-style:square;mso-wrap-distance-left:9pt;mso-wrap-distance-top:0;mso-wrap-distance-right:9pt;mso-wrap-distance-bottom:0;mso-position-horizontal:absolute;mso-position-horizontal-relative:text;mso-position-vertical:absolute;mso-position-vertical-relative:text;v-text-anchor:middle" o:gfxdata="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" fillcolor="#4472c4 [3204]" strokecolor="#1f3763 [1604]" strokeweight="1pt">
+                <v:stroke joinstyle="miter"/>
+              </v:oval>
+            </w:pict>
+          </mc:Fallback>
+        </mc:AlternateContent>
+      </w:r>
+    </w:p>
+    <w:p>
+      <w:pPr>
+        <w:rPr>
+          <w:iCs/>
+          <w:sz w:val="25"/>
+          <w:szCs w:val="25"/>
+        </w:rPr>
+      </w:pPr>
+      <w:r>
+        <w:rPr>
+          <w:iCs/>
+          <w:noProof/>
+          <w:sz w:val="25"/>
+          <w:szCs w:val="25"/>
+        </w:rPr>
+        <mc:AlternateContent>
+          <mc:Choice Requires="wpi">
+            <w:drawing>
+              <wp:anchor distT="0" distB="0" distL="114300" distR="114300" simplePos="0" relativeHeight="251677696" behindDoc="0" locked="0" layoutInCell="1" allowOverlap="1" wp14:anchorId="2AF8D104" wp14:editId="05B37AAC">
+                <wp:simplePos x="0" y="0"/>
+                <wp:positionH relativeFrom="column">
+                  <wp:posOffset>3447124</wp:posOffset>
+                </wp:positionH>
+                <wp:positionV relativeFrom="paragraph">
+                  <wp:posOffset>146202</wp:posOffset>
+                </wp:positionV>
+                <wp:extent cx="360" cy="360"/>
+                <wp:effectExtent l="50800" t="63500" r="50800" b="50800"/>
+                <wp:wrapNone/>
+                <wp:docPr id="19" name="Ink 19"/>
+                <wp:cNvGraphicFramePr/>
+                <a:graphic xmlns:a="http://schemas.openxmlformats.org/drawingml/2006/main">
+                  <a:graphicData uri="http://schemas.microsoft.com/office/word/2010/wordprocessingInk">
+                    <w14:contentPart bwMode="auto" r:id="rId10">
+                      <w14:nvContentPartPr>
+                        <w14:cNvContentPartPr/>
+                      </w14:nvContentPartPr>
+                      <w14:xfrm>
+                        <a:off x="0" y="0"/>
+                        <a:ext cx="360" cy="360"/>
+                      </w14:xfrm>
+                    </w14:contentPart>
+                  </a:graphicData>
+                </a:graphic>
+              </wp:anchor>
+            </w:drawing>
+          </mc:Choice>
+          <mc:Fallback>
+            <w:pict>
+              <v:shape w14:anchorId="411A5BCC" id="Ink 19" o:spid="_x0000_s1026" type="#_x0000_t75" style="position:absolute;margin-left:270.05pt;margin-top:10.1pt;width:2.9pt;height:2.9pt;z-index:251677696;visibility:visible;mso-wrap-style:square;mso-wrap-distance-left:9pt;mso-wrap-distance-top:0;mso-wrap-distance-right:9pt;mso-wrap-distance-bottom:0;mso-position-horizontal:absolute;mso-position-horizontal-relative:text;mso-position-vertical:absolute;mso-position-vertical-relative:text" o:gfxdata="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">
+                <v:imagedata r:id="rId5" o:title=""/>
+              </v:shape>
+            </w:pict>
+          </mc:Fallback>
+        </mc:AlternateContent>
+      </w:r>
+      <w:r>
+        <w:rPr>
+          <w:iCs/>
+          <w:noProof/>
+          <w:sz w:val="25"/>
+          <w:szCs w:val="25"/>
+        </w:rPr>
+        <mc:AlternateContent>
+          <mc:Choice Requires="wpi">
+            <w:drawing>
+              <wp:anchor distT="0" distB="0" distL="114300" distR="114300" simplePos="0" relativeHeight="251676672" behindDoc="0" locked="0" layoutInCell="1" allowOverlap="1" wp14:anchorId="784DC580" wp14:editId="1C50F572">
+                <wp:simplePos x="0" y="0"/>
+                <wp:positionH relativeFrom="column">
+                  <wp:posOffset>3206284</wp:posOffset>
+                </wp:positionH>
+                <wp:positionV relativeFrom="paragraph">
+                  <wp:posOffset>146202</wp:posOffset>
+                </wp:positionV>
+                <wp:extent cx="360" cy="360"/>
+                <wp:effectExtent l="63500" t="63500" r="50800" b="50800"/>
+                <wp:wrapNone/>
+                <wp:docPr id="18" name="Ink 18"/>
+                <wp:cNvGraphicFramePr/>
+                <a:graphic xmlns:a="http://schemas.openxmlformats.org/drawingml/2006/main">
+                  <a:graphicData uri="http://schemas.microsoft.com/office/word/2010/wordprocessingInk">
+                    <w14:contentPart bwMode="auto" r:id="rId11">
+                      <w14:nvContentPartPr>
+                        <w14:cNvContentPartPr/>
+                      </w14:nvContentPartPr>
+                      <w14:xfrm>
+                        <a:off x="0" y="0"/>
+                        <a:ext cx="360" cy="360"/>
+                      </w14:xfrm>
+                    </w14:contentPart>
+                  </a:graphicData>
+                </a:graphic>
+              </wp:anchor>
+            </w:drawing>
+          </mc:Choice>
+          <mc:Fallback>
+            <w:pict>
+              <v:shape w14:anchorId="372B7C95" id="Ink 18" o:spid="_x0000_s1026" type="#_x0000_t75" style="position:absolute;margin-left:251.05pt;margin-top:10.1pt;width:2.9pt;height:2.9pt;z-index:251676672;visibility:visible;mso-wrap-style:square;mso-wrap-distance-left:9pt;mso-wrap-distance-top:0;mso-wrap-distance-right:9pt;mso-wrap-distance-bottom:0;mso-position-horizontal:absolute;mso-position-horizontal-relative:text;mso-position-vertical:absolute;mso-position-vertical-relative:text" o:gfxdata="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">
+                <v:imagedata r:id="rId5" o:title=""/>
+              </v:shape>
+            </w:pict>
+          </mc:Fallback>
+        </mc:AlternateContent>
+      </w:r>
+      <w:r>
+        <w:rPr>
+          <w:iCs/>
+          <w:noProof/>
+          <w:sz w:val="25"/>
+          <w:szCs w:val="25"/>
+        </w:rPr>
+        <mc:AlternateContent>
+          <mc:Choice Requires="wpi">
+            <w:drawing>
+              <wp:anchor distT="0" distB="0" distL="114300" distR="114300" simplePos="0" relativeHeight="251675648" behindDoc="0" locked="0" layoutInCell="1" allowOverlap="1" wp14:anchorId="2659CF3E" wp14:editId="6AFF8B5D">
+                <wp:simplePos x="0" y="0"/>
+                <wp:positionH relativeFrom="column">
+                  <wp:posOffset>2799484</wp:posOffset>
+                </wp:positionH>
+                <wp:positionV relativeFrom="paragraph">
+                  <wp:posOffset>160962</wp:posOffset>
+                </wp:positionV>
+                <wp:extent cx="4680" cy="360"/>
+                <wp:effectExtent l="50800" t="50800" r="46355" b="50800"/>
+                <wp:wrapNone/>
+                <wp:docPr id="17" name="Ink 17"/>
+                <wp:cNvGraphicFramePr/>
+                <a:graphic xmlns:a="http://schemas.openxmlformats.org/drawingml/2006/main">
+                  <a:graphicData uri="http://schemas.microsoft.com/office/word/2010/wordprocessingInk">
+                    <w14:contentPart bwMode="auto" r:id="rId12">
+                      <w14:nvContentPartPr>
+                        <w14:cNvContentPartPr/>
+                      </w14:nvContentPartPr>
+                      <w14:xfrm>
+                        <a:off x="0" y="0"/>
+                        <a:ext cx="4680" cy="360"/>
+                      </w14:xfrm>
+                    </w14:contentPart>
+                  </a:graphicData>
+                </a:graphic>
+              </wp:anchor>
+            </w:drawing>
+          </mc:Choice>
+          <mc:Fallback>
+            <w:pict>
+              <v:shape w14:anchorId="5C35E91B" id="Ink 17" o:spid="_x0000_s1026" type="#_x0000_t75" style="position:absolute;margin-left:219.05pt;margin-top:11.25pt;width:3.15pt;height:2.9pt;z-index:251675648;visibility:visible;mso-wrap-style:square;mso-wrap-distance-left:9pt;mso-wrap-distance-top:0;mso-wrap-distance-right:9pt;mso-wrap-distance-bottom:0;mso-position-horizontal:absolute;mso-position-horizontal-relative:text;mso-position-vertical:absolute;mso-position-vertical-relative:text" o:gfxdata="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">
+                <v:imagedata r:id="rId13" o:title=""/>
+              </v:shape>
+            </w:pict>
+          </mc:Fallback>
+        </mc:AlternateContent>
+      </w:r>
+      <w:r>
+        <w:rPr>
+          <w:iCs/>
+          <w:noProof/>
+          <w:sz w:val="25"/>
+          <w:szCs w:val="25"/>
+        </w:rPr>
+        <mc:AlternateContent>
+          <mc:Choice Requires="wpi">
+            <w:drawing>
+              <wp:anchor distT="0" distB="0" distL="114300" distR="114300" simplePos="0" relativeHeight="251674624" behindDoc="0" locked="0" layoutInCell="1" allowOverlap="1" wp14:anchorId="582125C7" wp14:editId="4EC72087">
+                <wp:simplePos x="0" y="0"/>
+                <wp:positionH relativeFrom="column">
+                  <wp:posOffset>2309164</wp:posOffset>
+                </wp:positionH>
+                <wp:positionV relativeFrom="paragraph">
+                  <wp:posOffset>160962</wp:posOffset>
+                </wp:positionV>
+                <wp:extent cx="360" cy="360"/>
+                <wp:effectExtent l="63500" t="50800" r="50800" b="50800"/>
+                <wp:wrapNone/>
+                <wp:docPr id="16" name="Ink 16"/>
+                <wp:cNvGraphicFramePr/>
+                <a:graphic xmlns:a="http://schemas.openxmlformats.org/drawingml/2006/main">
+                  <a:graphicData uri="http://schemas.microsoft.com/office/word/2010/wordprocessingInk">
+                    <w14:contentPart bwMode="auto" r:id="rId14">
+                      <w14:nvContentPartPr>
+                        <w14:cNvContentPartPr/>
+                      </w14:nvContentPartPr>
+                      <w14:xfrm>
+                        <a:off x="0" y="0"/>
+                        <a:ext cx="360" cy="360"/>
+                      </w14:xfrm>
+                    </w14:contentPart>
+                  </a:graphicData>
+                </a:graphic>
+              </wp:anchor>
+            </w:drawing>
+          </mc:Choice>
+          <mc:Fallback>
+            <w:pict>
+              <v:shape w14:anchorId="38DD854F" id="Ink 16" o:spid="_x0000_s1026" type="#_x0000_t75" style="position:absolute;margin-left:180.4pt;margin-top:11.25pt;width:2.9pt;height:2.9pt;z-index:251674624;visibility:visible;mso-wrap-style:square;mso-wrap-distance-left:9pt;mso-wrap-distance-top:0;mso-wrap-distance-right:9pt;mso-wrap-distance-bottom:0;mso-position-horizontal:absolute;mso-position-horizontal-relative:text;mso-position-vertical:absolute;mso-position-vertical-relative:text" o:gfxdata="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">
+                <v:imagedata r:id="rId5" o:title=""/>
+              </v:shape>
+            </w:pict>
+          </mc:Fallback>
+        </mc:AlternateContent>
+      </w:r>
+      <w:r>
+        <w:rPr>
+          <w:iCs/>
+          <w:noProof/>
+          <w:sz w:val="25"/>
+          <w:szCs w:val="25"/>
+        </w:rPr>
+        <mc:AlternateContent>
+          <mc:Choice Requires="wpi">
+            <w:drawing>
+              <wp:anchor distT="0" distB="0" distL="114300" distR="114300" simplePos="0" relativeHeight="251673600" behindDoc="0" locked="0" layoutInCell="1" allowOverlap="1" wp14:anchorId="797C480D" wp14:editId="27485451">
+                <wp:simplePos x="0" y="0"/>
+                <wp:positionH relativeFrom="column">
+                  <wp:posOffset>2100364</wp:posOffset>
+                </wp:positionH>
+                <wp:positionV relativeFrom="paragraph">
+                  <wp:posOffset>160962</wp:posOffset>
+                </wp:positionV>
+                <wp:extent cx="4680" cy="360"/>
+                <wp:effectExtent l="50800" t="50800" r="46355" b="50800"/>
+                <wp:wrapNone/>
+                <wp:docPr id="15" name="Ink 15"/>
+                <wp:cNvGraphicFramePr/>
+                <a:graphic xmlns:a="http://schemas.openxmlformats.org/drawingml/2006/main">
+                  <a:graphicData uri="http://schemas.microsoft.com/office/word/2010/wordprocessingInk">
+                    <w14:contentPart bwMode="auto" r:id="rId15">
+                      <w14:nvContentPartPr>
+                        <w14:cNvContentPartPr/>
+                      </w14:nvContentPartPr>
+                      <w14:xfrm>
+                        <a:off x="0" y="0"/>
+                        <a:ext cx="4680" cy="360"/>
+                      </w14:xfrm>
+                    </w14:contentPart>
+                  </a:graphicData>
+                </a:graphic>
+              </wp:anchor>
+            </w:drawing>
+          </mc:Choice>
+          <mc:Fallback>
+            <w:pict>
+              <v:shape w14:anchorId="53CBCFAD" id="Ink 15" o:spid="_x0000_s1026" type="#_x0000_t75" style="position:absolute;margin-left:164pt;margin-top:11.25pt;width:3.15pt;height:2.9pt;z-index:251673600;visibility:visible;mso-wrap-style:square;mso-wrap-distance-left:9pt;mso-wrap-distance-top:0;mso-wrap-distance-right:9pt;mso-wrap-distance-bottom:0;mso-position-horizontal:absolute;mso-position-horizontal-relative:text;mso-position-vertical:absolute;mso-position-vertical-relative:text" o:gfxdata="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">
+                <v:imagedata r:id="rId16" o:title=""/>
+              </v:shape>
+            </w:pict>
+          </mc:Fallback>
+        </mc:AlternateContent>
+      </w:r>
+      <w:r>
+        <w:rPr>
+          <w:iCs/>
+          <w:noProof/>
+          <w:sz w:val="25"/>
+          <w:szCs w:val="25"/>
+        </w:rPr>
+        <mc:AlternateContent>
+          <mc:Choice Requires="wpi">
+            <w:drawing>
+              <wp:anchor distT="0" distB="0" distL="114300" distR="114300" simplePos="0" relativeHeight="251672576" behindDoc="0" locked="0" layoutInCell="1" allowOverlap="1" wp14:anchorId="0EE903B3" wp14:editId="2337E9C7">
+                <wp:simplePos x="0" y="0"/>
+                <wp:positionH relativeFrom="column">
+                  <wp:posOffset>1989484</wp:posOffset>
+                </wp:positionH>
+                <wp:positionV relativeFrom="paragraph">
+                  <wp:posOffset>160962</wp:posOffset>
+                </wp:positionV>
+                <wp:extent cx="360" cy="360"/>
+                <wp:effectExtent l="63500" t="50800" r="50800" b="50800"/>
+                <wp:wrapNone/>
+                <wp:docPr id="14" name="Ink 14"/>
+                <wp:cNvGraphicFramePr/>
+                <a:graphic xmlns:a="http://schemas.openxmlformats.org/drawingml/2006/main">
+                  <a:graphicData uri="http://schemas.microsoft.com/office/word/2010/wordprocessingInk">
+                    <w14:contentPart bwMode="auto" r:id="rId17">
+                      <w14:nvContentPartPr>
+                        <w14:cNvContentPartPr/>
+                      </w14:nvContentPartPr>
+                      <w14:xfrm>
+                        <a:off x="0" y="0"/>
+                        <a:ext cx="360" cy="360"/>
+                      </w14:xfrm>
+                    </w14:contentPart>
+                  </a:graphicData>
+                </a:graphic>
+              </wp:anchor>
+            </w:drawing>
+          </mc:Choice>
+          <mc:Fallback>
+            <w:pict>
+              <v:shape w14:anchorId="0B1E6A6D" id="Ink 14" o:spid="_x0000_s1026" type="#_x0000_t75" style="position:absolute;margin-left:155.25pt;margin-top:11.25pt;width:2.9pt;height:2.9pt;z-index:251672576;visibility:visible;mso-wrap-style:square;mso-wrap-distance-left:9pt;mso-wrap-distance-top:0;mso-wrap-distance-right:9pt;mso-wrap-distance-bottom:0;mso-position-horizontal:absolute;mso-position-horizontal-relative:text;mso-position-vertical:absolute;mso-position-vertical-relative:text" o:gfxdata="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">
+                <v:imagedata r:id="rId5" o:title=""/>
+              </v:shape>
+            </w:pict>
+          </mc:Fallback>
+        </mc:AlternateContent>
+      </w:r>
+      <w:r>
+        <w:rPr>
+          <w:iCs/>
+          <w:noProof/>
+          <w:sz w:val="25"/>
+          <w:szCs w:val="25"/>
+        </w:rPr>
+        <mc:AlternateContent>
+          <mc:Choice Requires="wpi">
+            <w:drawing>
+              <wp:anchor distT="0" distB="0" distL="114300" distR="114300" simplePos="0" relativeHeight="251671552" behindDoc="0" locked="0" layoutInCell="1" allowOverlap="1" wp14:anchorId="65C79B03" wp14:editId="5E1D92D8">
+                <wp:simplePos x="0" y="0"/>
+                <wp:positionH relativeFrom="column">
+                  <wp:posOffset>1646764</wp:posOffset>
+                </wp:positionH>
+                <wp:positionV relativeFrom="paragraph">
+                  <wp:posOffset>160962</wp:posOffset>
+                </wp:positionV>
+                <wp:extent cx="360" cy="360"/>
+                <wp:effectExtent l="50800" t="50800" r="50800" b="50800"/>
+                <wp:wrapNone/>
+                <wp:docPr id="13" name="Ink 13"/>
+                <wp:cNvGraphicFramePr/>
+                <a:graphic xmlns:a="http://schemas.openxmlformats.org/drawingml/2006/main">
+                  <a:graphicData uri="http://schemas.microsoft.com/office/word/2010/wordprocessingInk">
+                    <w14:contentPart bwMode="auto" r:id="rId18">
+                      <w14:nvContentPartPr>
+                        <w14:cNvContentPartPr/>
+                      </w14:nvContentPartPr>
+                      <w14:xfrm>
+                        <a:off x="0" y="0"/>
+                        <a:ext cx="360" cy="360"/>
+                      </w14:xfrm>
+                    </w14:contentPart>
+                  </a:graphicData>
+                </a:graphic>
+              </wp:anchor>
+            </w:drawing>
+          </mc:Choice>
+          <mc:Fallback>
+            <w:pict>
+              <v:shape w14:anchorId="0B76EA37" id="Ink 13" o:spid="_x0000_s1026" type="#_x0000_t75" style="position:absolute;margin-left:128.25pt;margin-top:11.25pt;width:2.9pt;height:2.9pt;z-index:251671552;visibility:visible;mso-wrap-style:square;mso-wrap-distance-left:9pt;mso-wrap-distance-top:0;mso-wrap-distance-right:9pt;mso-wrap-distance-bottom:0;mso-position-horizontal:absolute;mso-position-horizontal-relative:text;mso-position-vertical:absolute;mso-position-vertical-relative:text" o:gfxdata="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">
+                <v:imagedata r:id="rId5" o:title=""/>
+              </v:shape>
+            </w:pict>
+          </mc:Fallback>
+        </mc:AlternateContent>
+      </w:r>
+    </w:p>
+    <w:p>
+      <w:pPr>
+        <w:rPr>
+          <w:iCs/>
+          <w:sz w:val="25"/>
+          <w:szCs w:val="25"/>
+        </w:rPr>
+      </w:pPr>
+    </w:p>
+    <w:p>
+      <w:pPr>
+        <w:rPr>
+          <w:iCs/>
+          <w:sz w:val="25"/>
+          <w:szCs w:val="25"/>
+        </w:rPr>
+      </w:pPr>
+    </w:p>
+    <w:p>
+      <w:pPr>
+        <w:rPr>
+          <w:iCs/>
+          <w:sz w:val="25"/>
+          <w:szCs w:val="25"/>
+        </w:rPr>
+      </w:pPr>
+      <w:r>
+        <w:rPr>
+          <w:iCs/>
+          <w:sz w:val="25"/>
+          <w:szCs w:val="25"/>
+        </w:rPr>
+        <w:t>Grow the tree from the root</w:t>
+      </w:r>
+      <w:r>
+        <w:rPr>
+          <w:iCs/>
+          <w:sz w:val="25"/>
+          <w:szCs w:val="25"/>
+        </w:rPr>
+        <w:t xml:space="preserve"> </w:t>
+      </w:r>
+      <w:r>
+        <w:rPr>
+          <w:iCs/>
+          <w:sz w:val="25"/>
+          <w:szCs w:val="25"/>
+        </w:rPr>
+        <w:t xml:space="preserve">in a depth-first manner </w:t>
+      </w:r>
+      <w:r>
+        <w:rPr>
+          <w:iCs/>
+          <w:sz w:val="25"/>
+          <w:szCs w:val="25"/>
+        </w:rPr>
+        <w:t>and record the unary conversion of each node</w:t>
+      </w:r>
+      <w:r>
+        <w:rPr>
+          <w:iCs/>
+          <w:sz w:val="25"/>
+          <w:szCs w:val="25"/>
+        </w:rPr>
+        <w:t xml:space="preserve">. </w:t>
+      </w:r>
+      <w:r>
+        <w:rPr>
+          <w:iCs/>
+          <w:sz w:val="25"/>
+          <w:szCs w:val="25"/>
+        </w:rPr>
+        <w:t>Whenever</w:t>
+      </w:r>
+      <w:r>
+        <w:rPr>
+          <w:iCs/>
+          <w:sz w:val="25"/>
+          <w:szCs w:val="25"/>
+        </w:rPr>
+        <w:t xml:space="preserve"> we encounter a unary encoding more than </w:t>
+      </w:r>
+      <m:oMath>
+        <m:r>
+          <w:rPr>
+            <w:rFonts w:ascii="Cambria Math" w:hAnsi="Cambria Math"/>
+            <w:sz w:val="25"/>
+            <w:szCs w:val="25"/>
+          </w:rPr>
+          <m:t>m</m:t>
+        </m:r>
+      </m:oMath>
+      <w:r>
+        <w:rPr>
+          <w:iCs/>
+          <w:sz w:val="25"/>
+          <w:szCs w:val="25"/>
+        </w:rPr>
+        <w:t xml:space="preserve"> times with </w:t>
+      </w:r>
+      <m:oMath>
+        <m:r>
+          <w:rPr>
+            <w:rFonts w:ascii="Cambria Math" w:hAnsi="Cambria Math"/>
+            <w:sz w:val="25"/>
+            <w:szCs w:val="25"/>
+          </w:rPr>
+          <m:t>m</m:t>
+        </m:r>
+      </m:oMath>
+      <w:r>
+        <w:rPr>
+          <w:iCs/>
+          <w:sz w:val="25"/>
+          <w:szCs w:val="25"/>
+        </w:rPr>
+        <w:t xml:space="preserve"> being the number of variables in the original formula</w:t>
+      </w:r>
+      <w:r>
+        <w:rPr>
+          <w:iCs/>
+          <w:sz w:val="25"/>
+          <w:szCs w:val="25"/>
+        </w:rPr>
+        <w:t xml:space="preserve">, </w:t>
+      </w:r>
+      <w:r>
+        <w:rPr>
+          <w:iCs/>
+          <w:sz w:val="25"/>
+          <w:szCs w:val="25"/>
+        </w:rPr>
+        <w:t xml:space="preserve">then we </w:t>
+      </w:r>
+      <w:r>
+        <w:rPr>
+          <w:iCs/>
+          <w:sz w:val="25"/>
+          <w:szCs w:val="25"/>
+        </w:rPr>
+        <w:t xml:space="preserve">prune </w:t>
+      </w:r>
+      <w:r>
+        <w:rPr>
+          <w:iCs/>
+          <w:sz w:val="25"/>
+          <w:szCs w:val="25"/>
+        </w:rPr>
+        <w:t>any subtrees we encounter later whose root’s unary encoding is that</w:t>
+      </w:r>
+      <w:r>
+        <w:rPr>
+          <w:iCs/>
+          <w:sz w:val="25"/>
+          <w:szCs w:val="25"/>
+        </w:rPr>
+        <w:t xml:space="preserve">. </w:t>
+      </w:r>
+      <w:r>
+        <w:rPr>
+          <w:iCs/>
+          <w:sz w:val="25"/>
+          <w:szCs w:val="25"/>
+        </w:rPr>
+        <w:t xml:space="preserve">This is because if we find a leaf that evaluates to true, it’s </w:t>
+      </w:r>
+      <w:r>
+        <w:rPr>
+          <w:iCs/>
+          <w:sz w:val="25"/>
+          <w:szCs w:val="25"/>
+        </w:rPr>
+        <w:t xml:space="preserve">along </w:t>
+      </w:r>
+      <w:r>
+        <w:rPr>
+          <w:iCs/>
+          <w:sz w:val="25"/>
+          <w:szCs w:val="25"/>
+        </w:rPr>
+        <w:t xml:space="preserve">the left-most </w:t>
+      </w:r>
+      <w:r>
+        <w:rPr>
+          <w:iCs/>
+          <w:sz w:val="25"/>
+          <w:szCs w:val="25"/>
+        </w:rPr>
+        <w:t>path that leads to a true leaf</w:t>
+      </w:r>
+      <w:r>
+        <w:rPr>
+          <w:iCs/>
+          <w:sz w:val="25"/>
+          <w:szCs w:val="25"/>
+        </w:rPr>
+        <w:t xml:space="preserve"> (</w:t>
+      </w:r>
+      <w:r>
+        <w:rPr>
+          <w:iCs/>
+          <w:sz w:val="25"/>
+          <w:szCs w:val="25"/>
+        </w:rPr>
+        <w:t xml:space="preserve">because of </w:t>
+      </w:r>
+      <w:r>
+        <w:rPr>
+          <w:iCs/>
+          <w:sz w:val="25"/>
+          <w:szCs w:val="25"/>
+        </w:rPr>
+        <w:t>depth first)</w:t>
+      </w:r>
+      <w:r>
+        <w:rPr>
+          <w:iCs/>
+          <w:sz w:val="25"/>
+          <w:szCs w:val="25"/>
+        </w:rPr>
+        <w:t>.</w:t>
+      </w:r>
+      <w:r>
+        <w:rPr>
+          <w:iCs/>
+          <w:sz w:val="25"/>
+          <w:szCs w:val="25"/>
+        </w:rPr>
+        <w:t xml:space="preserve"> Since we see each unary encoding that indicates an unsatisfiable formula at most </w:t>
+      </w:r>
+      <m:oMath>
+        <m:r>
+          <w:rPr>
+            <w:rFonts w:ascii="Cambria Math" w:hAnsi="Cambria Math"/>
+            <w:sz w:val="25"/>
+            <w:szCs w:val="25"/>
+          </w:rPr>
+          <m:t>m</m:t>
+        </m:r>
+      </m:oMath>
+      <w:r>
+        <w:rPr>
+          <w:iCs/>
+          <w:sz w:val="25"/>
+          <w:szCs w:val="25"/>
+        </w:rPr>
+        <w:t xml:space="preserve"> times and we see at most </w:t>
+      </w:r>
+      <m:oMath>
+        <m:r>
+          <w:rPr>
+            <w:rFonts w:ascii="Cambria Math" w:hAnsi="Cambria Math"/>
+            <w:sz w:val="25"/>
+            <w:szCs w:val="25"/>
+          </w:rPr>
+          <m:t>m</m:t>
+        </m:r>
+      </m:oMath>
+      <w:r>
+        <w:rPr>
+          <w:iCs/>
+          <w:sz w:val="25"/>
+          <w:szCs w:val="25"/>
+        </w:rPr>
+        <w:t xml:space="preserve"> unary encodings that come from satisfiable formulas, this is a polynomial time algorithm to solve SAT.</w:t>
+      </w:r>
+    </w:p>
+    <w:p>
+      <w:pPr>
+        <w:rPr>
+          <w:iCs/>
+          <w:sz w:val="25"/>
+          <w:szCs w:val="25"/>
+        </w:rPr>
+      </w:pPr>
+      <w:r>
+        <w:rPr>
+          <w:iCs/>
+          <w:sz w:val="25"/>
+          <w:szCs w:val="25"/>
+        </w:rPr>
+        <w:t xml:space="preserve"> </w:t>
       </w:r>
     </w:p>
     <w:sectPr>
@@ -1284,6 +4793,342 @@
 </w:styles>
 </file>
 
+<file path=word/ink/ink1.xml><?xml version="1.0" encoding="utf-8"?>
+<inkml:ink xmlns:inkml="http://www.w3.org/2003/InkML">
+  <inkml:definitions>
+    <inkml:context xml:id="ctx0">
+      <inkml:inkSource xml:id="inkSrc0">
+        <inkml:traceFormat>
+          <inkml:channel name="X" type="integer" min="-2.14748E9" max="2.14748E9" units="cm"/>
+          <inkml:channel name="Y" type="integer" min="-2.14748E9" max="2.14748E9" units="cm"/>
+          <inkml:channel name="F" type="integer" max="32767" units="dev"/>
+        </inkml:traceFormat>
+        <inkml:channelProperties>
+          <inkml:channelProperty channel="X" name="resolution" value="1000" units="1/cm"/>
+          <inkml:channelProperty channel="Y" name="resolution" value="1000" units="1/cm"/>
+          <inkml:channelProperty channel="F" name="resolution" value="0" units="1/dev"/>
+        </inkml:channelProperties>
+      </inkml:inkSource>
+      <inkml:timestamp xml:id="ts0" timeString="2020-04-16T20:19:43.503"/>
+    </inkml:context>
+    <inkml:brush xml:id="br0">
+      <inkml:brushProperty name="width" value="0.1" units="cm"/>
+      <inkml:brushProperty name="height" value="0.1" units="cm"/>
+      <inkml:brushProperty name="color" value="#333333"/>
+    </inkml:brush>
+  </inkml:definitions>
+  <inkml:trace contextRef="#ctx0" brushRef="#br0">1 1 24575,'0'0'0</inkml:trace>
+</inkml:ink>
+</file>
+
+<file path=word/ink/ink10.xml><?xml version="1.0" encoding="utf-8"?>
+<inkml:ink xmlns:inkml="http://www.w3.org/2003/InkML">
+  <inkml:definitions>
+    <inkml:context xml:id="ctx0">
+      <inkml:inkSource xml:id="inkSrc0">
+        <inkml:traceFormat>
+          <inkml:channel name="X" type="integer" min="-2.14748E9" max="2.14748E9" units="cm"/>
+          <inkml:channel name="Y" type="integer" min="-2.14748E9" max="2.14748E9" units="cm"/>
+          <inkml:channel name="F" type="integer" max="32767" units="dev"/>
+        </inkml:traceFormat>
+        <inkml:channelProperties>
+          <inkml:channelProperty channel="X" name="resolution" value="1000" units="1/cm"/>
+          <inkml:channelProperty channel="Y" name="resolution" value="1000" units="1/cm"/>
+          <inkml:channelProperty channel="F" name="resolution" value="0" units="1/dev"/>
+        </inkml:channelProperties>
+      </inkml:inkSource>
+      <inkml:timestamp xml:id="ts0" timeString="2020-04-16T20:19:48.132"/>
+    </inkml:context>
+    <inkml:brush xml:id="br0">
+      <inkml:brushProperty name="width" value="0.1" units="cm"/>
+      <inkml:brushProperty name="height" value="0.1" units="cm"/>
+      <inkml:brushProperty name="color" value="#333333"/>
+    </inkml:brush>
+  </inkml:definitions>
+  <inkml:trace contextRef="#ctx0" brushRef="#br0">1 1 24575,'7'0'0,"-2"0"0</inkml:trace>
+</inkml:ink>
+</file>
+
+<file path=word/ink/ink11.xml><?xml version="1.0" encoding="utf-8"?>
+<inkml:ink xmlns:inkml="http://www.w3.org/2003/InkML">
+  <inkml:definitions>
+    <inkml:context xml:id="ctx0">
+      <inkml:inkSource xml:id="inkSrc0">
+        <inkml:traceFormat>
+          <inkml:channel name="X" type="integer" min="-2.14748E9" max="2.14748E9" units="cm"/>
+          <inkml:channel name="Y" type="integer" min="-2.14748E9" max="2.14748E9" units="cm"/>
+          <inkml:channel name="F" type="integer" max="32767" units="dev"/>
+        </inkml:traceFormat>
+        <inkml:channelProperties>
+          <inkml:channelProperty channel="X" name="resolution" value="1000" units="1/cm"/>
+          <inkml:channelProperty channel="Y" name="resolution" value="1000" units="1/cm"/>
+          <inkml:channelProperty channel="F" name="resolution" value="0" units="1/dev"/>
+        </inkml:channelProperties>
+      </inkml:inkSource>
+      <inkml:timestamp xml:id="ts0" timeString="2020-04-16T20:19:47.744"/>
+    </inkml:context>
+    <inkml:brush xml:id="br0">
+      <inkml:brushProperty name="width" value="0.1" units="cm"/>
+      <inkml:brushProperty name="height" value="0.1" units="cm"/>
+      <inkml:brushProperty name="color" value="#333333"/>
+    </inkml:brush>
+  </inkml:definitions>
+  <inkml:trace contextRef="#ctx0" brushRef="#br0">0 1 24575,'0'0'0</inkml:trace>
+</inkml:ink>
+</file>
+
+<file path=word/ink/ink12.xml><?xml version="1.0" encoding="utf-8"?>
+<inkml:ink xmlns:inkml="http://www.w3.org/2003/InkML">
+  <inkml:definitions>
+    <inkml:context xml:id="ctx0">
+      <inkml:inkSource xml:id="inkSrc0">
+        <inkml:traceFormat>
+          <inkml:channel name="X" type="integer" min="-2.14748E9" max="2.14748E9" units="cm"/>
+          <inkml:channel name="Y" type="integer" min="-2.14748E9" max="2.14748E9" units="cm"/>
+          <inkml:channel name="F" type="integer" max="32767" units="dev"/>
+        </inkml:traceFormat>
+        <inkml:channelProperties>
+          <inkml:channelProperty channel="X" name="resolution" value="1000" units="1/cm"/>
+          <inkml:channelProperty channel="Y" name="resolution" value="1000" units="1/cm"/>
+          <inkml:channelProperty channel="F" name="resolution" value="0" units="1/dev"/>
+        </inkml:channelProperties>
+      </inkml:inkSource>
+      <inkml:timestamp xml:id="ts0" timeString="2020-04-16T20:19:47.377"/>
+    </inkml:context>
+    <inkml:brush xml:id="br0">
+      <inkml:brushProperty name="width" value="0.1" units="cm"/>
+      <inkml:brushProperty name="height" value="0.1" units="cm"/>
+      <inkml:brushProperty name="color" value="#333333"/>
+    </inkml:brush>
+  </inkml:definitions>
+  <inkml:trace contextRef="#ctx0" brushRef="#br0">1 1 24575,'0'0'0</inkml:trace>
+</inkml:ink>
+</file>
+
+<file path=word/ink/ink2.xml><?xml version="1.0" encoding="utf-8"?>
+<inkml:ink xmlns:inkml="http://www.w3.org/2003/InkML">
+  <inkml:definitions>
+    <inkml:context xml:id="ctx0">
+      <inkml:inkSource xml:id="inkSrc0">
+        <inkml:traceFormat>
+          <inkml:channel name="X" type="integer" min="-2.14748E9" max="2.14748E9" units="cm"/>
+          <inkml:channel name="Y" type="integer" min="-2.14748E9" max="2.14748E9" units="cm"/>
+          <inkml:channel name="F" type="integer" max="32767" units="dev"/>
+        </inkml:traceFormat>
+        <inkml:channelProperties>
+          <inkml:channelProperty channel="X" name="resolution" value="1000" units="1/cm"/>
+          <inkml:channelProperty channel="Y" name="resolution" value="1000" units="1/cm"/>
+          <inkml:channelProperty channel="F" name="resolution" value="0" units="1/dev"/>
+        </inkml:channelProperties>
+      </inkml:inkSource>
+      <inkml:timestamp xml:id="ts0" timeString="2020-04-16T20:19:44.592"/>
+    </inkml:context>
+    <inkml:brush xml:id="br0">
+      <inkml:brushProperty name="width" value="0.1" units="cm"/>
+      <inkml:brushProperty name="height" value="0.1" units="cm"/>
+      <inkml:brushProperty name="color" value="#333333"/>
+    </inkml:brush>
+  </inkml:definitions>
+  <inkml:trace contextRef="#ctx0" brushRef="#br0">0 0 24575,'0'0'0</inkml:trace>
+</inkml:ink>
+</file>
+
+<file path=word/ink/ink3.xml><?xml version="1.0" encoding="utf-8"?>
+<inkml:ink xmlns:inkml="http://www.w3.org/2003/InkML">
+  <inkml:definitions>
+    <inkml:context xml:id="ctx0">
+      <inkml:inkSource xml:id="inkSrc0">
+        <inkml:traceFormat>
+          <inkml:channel name="X" type="integer" min="-2.14748E9" max="2.14748E9" units="cm"/>
+          <inkml:channel name="Y" type="integer" min="-2.14748E9" max="2.14748E9" units="cm"/>
+          <inkml:channel name="F" type="integer" max="32767" units="dev"/>
+        </inkml:traceFormat>
+        <inkml:channelProperties>
+          <inkml:channelProperty channel="X" name="resolution" value="1000" units="1/cm"/>
+          <inkml:channelProperty channel="Y" name="resolution" value="1000" units="1/cm"/>
+          <inkml:channelProperty channel="F" name="resolution" value="0" units="1/dev"/>
+        </inkml:channelProperties>
+      </inkml:inkSource>
+      <inkml:timestamp xml:id="ts0" timeString="2020-04-16T20:19:44.089"/>
+    </inkml:context>
+    <inkml:brush xml:id="br0">
+      <inkml:brushProperty name="width" value="0.1" units="cm"/>
+      <inkml:brushProperty name="height" value="0.1" units="cm"/>
+      <inkml:brushProperty name="color" value="#333333"/>
+    </inkml:brush>
+  </inkml:definitions>
+  <inkml:trace contextRef="#ctx0" brushRef="#br0">0 1 24575,'0'0'0</inkml:trace>
+</inkml:ink>
+</file>
+
+<file path=word/ink/ink4.xml><?xml version="1.0" encoding="utf-8"?>
+<inkml:ink xmlns:inkml="http://www.w3.org/2003/InkML">
+  <inkml:definitions>
+    <inkml:context xml:id="ctx0">
+      <inkml:inkSource xml:id="inkSrc0">
+        <inkml:traceFormat>
+          <inkml:channel name="X" type="integer" min="-2.14748E9" max="2.14748E9" units="cm"/>
+          <inkml:channel name="Y" type="integer" min="-2.14748E9" max="2.14748E9" units="cm"/>
+          <inkml:channel name="F" type="integer" max="32767" units="dev"/>
+        </inkml:traceFormat>
+        <inkml:channelProperties>
+          <inkml:channelProperty channel="X" name="resolution" value="1000" units="1/cm"/>
+          <inkml:channelProperty channel="Y" name="resolution" value="1000" units="1/cm"/>
+          <inkml:channelProperty channel="F" name="resolution" value="0" units="1/dev"/>
+        </inkml:channelProperties>
+      </inkml:inkSource>
+      <inkml:timestamp xml:id="ts0" timeString="2020-04-16T20:19:45.251"/>
+    </inkml:context>
+    <inkml:brush xml:id="br0">
+      <inkml:brushProperty name="width" value="0.1" units="cm"/>
+      <inkml:brushProperty name="height" value="0.1" units="cm"/>
+      <inkml:brushProperty name="color" value="#333333"/>
+    </inkml:brush>
+  </inkml:definitions>
+  <inkml:trace contextRef="#ctx0" brushRef="#br0">1 1 24575,'0'0'0</inkml:trace>
+</inkml:ink>
+</file>
+
+<file path=word/ink/ink5.xml><?xml version="1.0" encoding="utf-8"?>
+<inkml:ink xmlns:inkml="http://www.w3.org/2003/InkML">
+  <inkml:definitions>
+    <inkml:context xml:id="ctx0">
+      <inkml:inkSource xml:id="inkSrc0">
+        <inkml:traceFormat>
+          <inkml:channel name="X" type="integer" min="-2.14748E9" max="2.14748E9" units="cm"/>
+          <inkml:channel name="Y" type="integer" min="-2.14748E9" max="2.14748E9" units="cm"/>
+          <inkml:channel name="F" type="integer" max="32767" units="dev"/>
+        </inkml:traceFormat>
+        <inkml:channelProperties>
+          <inkml:channelProperty channel="X" name="resolution" value="1000" units="1/cm"/>
+          <inkml:channelProperty channel="Y" name="resolution" value="1000" units="1/cm"/>
+          <inkml:channelProperty channel="F" name="resolution" value="0" units="1/dev"/>
+        </inkml:channelProperties>
+      </inkml:inkSource>
+      <inkml:timestamp xml:id="ts0" timeString="2020-04-16T20:19:46.338"/>
+    </inkml:context>
+    <inkml:brush xml:id="br0">
+      <inkml:brushProperty name="width" value="0.1" units="cm"/>
+      <inkml:brushProperty name="height" value="0.1" units="cm"/>
+      <inkml:brushProperty name="color" value="#333333"/>
+    </inkml:brush>
+  </inkml:definitions>
+  <inkml:trace contextRef="#ctx0" brushRef="#br0">1 1 24575,'0'0'0</inkml:trace>
+</inkml:ink>
+</file>
+
+<file path=word/ink/ink6.xml><?xml version="1.0" encoding="utf-8"?>
+<inkml:ink xmlns:inkml="http://www.w3.org/2003/InkML">
+  <inkml:definitions>
+    <inkml:context xml:id="ctx0">
+      <inkml:inkSource xml:id="inkSrc0">
+        <inkml:traceFormat>
+          <inkml:channel name="X" type="integer" min="-2.14748E9" max="2.14748E9" units="cm"/>
+          <inkml:channel name="Y" type="integer" min="-2.14748E9" max="2.14748E9" units="cm"/>
+          <inkml:channel name="F" type="integer" max="32767" units="dev"/>
+        </inkml:traceFormat>
+        <inkml:channelProperties>
+          <inkml:channelProperty channel="X" name="resolution" value="1000" units="1/cm"/>
+          <inkml:channelProperty channel="Y" name="resolution" value="1000" units="1/cm"/>
+          <inkml:channelProperty channel="F" name="resolution" value="0" units="1/dev"/>
+        </inkml:channelProperties>
+      </inkml:inkSource>
+      <inkml:timestamp xml:id="ts0" timeString="2020-04-16T20:19:50.004"/>
+    </inkml:context>
+    <inkml:brush xml:id="br0">
+      <inkml:brushProperty name="width" value="0.1" units="cm"/>
+      <inkml:brushProperty name="height" value="0.1" units="cm"/>
+      <inkml:brushProperty name="color" value="#333333"/>
+    </inkml:brush>
+  </inkml:definitions>
+  <inkml:trace contextRef="#ctx0" brushRef="#br0">1 0 24575,'0'0'0</inkml:trace>
+</inkml:ink>
+</file>
+
+<file path=word/ink/ink7.xml><?xml version="1.0" encoding="utf-8"?>
+<inkml:ink xmlns:inkml="http://www.w3.org/2003/InkML">
+  <inkml:definitions>
+    <inkml:context xml:id="ctx0">
+      <inkml:inkSource xml:id="inkSrc0">
+        <inkml:traceFormat>
+          <inkml:channel name="X" type="integer" min="-2.14748E9" max="2.14748E9" units="cm"/>
+          <inkml:channel name="Y" type="integer" min="-2.14748E9" max="2.14748E9" units="cm"/>
+          <inkml:channel name="F" type="integer" max="32767" units="dev"/>
+        </inkml:traceFormat>
+        <inkml:channelProperties>
+          <inkml:channelProperty channel="X" name="resolution" value="1000" units="1/cm"/>
+          <inkml:channelProperty channel="Y" name="resolution" value="1000" units="1/cm"/>
+          <inkml:channelProperty channel="F" name="resolution" value="0" units="1/dev"/>
+        </inkml:channelProperties>
+      </inkml:inkSource>
+      <inkml:timestamp xml:id="ts0" timeString="2020-04-16T20:19:49.460"/>
+    </inkml:context>
+    <inkml:brush xml:id="br0">
+      <inkml:brushProperty name="width" value="0.1" units="cm"/>
+      <inkml:brushProperty name="height" value="0.1" units="cm"/>
+      <inkml:brushProperty name="color" value="#333333"/>
+    </inkml:brush>
+  </inkml:definitions>
+  <inkml:trace contextRef="#ctx0" brushRef="#br0">0 0 24575,'0'0'0</inkml:trace>
+</inkml:ink>
+</file>
+
+<file path=word/ink/ink8.xml><?xml version="1.0" encoding="utf-8"?>
+<inkml:ink xmlns:inkml="http://www.w3.org/2003/InkML">
+  <inkml:definitions>
+    <inkml:context xml:id="ctx0">
+      <inkml:inkSource xml:id="inkSrc0">
+        <inkml:traceFormat>
+          <inkml:channel name="X" type="integer" min="-2.14748E9" max="2.14748E9" units="cm"/>
+          <inkml:channel name="Y" type="integer" min="-2.14748E9" max="2.14748E9" units="cm"/>
+          <inkml:channel name="F" type="integer" max="32767" units="dev"/>
+        </inkml:traceFormat>
+        <inkml:channelProperties>
+          <inkml:channelProperty channel="X" name="resolution" value="1000" units="1/cm"/>
+          <inkml:channelProperty channel="Y" name="resolution" value="1000" units="1/cm"/>
+          <inkml:channelProperty channel="F" name="resolution" value="0" units="1/dev"/>
+        </inkml:channelProperties>
+      </inkml:inkSource>
+      <inkml:timestamp xml:id="ts0" timeString="2020-04-16T20:19:48.982"/>
+    </inkml:context>
+    <inkml:brush xml:id="br0">
+      <inkml:brushProperty name="width" value="0.1" units="cm"/>
+      <inkml:brushProperty name="height" value="0.1" units="cm"/>
+      <inkml:brushProperty name="color" value="#333333"/>
+    </inkml:brush>
+  </inkml:definitions>
+  <inkml:trace contextRef="#ctx0" brushRef="#br0">1 1 24575,'6'0'0,"0"0"0</inkml:trace>
+</inkml:ink>
+</file>
+
+<file path=word/ink/ink9.xml><?xml version="1.0" encoding="utf-8"?>
+<inkml:ink xmlns:inkml="http://www.w3.org/2003/InkML">
+  <inkml:definitions>
+    <inkml:context xml:id="ctx0">
+      <inkml:inkSource xml:id="inkSrc0">
+        <inkml:traceFormat>
+          <inkml:channel name="X" type="integer" min="-2.14748E9" max="2.14748E9" units="cm"/>
+          <inkml:channel name="Y" type="integer" min="-2.14748E9" max="2.14748E9" units="cm"/>
+          <inkml:channel name="F" type="integer" max="32767" units="dev"/>
+        </inkml:traceFormat>
+        <inkml:channelProperties>
+          <inkml:channelProperty channel="X" name="resolution" value="1000" units="1/cm"/>
+          <inkml:channelProperty channel="Y" name="resolution" value="1000" units="1/cm"/>
+          <inkml:channelProperty channel="F" name="resolution" value="0" units="1/dev"/>
+        </inkml:channelProperties>
+      </inkml:inkSource>
+      <inkml:timestamp xml:id="ts0" timeString="2020-04-16T20:19:48.521"/>
+    </inkml:context>
+    <inkml:brush xml:id="br0">
+      <inkml:brushProperty name="width" value="0.1" units="cm"/>
+      <inkml:brushProperty name="height" value="0.1" units="cm"/>
+      <inkml:brushProperty name="color" value="#333333"/>
+    </inkml:brush>
+  </inkml:definitions>
+  <inkml:trace contextRef="#ctx0" brushRef="#br0">0 1 24575,'0'0'0</inkml:trace>
+</inkml:ink>
+</file>
+
 <file path=word/theme/theme1.xml><?xml version="1.0" encoding="utf-8"?>
 <a:theme xmlns:a="http://schemas.openxmlformats.org/drawingml/2006/main" name="Office Theme">
   <a:themeElements>

</xml_diff>